<commit_message>
ml la 100, p exam 82, whizlabs started
</commit_message>
<xml_diff>
--- a/02-ML/AWS Certified Machine Learning Specialty/ExamQuestions.docx
+++ b/02-ML/AWS Certified Machine Learning Specialty/ExamQuestions.docx
@@ -69,7 +69,7 @@
             </w:rPr>
             <w:fldChar w:fldCharType="separate"/>
           </w:r>
-          <w:hyperlink w:anchor="_Toc21256534" w:history="1">
+          <w:hyperlink w:anchor="_Toc21273435" w:history="1">
             <w:r>
               <w:rPr>
                 <w:rStyle w:val="Hypertextovprepojenie"/>
@@ -92,6 +92,90 @@
                 <w:noProof/>
                 <w:lang w:val="en-US"/>
               </w:rPr>
+              <w:t>What to learn</w:t>
+            </w:r>
+            <w:r>
+              <w:rPr>
+                <w:noProof/>
+                <w:webHidden/>
+              </w:rPr>
+              <w:tab/>
+            </w:r>
+            <w:r>
+              <w:rPr>
+                <w:noProof/>
+                <w:webHidden/>
+              </w:rPr>
+              <w:fldChar w:fldCharType="begin"/>
+            </w:r>
+            <w:r>
+              <w:rPr>
+                <w:noProof/>
+                <w:webHidden/>
+              </w:rPr>
+              <w:instrText xml:space="preserve"> PAGEREF _Toc21273435 \h </w:instrText>
+            </w:r>
+            <w:r>
+              <w:rPr>
+                <w:noProof/>
+                <w:webHidden/>
+              </w:rPr>
+            </w:r>
+            <w:r>
+              <w:rPr>
+                <w:noProof/>
+                <w:webHidden/>
+              </w:rPr>
+              <w:fldChar w:fldCharType="separate"/>
+            </w:r>
+            <w:r>
+              <w:rPr>
+                <w:noProof/>
+                <w:webHidden/>
+              </w:rPr>
+              <w:t>2</w:t>
+            </w:r>
+            <w:r>
+              <w:rPr>
+                <w:noProof/>
+                <w:webHidden/>
+              </w:rPr>
+              <w:fldChar w:fldCharType="end"/>
+            </w:r>
+          </w:hyperlink>
+        </w:p>
+        <w:p>
+          <w:pPr>
+            <w:pStyle w:val="Obsah1"/>
+            <w:rPr>
+              <w:rFonts w:eastAsiaTheme="minorEastAsia"/>
+              <w:noProof/>
+              <w:lang w:val="en-US"/>
+            </w:rPr>
+          </w:pPr>
+          <w:hyperlink w:anchor="_Toc21273436" w:history="1">
+            <w:r>
+              <w:rPr>
+                <w:rStyle w:val="Hypertextovprepojenie"/>
+                <w:noProof/>
+                <w:lang w:val="en-US"/>
+              </w:rPr>
+              <w:t>2.</w:t>
+            </w:r>
+            <w:r>
+              <w:rPr>
+                <w:rFonts w:eastAsiaTheme="minorEastAsia"/>
+                <w:noProof/>
+                <w:lang w:val="en-US"/>
+              </w:rPr>
+              <w:tab/>
+            </w:r>
+            <w:r>
+              <w:rPr>
+                <w:rStyle w:val="Hypertextovprepojenie"/>
+                <w:noProof/>
+                <w:lang w:val="en-US"/>
+              </w:rPr>
               <w:t>AWS Provided Sample Questions</w:t>
             </w:r>
             <w:r>
@@ -113,7 +197,7 @@
                 <w:noProof/>
                 <w:webHidden/>
               </w:rPr>
-              <w:instrText xml:space="preserve"> PAGEREF _Toc21256534 \h </w:instrText>
+              <w:instrText xml:space="preserve"> PAGEREF _Toc21273436 \h </w:instrText>
             </w:r>
             <w:r>
               <w:rPr>
@@ -133,7 +217,7 @@
                 <w:noProof/>
                 <w:webHidden/>
               </w:rPr>
-              <w:t>2</w:t>
+              <w:t>3</w:t>
             </w:r>
             <w:r>
               <w:rPr>
@@ -157,7 +241,7 @@
               <w:lang w:val="en-US"/>
             </w:rPr>
           </w:pPr>
-          <w:hyperlink w:anchor="_Toc21256535" w:history="1">
+          <w:hyperlink w:anchor="_Toc21273437" w:history="1">
             <w:r>
               <w:rPr>
                 <w:rStyle w:val="Hypertextovprepojenie"/>
@@ -207,7 +291,7 @@
                 <w:noProof/>
                 <w:webHidden/>
               </w:rPr>
-              <w:instrText xml:space="preserve"> PAGEREF _Toc21256535 \h </w:instrText>
+              <w:instrText xml:space="preserve"> PAGEREF _Toc21273437 \h </w:instrText>
             </w:r>
             <w:r>
               <w:rPr>
@@ -227,7 +311,7 @@
                 <w:noProof/>
                 <w:webHidden/>
               </w:rPr>
-              <w:t>2</w:t>
+              <w:t>3</w:t>
             </w:r>
             <w:r>
               <w:rPr>
@@ -251,14 +335,14 @@
               <w:lang w:val="en-US"/>
             </w:rPr>
           </w:pPr>
-          <w:hyperlink w:anchor="_Toc21256536" w:history="1">
+          <w:hyperlink w:anchor="_Toc21273438" w:history="1">
             <w:r>
               <w:rPr>
                 <w:rStyle w:val="Hypertextovprepojenie"/>
                 <w:noProof/>
                 <w:lang w:val="en-US"/>
               </w:rPr>
-              <w:t>1.1.1.</w:t>
+              <w:t>2.1.1.</w:t>
             </w:r>
             <w:r>
               <w:rPr>
@@ -295,7 +379,7 @@
                 <w:noProof/>
                 <w:webHidden/>
               </w:rPr>
-              <w:instrText xml:space="preserve"> PAGEREF _Toc21256536 \h </w:instrText>
+              <w:instrText xml:space="preserve"> PAGEREF _Toc21273438 \h </w:instrText>
             </w:r>
             <w:r>
               <w:rPr>
@@ -315,7 +399,7 @@
                 <w:noProof/>
                 <w:webHidden/>
               </w:rPr>
-              <w:t>2</w:t>
+              <w:t>3</w:t>
             </w:r>
             <w:r>
               <w:rPr>
@@ -339,7 +423,7 @@
               <w:lang w:val="en-US"/>
             </w:rPr>
           </w:pPr>
-          <w:hyperlink w:anchor="_Toc21256537" w:history="1">
+          <w:hyperlink w:anchor="_Toc21273439" w:history="1">
             <w:r>
               <w:rPr>
                 <w:rStyle w:val="Hypertextovprepojenie"/>
@@ -389,7 +473,7 @@
                 <w:noProof/>
                 <w:webHidden/>
               </w:rPr>
-              <w:instrText xml:space="preserve"> PAGEREF _Toc21256537 \h </w:instrText>
+              <w:instrText xml:space="preserve"> PAGEREF _Toc21273439 \h </w:instrText>
             </w:r>
             <w:r>
               <w:rPr>
@@ -409,7 +493,7 @@
                 <w:noProof/>
                 <w:webHidden/>
               </w:rPr>
-              <w:t>2</w:t>
+              <w:t>3</w:t>
             </w:r>
             <w:r>
               <w:rPr>
@@ -433,7 +517,7 @@
               <w:lang w:val="en-US"/>
             </w:rPr>
           </w:pPr>
-          <w:hyperlink w:anchor="_Toc21256538" w:history="1">
+          <w:hyperlink w:anchor="_Toc21273440" w:history="1">
             <w:r>
               <w:rPr>
                 <w:rStyle w:val="Hypertextovprepojenie"/>
@@ -483,7 +567,7 @@
                 <w:noProof/>
                 <w:webHidden/>
               </w:rPr>
-              <w:instrText xml:space="preserve"> PAGEREF _Toc21256538 \h </w:instrText>
+              <w:instrText xml:space="preserve"> PAGEREF _Toc21273440 \h </w:instrText>
             </w:r>
             <w:r>
               <w:rPr>
@@ -503,7 +587,7 @@
                 <w:noProof/>
                 <w:webHidden/>
               </w:rPr>
-              <w:t>3</w:t>
+              <w:t>4</w:t>
             </w:r>
             <w:r>
               <w:rPr>
@@ -527,7 +611,7 @@
               <w:lang w:val="en-US"/>
             </w:rPr>
           </w:pPr>
-          <w:hyperlink w:anchor="_Toc21256539" w:history="1">
+          <w:hyperlink w:anchor="_Toc21273441" w:history="1">
             <w:r>
               <w:rPr>
                 <w:rStyle w:val="Hypertextovprepojenie"/>
@@ -577,7 +661,7 @@
                 <w:noProof/>
                 <w:webHidden/>
               </w:rPr>
-              <w:instrText xml:space="preserve"> PAGEREF _Toc21256539 \h </w:instrText>
+              <w:instrText xml:space="preserve"> PAGEREF _Toc21273441 \h </w:instrText>
             </w:r>
             <w:r>
               <w:rPr>
@@ -597,7 +681,7 @@
                 <w:noProof/>
                 <w:webHidden/>
               </w:rPr>
-              <w:t>3</w:t>
+              <w:t>4</w:t>
             </w:r>
             <w:r>
               <w:rPr>
@@ -617,13 +701,377 @@
               <w:lang w:val="en-US"/>
             </w:rPr>
           </w:pPr>
-          <w:hyperlink w:anchor="_Toc21256540" w:history="1">
+          <w:hyperlink w:anchor="_Toc21273442" w:history="1">
             <w:r>
               <w:rPr>
                 <w:rStyle w:val="Hypertextovprepojenie"/>
                 <w:noProof/>
                 <w:lang w:val="en-US"/>
               </w:rPr>
+              <w:t>3.</w:t>
+            </w:r>
+            <w:r>
+              <w:rPr>
+                <w:rFonts w:eastAsiaTheme="minorEastAsia"/>
+                <w:noProof/>
+                <w:lang w:val="en-US"/>
+              </w:rPr>
+              <w:tab/>
+            </w:r>
+            <w:r>
+              <w:rPr>
+                <w:rStyle w:val="Hypertextovprepojenie"/>
+                <w:noProof/>
+                <w:lang w:val="en-US"/>
+              </w:rPr>
+              <w:t>LinuxAcademy practice exam</w:t>
+            </w:r>
+            <w:r>
+              <w:rPr>
+                <w:noProof/>
+                <w:webHidden/>
+              </w:rPr>
+              <w:tab/>
+            </w:r>
+            <w:r>
+              <w:rPr>
+                <w:noProof/>
+                <w:webHidden/>
+              </w:rPr>
+              <w:fldChar w:fldCharType="begin"/>
+            </w:r>
+            <w:r>
+              <w:rPr>
+                <w:noProof/>
+                <w:webHidden/>
+              </w:rPr>
+              <w:instrText xml:space="preserve"> PAGEREF _Toc21273442 \h </w:instrText>
+            </w:r>
+            <w:r>
+              <w:rPr>
+                <w:noProof/>
+                <w:webHidden/>
+              </w:rPr>
+            </w:r>
+            <w:r>
+              <w:rPr>
+                <w:noProof/>
+                <w:webHidden/>
+              </w:rPr>
+              <w:fldChar w:fldCharType="separate"/>
+            </w:r>
+            <w:r>
+              <w:rPr>
+                <w:noProof/>
+                <w:webHidden/>
+              </w:rPr>
+              <w:t>5</w:t>
+            </w:r>
+            <w:r>
+              <w:rPr>
+                <w:noProof/>
+                <w:webHidden/>
+              </w:rPr>
+              <w:fldChar w:fldCharType="end"/>
+            </w:r>
+          </w:hyperlink>
+        </w:p>
+        <w:p>
+          <w:pPr>
+            <w:pStyle w:val="Obsah2"/>
+            <w:tabs>
+              <w:tab w:val="left" w:pos="660"/>
+              <w:tab w:val="right" w:leader="dot" w:pos="8777"/>
+            </w:tabs>
+            <w:rPr>
+              <w:rFonts w:eastAsiaTheme="minorEastAsia"/>
+              <w:noProof/>
+              <w:lang w:val="en-US"/>
+            </w:rPr>
+          </w:pPr>
+          <w:hyperlink w:anchor="_Toc21273443" w:history="1">
+            <w:r>
+              <w:rPr>
+                <w:rStyle w:val="Hypertextovprepojenie"/>
+                <w:noProof/>
+                <w:lang w:val="en-US"/>
+                <w14:scene3d>
+                  <w14:camera w14:prst="orthographicFront"/>
+                  <w14:lightRig w14:rig="threePt" w14:dir="t">
+                    <w14:rot w14:lat="0" w14:lon="0" w14:rev="0"/>
+                  </w14:lightRig>
+                </w14:scene3d>
+              </w:rPr>
+              <w:t>1.</w:t>
+            </w:r>
+            <w:r>
+              <w:rPr>
+                <w:rFonts w:eastAsiaTheme="minorEastAsia"/>
+                <w:noProof/>
+                <w:lang w:val="en-US"/>
+              </w:rPr>
+              <w:tab/>
+            </w:r>
+            <w:r>
+              <w:rPr>
+                <w:rStyle w:val="Hypertextovprepojenie"/>
+                <w:noProof/>
+                <w:lang w:val="en-US"/>
+              </w:rPr>
+              <w:t>Difference between Kinesis Data Stream and Kinesis Firehose</w:t>
+            </w:r>
+            <w:r>
+              <w:rPr>
+                <w:noProof/>
+                <w:webHidden/>
+              </w:rPr>
+              <w:tab/>
+            </w:r>
+            <w:r>
+              <w:rPr>
+                <w:noProof/>
+                <w:webHidden/>
+              </w:rPr>
+              <w:fldChar w:fldCharType="begin"/>
+            </w:r>
+            <w:r>
+              <w:rPr>
+                <w:noProof/>
+                <w:webHidden/>
+              </w:rPr>
+              <w:instrText xml:space="preserve"> PAGEREF _Toc21273443 \h </w:instrText>
+            </w:r>
+            <w:r>
+              <w:rPr>
+                <w:noProof/>
+                <w:webHidden/>
+              </w:rPr>
+            </w:r>
+            <w:r>
+              <w:rPr>
+                <w:noProof/>
+                <w:webHidden/>
+              </w:rPr>
+              <w:fldChar w:fldCharType="separate"/>
+            </w:r>
+            <w:r>
+              <w:rPr>
+                <w:noProof/>
+                <w:webHidden/>
+              </w:rPr>
+              <w:t>5</w:t>
+            </w:r>
+            <w:r>
+              <w:rPr>
+                <w:noProof/>
+                <w:webHidden/>
+              </w:rPr>
+              <w:fldChar w:fldCharType="end"/>
+            </w:r>
+          </w:hyperlink>
+        </w:p>
+        <w:p>
+          <w:pPr>
+            <w:pStyle w:val="Obsah3"/>
+            <w:tabs>
+              <w:tab w:val="left" w:pos="1320"/>
+              <w:tab w:val="right" w:leader="dot" w:pos="8777"/>
+            </w:tabs>
+            <w:rPr>
+              <w:rFonts w:eastAsiaTheme="minorEastAsia"/>
+              <w:noProof/>
+              <w:lang w:val="en-US"/>
+            </w:rPr>
+          </w:pPr>
+          <w:hyperlink w:anchor="_Toc21273444" w:history="1">
+            <w:r>
+              <w:rPr>
+                <w:rStyle w:val="Hypertextovprepojenie"/>
+                <w:noProof/>
+                <w:lang w:val="en-US"/>
+              </w:rPr>
+              <w:t>3.1.1.</w:t>
+            </w:r>
+            <w:r>
+              <w:rPr>
+                <w:rFonts w:eastAsiaTheme="minorEastAsia"/>
+                <w:noProof/>
+                <w:lang w:val="en-US"/>
+              </w:rPr>
+              <w:tab/>
+            </w:r>
+            <w:r>
+              <w:rPr>
+                <w:rStyle w:val="Hypertextovprepojenie"/>
+                <w:noProof/>
+                <w:lang w:val="en-US"/>
+              </w:rPr>
+              <w:t>Kinesis Data Analytics</w:t>
+            </w:r>
+            <w:r>
+              <w:rPr>
+                <w:noProof/>
+                <w:webHidden/>
+              </w:rPr>
+              <w:tab/>
+            </w:r>
+            <w:r>
+              <w:rPr>
+                <w:noProof/>
+                <w:webHidden/>
+              </w:rPr>
+              <w:fldChar w:fldCharType="begin"/>
+            </w:r>
+            <w:r>
+              <w:rPr>
+                <w:noProof/>
+                <w:webHidden/>
+              </w:rPr>
+              <w:instrText xml:space="preserve"> PAGEREF _Toc21273444 \h </w:instrText>
+            </w:r>
+            <w:r>
+              <w:rPr>
+                <w:noProof/>
+                <w:webHidden/>
+              </w:rPr>
+            </w:r>
+            <w:r>
+              <w:rPr>
+                <w:noProof/>
+                <w:webHidden/>
+              </w:rPr>
+              <w:fldChar w:fldCharType="separate"/>
+            </w:r>
+            <w:r>
+              <w:rPr>
+                <w:noProof/>
+                <w:webHidden/>
+              </w:rPr>
+              <w:t>6</w:t>
+            </w:r>
+            <w:r>
+              <w:rPr>
+                <w:noProof/>
+                <w:webHidden/>
+              </w:rPr>
+              <w:fldChar w:fldCharType="end"/>
+            </w:r>
+          </w:hyperlink>
+        </w:p>
+        <w:p>
+          <w:pPr>
+            <w:pStyle w:val="Obsah3"/>
+            <w:tabs>
+              <w:tab w:val="left" w:pos="1320"/>
+              <w:tab w:val="right" w:leader="dot" w:pos="8777"/>
+            </w:tabs>
+            <w:rPr>
+              <w:rFonts w:eastAsiaTheme="minorEastAsia"/>
+              <w:noProof/>
+              <w:lang w:val="en-US"/>
+            </w:rPr>
+          </w:pPr>
+          <w:hyperlink w:anchor="_Toc21273445" w:history="1">
+            <w:r>
+              <w:rPr>
+                <w:rStyle w:val="Hypertextovprepojenie"/>
+                <w:noProof/>
+                <w:lang w:val="en-US"/>
+              </w:rPr>
+              <w:t>3.1.2.</w:t>
+            </w:r>
+            <w:r>
+              <w:rPr>
+                <w:rFonts w:eastAsiaTheme="minorEastAsia"/>
+                <w:noProof/>
+                <w:lang w:val="en-US"/>
+              </w:rPr>
+              <w:tab/>
+            </w:r>
+            <w:r>
+              <w:rPr>
+                <w:rStyle w:val="Hypertextovprepojenie"/>
+                <w:noProof/>
+                <w:lang w:val="en-US"/>
+              </w:rPr>
+              <w:t>Kinesis Firehose</w:t>
+            </w:r>
+            <w:r>
+              <w:rPr>
+                <w:noProof/>
+                <w:webHidden/>
+              </w:rPr>
+              <w:tab/>
+            </w:r>
+            <w:r>
+              <w:rPr>
+                <w:noProof/>
+                <w:webHidden/>
+              </w:rPr>
+              <w:fldChar w:fldCharType="begin"/>
+            </w:r>
+            <w:r>
+              <w:rPr>
+                <w:noProof/>
+                <w:webHidden/>
+              </w:rPr>
+              <w:instrText xml:space="preserve"> PAGEREF _Toc21273445 \h </w:instrText>
+            </w:r>
+            <w:r>
+              <w:rPr>
+                <w:noProof/>
+                <w:webHidden/>
+              </w:rPr>
+            </w:r>
+            <w:r>
+              <w:rPr>
+                <w:noProof/>
+                <w:webHidden/>
+              </w:rPr>
+              <w:fldChar w:fldCharType="separate"/>
+            </w:r>
+            <w:r>
+              <w:rPr>
+                <w:noProof/>
+                <w:webHidden/>
+              </w:rPr>
+              <w:t>6</w:t>
+            </w:r>
+            <w:r>
+              <w:rPr>
+                <w:noProof/>
+                <w:webHidden/>
+              </w:rPr>
+              <w:fldChar w:fldCharType="end"/>
+            </w:r>
+          </w:hyperlink>
+        </w:p>
+        <w:p>
+          <w:pPr>
+            <w:pStyle w:val="Obsah2"/>
+            <w:tabs>
+              <w:tab w:val="left" w:pos="660"/>
+              <w:tab w:val="right" w:leader="dot" w:pos="8777"/>
+            </w:tabs>
+            <w:rPr>
+              <w:rFonts w:eastAsiaTheme="minorEastAsia"/>
+              <w:noProof/>
+              <w:lang w:val="en-US"/>
+            </w:rPr>
+          </w:pPr>
+          <w:hyperlink w:anchor="_Toc21273446" w:history="1">
+            <w:r>
+              <w:rPr>
+                <w:rStyle w:val="Hypertextovprepojenie"/>
+                <w:noProof/>
+                <w:lang w:val="en-US"/>
+                <w14:scene3d>
+                  <w14:camera w14:prst="orthographicFront"/>
+                  <w14:lightRig w14:rig="threePt" w14:dir="t">
+                    <w14:rot w14:lat="0" w14:lon="0" w14:rev="0"/>
+                  </w14:lightRig>
+                </w14:scene3d>
+              </w:rPr>
               <w:t>2.</w:t>
             </w:r>
             <w:r>
@@ -640,7 +1088,7 @@
                 <w:noProof/>
                 <w:lang w:val="en-US"/>
               </w:rPr>
-              <w:t>LinuxAcademy practice exam</w:t>
+              <w:t>Characteristics of box plot</w:t>
             </w:r>
             <w:r>
               <w:rPr>
@@ -661,7 +1109,7 @@
                 <w:noProof/>
                 <w:webHidden/>
               </w:rPr>
-              <w:instrText xml:space="preserve"> PAGEREF _Toc21256540 \h </w:instrText>
+              <w:instrText xml:space="preserve"> PAGEREF _Toc21273446 \h </w:instrText>
             </w:r>
             <w:r>
               <w:rPr>
@@ -681,7 +1129,853 @@
                 <w:noProof/>
                 <w:webHidden/>
               </w:rPr>
-              <w:t>4</w:t>
+              <w:t>7</w:t>
+            </w:r>
+            <w:r>
+              <w:rPr>
+                <w:noProof/>
+                <w:webHidden/>
+              </w:rPr>
+              <w:fldChar w:fldCharType="end"/>
+            </w:r>
+          </w:hyperlink>
+        </w:p>
+        <w:p>
+          <w:pPr>
+            <w:pStyle w:val="Obsah2"/>
+            <w:tabs>
+              <w:tab w:val="left" w:pos="660"/>
+              <w:tab w:val="right" w:leader="dot" w:pos="8777"/>
+            </w:tabs>
+            <w:rPr>
+              <w:rFonts w:eastAsiaTheme="minorEastAsia"/>
+              <w:noProof/>
+              <w:lang w:val="en-US"/>
+            </w:rPr>
+          </w:pPr>
+          <w:hyperlink w:anchor="_Toc21273447" w:history="1">
+            <w:r>
+              <w:rPr>
+                <w:rStyle w:val="Hypertextovprepojenie"/>
+                <w:noProof/>
+                <w:lang w:val="en-US"/>
+                <w14:scene3d>
+                  <w14:camera w14:prst="orthographicFront"/>
+                  <w14:lightRig w14:rig="threePt" w14:dir="t">
+                    <w14:rot w14:lat="0" w14:lon="0" w14:rev="0"/>
+                  </w14:lightRig>
+                </w14:scene3d>
+              </w:rPr>
+              <w:t>3.</w:t>
+            </w:r>
+            <w:r>
+              <w:rPr>
+                <w:rFonts w:eastAsiaTheme="minorEastAsia"/>
+                <w:noProof/>
+                <w:lang w:val="en-US"/>
+              </w:rPr>
+              <w:tab/>
+            </w:r>
+            <w:r>
+              <w:rPr>
+                <w:rStyle w:val="Hypertextovprepojenie"/>
+                <w:noProof/>
+                <w:lang w:val="en-US"/>
+              </w:rPr>
+              <w:t>RMSE</w:t>
+            </w:r>
+            <w:r>
+              <w:rPr>
+                <w:noProof/>
+                <w:webHidden/>
+              </w:rPr>
+              <w:tab/>
+            </w:r>
+            <w:r>
+              <w:rPr>
+                <w:noProof/>
+                <w:webHidden/>
+              </w:rPr>
+              <w:fldChar w:fldCharType="begin"/>
+            </w:r>
+            <w:r>
+              <w:rPr>
+                <w:noProof/>
+                <w:webHidden/>
+              </w:rPr>
+              <w:instrText xml:space="preserve"> PAGEREF _Toc21273447 \h </w:instrText>
+            </w:r>
+            <w:r>
+              <w:rPr>
+                <w:noProof/>
+                <w:webHidden/>
+              </w:rPr>
+            </w:r>
+            <w:r>
+              <w:rPr>
+                <w:noProof/>
+                <w:webHidden/>
+              </w:rPr>
+              <w:fldChar w:fldCharType="separate"/>
+            </w:r>
+            <w:r>
+              <w:rPr>
+                <w:noProof/>
+                <w:webHidden/>
+              </w:rPr>
+              <w:t>8</w:t>
+            </w:r>
+            <w:r>
+              <w:rPr>
+                <w:noProof/>
+                <w:webHidden/>
+              </w:rPr>
+              <w:fldChar w:fldCharType="end"/>
+            </w:r>
+          </w:hyperlink>
+        </w:p>
+        <w:p>
+          <w:pPr>
+            <w:pStyle w:val="Obsah2"/>
+            <w:tabs>
+              <w:tab w:val="left" w:pos="660"/>
+              <w:tab w:val="right" w:leader="dot" w:pos="8777"/>
+            </w:tabs>
+            <w:rPr>
+              <w:rFonts w:eastAsiaTheme="minorEastAsia"/>
+              <w:noProof/>
+              <w:lang w:val="en-US"/>
+            </w:rPr>
+          </w:pPr>
+          <w:hyperlink w:anchor="_Toc21273448" w:history="1">
+            <w:r>
+              <w:rPr>
+                <w:rStyle w:val="Hypertextovprepojenie"/>
+                <w:noProof/>
+                <w:lang w:val="en-US"/>
+                <w14:scene3d>
+                  <w14:camera w14:prst="orthographicFront"/>
+                  <w14:lightRig w14:rig="threePt" w14:dir="t">
+                    <w14:rot w14:lat="0" w14:lon="0" w14:rev="0"/>
+                  </w14:lightRig>
+                </w14:scene3d>
+              </w:rPr>
+              <w:t>4.</w:t>
+            </w:r>
+            <w:r>
+              <w:rPr>
+                <w:rFonts w:eastAsiaTheme="minorEastAsia"/>
+                <w:noProof/>
+                <w:lang w:val="en-US"/>
+              </w:rPr>
+              <w:tab/>
+            </w:r>
+            <w:r>
+              <w:rPr>
+                <w:rStyle w:val="Hypertextovprepojenie"/>
+                <w:noProof/>
+                <w:lang w:val="en-US"/>
+              </w:rPr>
+              <w:t>Regularization</w:t>
+            </w:r>
+            <w:r>
+              <w:rPr>
+                <w:noProof/>
+                <w:webHidden/>
+              </w:rPr>
+              <w:tab/>
+            </w:r>
+            <w:r>
+              <w:rPr>
+                <w:noProof/>
+                <w:webHidden/>
+              </w:rPr>
+              <w:fldChar w:fldCharType="begin"/>
+            </w:r>
+            <w:r>
+              <w:rPr>
+                <w:noProof/>
+                <w:webHidden/>
+              </w:rPr>
+              <w:instrText xml:space="preserve"> PAGEREF _Toc21273448 \h </w:instrText>
+            </w:r>
+            <w:r>
+              <w:rPr>
+                <w:noProof/>
+                <w:webHidden/>
+              </w:rPr>
+            </w:r>
+            <w:r>
+              <w:rPr>
+                <w:noProof/>
+                <w:webHidden/>
+              </w:rPr>
+              <w:fldChar w:fldCharType="separate"/>
+            </w:r>
+            <w:r>
+              <w:rPr>
+                <w:noProof/>
+                <w:webHidden/>
+              </w:rPr>
+              <w:t>8</w:t>
+            </w:r>
+            <w:r>
+              <w:rPr>
+                <w:noProof/>
+                <w:webHidden/>
+              </w:rPr>
+              <w:fldChar w:fldCharType="end"/>
+            </w:r>
+          </w:hyperlink>
+        </w:p>
+        <w:p>
+          <w:pPr>
+            <w:pStyle w:val="Obsah2"/>
+            <w:tabs>
+              <w:tab w:val="left" w:pos="660"/>
+              <w:tab w:val="right" w:leader="dot" w:pos="8777"/>
+            </w:tabs>
+            <w:rPr>
+              <w:rFonts w:eastAsiaTheme="minorEastAsia"/>
+              <w:noProof/>
+              <w:lang w:val="en-US"/>
+            </w:rPr>
+          </w:pPr>
+          <w:hyperlink w:anchor="_Toc21273449" w:history="1">
+            <w:r>
+              <w:rPr>
+                <w:rStyle w:val="Hypertextovprepojenie"/>
+                <w:noProof/>
+                <w:lang w:val="en-US"/>
+                <w14:scene3d>
+                  <w14:camera w14:prst="orthographicFront"/>
+                  <w14:lightRig w14:rig="threePt" w14:dir="t">
+                    <w14:rot w14:lat="0" w14:lon="0" w14:rev="0"/>
+                  </w14:lightRig>
+                </w14:scene3d>
+              </w:rPr>
+              <w:t>5.</w:t>
+            </w:r>
+            <w:r>
+              <w:rPr>
+                <w:rFonts w:eastAsiaTheme="minorEastAsia"/>
+                <w:noProof/>
+                <w:lang w:val="en-US"/>
+              </w:rPr>
+              <w:tab/>
+            </w:r>
+            <w:r>
+              <w:rPr>
+                <w:rStyle w:val="Hypertextovprepojenie"/>
+                <w:noProof/>
+                <w:lang w:val="en-US"/>
+              </w:rPr>
+              <w:t>Correlation</w:t>
+            </w:r>
+            <w:r>
+              <w:rPr>
+                <w:noProof/>
+                <w:webHidden/>
+              </w:rPr>
+              <w:tab/>
+            </w:r>
+            <w:r>
+              <w:rPr>
+                <w:noProof/>
+                <w:webHidden/>
+              </w:rPr>
+              <w:fldChar w:fldCharType="begin"/>
+            </w:r>
+            <w:r>
+              <w:rPr>
+                <w:noProof/>
+                <w:webHidden/>
+              </w:rPr>
+              <w:instrText xml:space="preserve"> PAGEREF _Toc21273449 \h </w:instrText>
+            </w:r>
+            <w:r>
+              <w:rPr>
+                <w:noProof/>
+                <w:webHidden/>
+              </w:rPr>
+            </w:r>
+            <w:r>
+              <w:rPr>
+                <w:noProof/>
+                <w:webHidden/>
+              </w:rPr>
+              <w:fldChar w:fldCharType="separate"/>
+            </w:r>
+            <w:r>
+              <w:rPr>
+                <w:noProof/>
+                <w:webHidden/>
+              </w:rPr>
+              <w:t>8</w:t>
+            </w:r>
+            <w:r>
+              <w:rPr>
+                <w:noProof/>
+                <w:webHidden/>
+              </w:rPr>
+              <w:fldChar w:fldCharType="end"/>
+            </w:r>
+          </w:hyperlink>
+        </w:p>
+        <w:p>
+          <w:pPr>
+            <w:pStyle w:val="Obsah2"/>
+            <w:tabs>
+              <w:tab w:val="left" w:pos="660"/>
+              <w:tab w:val="right" w:leader="dot" w:pos="8777"/>
+            </w:tabs>
+            <w:rPr>
+              <w:rFonts w:eastAsiaTheme="minorEastAsia"/>
+              <w:noProof/>
+              <w:lang w:val="en-US"/>
+            </w:rPr>
+          </w:pPr>
+          <w:hyperlink w:anchor="_Toc21273450" w:history="1">
+            <w:r>
+              <w:rPr>
+                <w:rStyle w:val="Hypertextovprepojenie"/>
+                <w:noProof/>
+                <w:lang w:val="en-US"/>
+                <w14:scene3d>
+                  <w14:camera w14:prst="orthographicFront"/>
+                  <w14:lightRig w14:rig="threePt" w14:dir="t">
+                    <w14:rot w14:lat="0" w14:lon="0" w14:rev="0"/>
+                  </w14:lightRig>
+                </w14:scene3d>
+              </w:rPr>
+              <w:t>6.</w:t>
+            </w:r>
+            <w:r>
+              <w:rPr>
+                <w:rFonts w:eastAsiaTheme="minorEastAsia"/>
+                <w:noProof/>
+                <w:lang w:val="en-US"/>
+              </w:rPr>
+              <w:tab/>
+            </w:r>
+            <w:r>
+              <w:rPr>
+                <w:rStyle w:val="Hypertextovprepojenie"/>
+                <w:noProof/>
+                <w:lang w:val="en-US"/>
+              </w:rPr>
+              <w:t>Hyperparameter Tuning Strategies</w:t>
+            </w:r>
+            <w:r>
+              <w:rPr>
+                <w:noProof/>
+                <w:webHidden/>
+              </w:rPr>
+              <w:tab/>
+            </w:r>
+            <w:r>
+              <w:rPr>
+                <w:noProof/>
+                <w:webHidden/>
+              </w:rPr>
+              <w:fldChar w:fldCharType="begin"/>
+            </w:r>
+            <w:r>
+              <w:rPr>
+                <w:noProof/>
+                <w:webHidden/>
+              </w:rPr>
+              <w:instrText xml:space="preserve"> PAGEREF _Toc21273450 \h </w:instrText>
+            </w:r>
+            <w:r>
+              <w:rPr>
+                <w:noProof/>
+                <w:webHidden/>
+              </w:rPr>
+            </w:r>
+            <w:r>
+              <w:rPr>
+                <w:noProof/>
+                <w:webHidden/>
+              </w:rPr>
+              <w:fldChar w:fldCharType="separate"/>
+            </w:r>
+            <w:r>
+              <w:rPr>
+                <w:noProof/>
+                <w:webHidden/>
+              </w:rPr>
+              <w:t>8</w:t>
+            </w:r>
+            <w:r>
+              <w:rPr>
+                <w:noProof/>
+                <w:webHidden/>
+              </w:rPr>
+              <w:fldChar w:fldCharType="end"/>
+            </w:r>
+          </w:hyperlink>
+        </w:p>
+        <w:p>
+          <w:pPr>
+            <w:pStyle w:val="Obsah2"/>
+            <w:tabs>
+              <w:tab w:val="left" w:pos="660"/>
+              <w:tab w:val="right" w:leader="dot" w:pos="8777"/>
+            </w:tabs>
+            <w:rPr>
+              <w:rFonts w:eastAsiaTheme="minorEastAsia"/>
+              <w:noProof/>
+              <w:lang w:val="en-US"/>
+            </w:rPr>
+          </w:pPr>
+          <w:hyperlink w:anchor="_Toc21273451" w:history="1">
+            <w:r>
+              <w:rPr>
+                <w:rStyle w:val="Hypertextovprepojenie"/>
+                <w:noProof/>
+                <w:lang w:val="en-US"/>
+                <w14:scene3d>
+                  <w14:camera w14:prst="orthographicFront"/>
+                  <w14:lightRig w14:rig="threePt" w14:dir="t">
+                    <w14:rot w14:lat="0" w14:lon="0" w14:rev="0"/>
+                  </w14:lightRig>
+                </w14:scene3d>
+              </w:rPr>
+              <w:t>7.</w:t>
+            </w:r>
+            <w:r>
+              <w:rPr>
+                <w:rFonts w:eastAsiaTheme="minorEastAsia"/>
+                <w:noProof/>
+                <w:lang w:val="en-US"/>
+              </w:rPr>
+              <w:tab/>
+            </w:r>
+            <w:r>
+              <w:rPr>
+                <w:rStyle w:val="Hypertextovprepojenie"/>
+                <w:noProof/>
+                <w:lang w:val="en-US"/>
+              </w:rPr>
+              <w:t>What to do when a model is underfit</w:t>
+            </w:r>
+            <w:r>
+              <w:rPr>
+                <w:noProof/>
+                <w:webHidden/>
+              </w:rPr>
+              <w:tab/>
+            </w:r>
+            <w:r>
+              <w:rPr>
+                <w:noProof/>
+                <w:webHidden/>
+              </w:rPr>
+              <w:fldChar w:fldCharType="begin"/>
+            </w:r>
+            <w:r>
+              <w:rPr>
+                <w:noProof/>
+                <w:webHidden/>
+              </w:rPr>
+              <w:instrText xml:space="preserve"> PAGEREF _Toc21273451 \h </w:instrText>
+            </w:r>
+            <w:r>
+              <w:rPr>
+                <w:noProof/>
+                <w:webHidden/>
+              </w:rPr>
+            </w:r>
+            <w:r>
+              <w:rPr>
+                <w:noProof/>
+                <w:webHidden/>
+              </w:rPr>
+              <w:fldChar w:fldCharType="separate"/>
+            </w:r>
+            <w:r>
+              <w:rPr>
+                <w:noProof/>
+                <w:webHidden/>
+              </w:rPr>
+              <w:t>8</w:t>
+            </w:r>
+            <w:r>
+              <w:rPr>
+                <w:noProof/>
+                <w:webHidden/>
+              </w:rPr>
+              <w:fldChar w:fldCharType="end"/>
+            </w:r>
+          </w:hyperlink>
+        </w:p>
+        <w:p>
+          <w:pPr>
+            <w:pStyle w:val="Obsah2"/>
+            <w:tabs>
+              <w:tab w:val="left" w:pos="660"/>
+              <w:tab w:val="right" w:leader="dot" w:pos="8777"/>
+            </w:tabs>
+            <w:rPr>
+              <w:rFonts w:eastAsiaTheme="minorEastAsia"/>
+              <w:noProof/>
+              <w:lang w:val="en-US"/>
+            </w:rPr>
+          </w:pPr>
+          <w:hyperlink w:anchor="_Toc21273452" w:history="1">
+            <w:r>
+              <w:rPr>
+                <w:rStyle w:val="Hypertextovprepojenie"/>
+                <w:noProof/>
+                <w:lang w:val="en-US"/>
+                <w14:scene3d>
+                  <w14:camera w14:prst="orthographicFront"/>
+                  <w14:lightRig w14:rig="threePt" w14:dir="t">
+                    <w14:rot w14:lat="0" w14:lon="0" w14:rev="0"/>
+                  </w14:lightRig>
+                </w14:scene3d>
+              </w:rPr>
+              <w:t>8.</w:t>
+            </w:r>
+            <w:r>
+              <w:rPr>
+                <w:rFonts w:eastAsiaTheme="minorEastAsia"/>
+                <w:noProof/>
+                <w:lang w:val="en-US"/>
+              </w:rPr>
+              <w:tab/>
+            </w:r>
+            <w:r>
+              <w:rPr>
+                <w:rStyle w:val="Hypertextovprepojenie"/>
+                <w:noProof/>
+                <w:lang w:val="en-US"/>
+              </w:rPr>
+              <w:t>What to do when a model is overfit</w:t>
+            </w:r>
+            <w:r>
+              <w:rPr>
+                <w:noProof/>
+                <w:webHidden/>
+              </w:rPr>
+              <w:tab/>
+            </w:r>
+            <w:r>
+              <w:rPr>
+                <w:noProof/>
+                <w:webHidden/>
+              </w:rPr>
+              <w:fldChar w:fldCharType="begin"/>
+            </w:r>
+            <w:r>
+              <w:rPr>
+                <w:noProof/>
+                <w:webHidden/>
+              </w:rPr>
+              <w:instrText xml:space="preserve"> PAGEREF _Toc21273452 \h </w:instrText>
+            </w:r>
+            <w:r>
+              <w:rPr>
+                <w:noProof/>
+                <w:webHidden/>
+              </w:rPr>
+            </w:r>
+            <w:r>
+              <w:rPr>
+                <w:noProof/>
+                <w:webHidden/>
+              </w:rPr>
+              <w:fldChar w:fldCharType="separate"/>
+            </w:r>
+            <w:r>
+              <w:rPr>
+                <w:noProof/>
+                <w:webHidden/>
+              </w:rPr>
+              <w:t>8</w:t>
+            </w:r>
+            <w:r>
+              <w:rPr>
+                <w:noProof/>
+                <w:webHidden/>
+              </w:rPr>
+              <w:fldChar w:fldCharType="end"/>
+            </w:r>
+          </w:hyperlink>
+        </w:p>
+        <w:p>
+          <w:pPr>
+            <w:pStyle w:val="Obsah2"/>
+            <w:tabs>
+              <w:tab w:val="left" w:pos="660"/>
+              <w:tab w:val="right" w:leader="dot" w:pos="8777"/>
+            </w:tabs>
+            <w:rPr>
+              <w:rFonts w:eastAsiaTheme="minorEastAsia"/>
+              <w:noProof/>
+              <w:lang w:val="en-US"/>
+            </w:rPr>
+          </w:pPr>
+          <w:hyperlink w:anchor="_Toc21273453" w:history="1">
+            <w:r>
+              <w:rPr>
+                <w:rStyle w:val="Hypertextovprepojenie"/>
+                <w:noProof/>
+                <w:lang w:val="en-US"/>
+                <w14:scene3d>
+                  <w14:camera w14:prst="orthographicFront"/>
+                  <w14:lightRig w14:rig="threePt" w14:dir="t">
+                    <w14:rot w14:lat="0" w14:lon="0" w14:rev="0"/>
+                  </w14:lightRig>
+                </w14:scene3d>
+              </w:rPr>
+              <w:t>9.</w:t>
+            </w:r>
+            <w:r>
+              <w:rPr>
+                <w:rFonts w:eastAsiaTheme="minorEastAsia"/>
+                <w:noProof/>
+                <w:lang w:val="en-US"/>
+              </w:rPr>
+              <w:tab/>
+            </w:r>
+            <w:r>
+              <w:rPr>
+                <w:rStyle w:val="Hypertextovprepojenie"/>
+                <w:noProof/>
+                <w:lang w:val="en-US"/>
+              </w:rPr>
+              <w:t>CloudWatch Events – usecases</w:t>
+            </w:r>
+            <w:r>
+              <w:rPr>
+                <w:noProof/>
+                <w:webHidden/>
+              </w:rPr>
+              <w:tab/>
+            </w:r>
+            <w:r>
+              <w:rPr>
+                <w:noProof/>
+                <w:webHidden/>
+              </w:rPr>
+              <w:fldChar w:fldCharType="begin"/>
+            </w:r>
+            <w:r>
+              <w:rPr>
+                <w:noProof/>
+                <w:webHidden/>
+              </w:rPr>
+              <w:instrText xml:space="preserve"> PAGEREF _Toc21273453 \h </w:instrText>
+            </w:r>
+            <w:r>
+              <w:rPr>
+                <w:noProof/>
+                <w:webHidden/>
+              </w:rPr>
+            </w:r>
+            <w:r>
+              <w:rPr>
+                <w:noProof/>
+                <w:webHidden/>
+              </w:rPr>
+              <w:fldChar w:fldCharType="separate"/>
+            </w:r>
+            <w:r>
+              <w:rPr>
+                <w:noProof/>
+                <w:webHidden/>
+              </w:rPr>
+              <w:t>8</w:t>
+            </w:r>
+            <w:r>
+              <w:rPr>
+                <w:noProof/>
+                <w:webHidden/>
+              </w:rPr>
+              <w:fldChar w:fldCharType="end"/>
+            </w:r>
+          </w:hyperlink>
+        </w:p>
+        <w:p>
+          <w:pPr>
+            <w:pStyle w:val="Obsah2"/>
+            <w:tabs>
+              <w:tab w:val="left" w:pos="880"/>
+              <w:tab w:val="right" w:leader="dot" w:pos="8777"/>
+            </w:tabs>
+            <w:rPr>
+              <w:rFonts w:eastAsiaTheme="minorEastAsia"/>
+              <w:noProof/>
+              <w:lang w:val="en-US"/>
+            </w:rPr>
+          </w:pPr>
+          <w:hyperlink w:anchor="_Toc21273454" w:history="1">
+            <w:r>
+              <w:rPr>
+                <w:rStyle w:val="Hypertextovprepojenie"/>
+                <w:noProof/>
+                <w:lang w:val="en-US"/>
+                <w14:scene3d>
+                  <w14:camera w14:prst="orthographicFront"/>
+                  <w14:lightRig w14:rig="threePt" w14:dir="t">
+                    <w14:rot w14:lat="0" w14:lon="0" w14:rev="0"/>
+                  </w14:lightRig>
+                </w14:scene3d>
+              </w:rPr>
+              <w:t>10.</w:t>
+            </w:r>
+            <w:r>
+              <w:rPr>
+                <w:rFonts w:eastAsiaTheme="minorEastAsia"/>
+                <w:noProof/>
+                <w:lang w:val="en-US"/>
+              </w:rPr>
+              <w:tab/>
+            </w:r>
+            <w:r>
+              <w:rPr>
+                <w:rStyle w:val="Hypertextovprepojenie"/>
+                <w:noProof/>
+                <w:lang w:val="en-US"/>
+              </w:rPr>
+              <w:t>Inference pipelines</w:t>
+            </w:r>
+            <w:r>
+              <w:rPr>
+                <w:noProof/>
+                <w:webHidden/>
+              </w:rPr>
+              <w:tab/>
+            </w:r>
+            <w:r>
+              <w:rPr>
+                <w:noProof/>
+                <w:webHidden/>
+              </w:rPr>
+              <w:fldChar w:fldCharType="begin"/>
+            </w:r>
+            <w:r>
+              <w:rPr>
+                <w:noProof/>
+                <w:webHidden/>
+              </w:rPr>
+              <w:instrText xml:space="preserve"> PAGEREF _Toc21273454 \h </w:instrText>
+            </w:r>
+            <w:r>
+              <w:rPr>
+                <w:noProof/>
+                <w:webHidden/>
+              </w:rPr>
+            </w:r>
+            <w:r>
+              <w:rPr>
+                <w:noProof/>
+                <w:webHidden/>
+              </w:rPr>
+              <w:fldChar w:fldCharType="separate"/>
+            </w:r>
+            <w:r>
+              <w:rPr>
+                <w:noProof/>
+                <w:webHidden/>
+              </w:rPr>
+              <w:t>8</w:t>
+            </w:r>
+            <w:r>
+              <w:rPr>
+                <w:noProof/>
+                <w:webHidden/>
+              </w:rPr>
+              <w:fldChar w:fldCharType="end"/>
+            </w:r>
+          </w:hyperlink>
+        </w:p>
+        <w:p>
+          <w:pPr>
+            <w:pStyle w:val="Obsah2"/>
+            <w:tabs>
+              <w:tab w:val="left" w:pos="880"/>
+              <w:tab w:val="right" w:leader="dot" w:pos="8777"/>
+            </w:tabs>
+            <w:rPr>
+              <w:rFonts w:eastAsiaTheme="minorEastAsia"/>
+              <w:noProof/>
+              <w:lang w:val="en-US"/>
+            </w:rPr>
+          </w:pPr>
+          <w:hyperlink w:anchor="_Toc21273455" w:history="1">
+            <w:r>
+              <w:rPr>
+                <w:rStyle w:val="Hypertextovprepojenie"/>
+                <w:noProof/>
+                <w:lang w:val="en-US"/>
+                <w14:scene3d>
+                  <w14:camera w14:prst="orthographicFront"/>
+                  <w14:lightRig w14:rig="threePt" w14:dir="t">
+                    <w14:rot w14:lat="0" w14:lon="0" w14:rev="0"/>
+                  </w14:lightRig>
+                </w14:scene3d>
+              </w:rPr>
+              <w:t>11.</w:t>
+            </w:r>
+            <w:r>
+              <w:rPr>
+                <w:rFonts w:eastAsiaTheme="minorEastAsia"/>
+                <w:noProof/>
+                <w:lang w:val="en-US"/>
+              </w:rPr>
+              <w:tab/>
+            </w:r>
+            <w:r>
+              <w:rPr>
+                <w:rStyle w:val="Hypertextovprepojenie"/>
+                <w:noProof/>
+                <w:lang w:val="en-US"/>
+              </w:rPr>
+              <w:t>Metrics</w:t>
+            </w:r>
+            <w:r>
+              <w:rPr>
+                <w:noProof/>
+                <w:webHidden/>
+              </w:rPr>
+              <w:tab/>
+            </w:r>
+            <w:r>
+              <w:rPr>
+                <w:noProof/>
+                <w:webHidden/>
+              </w:rPr>
+              <w:fldChar w:fldCharType="begin"/>
+            </w:r>
+            <w:r>
+              <w:rPr>
+                <w:noProof/>
+                <w:webHidden/>
+              </w:rPr>
+              <w:instrText xml:space="preserve"> PAGEREF _Toc21273455 \h </w:instrText>
+            </w:r>
+            <w:r>
+              <w:rPr>
+                <w:noProof/>
+                <w:webHidden/>
+              </w:rPr>
+            </w:r>
+            <w:r>
+              <w:rPr>
+                <w:noProof/>
+                <w:webHidden/>
+              </w:rPr>
+              <w:fldChar w:fldCharType="separate"/>
+            </w:r>
+            <w:r>
+              <w:rPr>
+                <w:noProof/>
+                <w:webHidden/>
+              </w:rPr>
+              <w:t>8</w:t>
             </w:r>
             <w:r>
               <w:rPr>
@@ -701,14 +1995,14 @@
               <w:lang w:val="en-US"/>
             </w:rPr>
           </w:pPr>
-          <w:hyperlink w:anchor="_Toc21256541" w:history="1">
+          <w:hyperlink w:anchor="_Toc21273456" w:history="1">
             <w:r>
               <w:rPr>
                 <w:rStyle w:val="Hypertextovprepojenie"/>
                 <w:noProof/>
                 <w:lang w:val="en-US"/>
               </w:rPr>
-              <w:t>3.</w:t>
+              <w:t>4.</w:t>
             </w:r>
             <w:r>
               <w:rPr>
@@ -745,7 +2039,7 @@
                 <w:noProof/>
                 <w:webHidden/>
               </w:rPr>
-              <w:instrText xml:space="preserve"> PAGEREF _Toc21256541 \h </w:instrText>
+              <w:instrText xml:space="preserve"> PAGEREF _Toc21273456 \h </w:instrText>
             </w:r>
             <w:r>
               <w:rPr>
@@ -765,7 +2059,7 @@
                 <w:noProof/>
                 <w:webHidden/>
               </w:rPr>
-              <w:t>5</w:t>
+              <w:t>9</w:t>
             </w:r>
             <w:r>
               <w:rPr>
@@ -821,24 +2115,55 @@
           <w:lang w:val="en-US"/>
         </w:rPr>
       </w:pPr>
-      <w:bookmarkStart w:id="0" w:name="_Toc21256534"/>
+      <w:bookmarkStart w:id="0" w:name="_Toc21273435"/>
       <w:r>
         <w:rPr>
           <w:lang w:val="en-US"/>
         </w:rPr>
         <w:lastRenderedPageBreak/>
-        <w:t>AWS Provided Sample Questions</w:t>
+        <w:t>What to learn</w:t>
       </w:r>
       <w:bookmarkEnd w:id="0"/>
     </w:p>
     <w:p>
       <w:pPr>
+        <w:rPr>
+          <w:lang w:val="en-US"/>
+        </w:rPr>
+      </w:pPr>
+      <w:r>
+        <w:rPr>
+          <w:lang w:val="en-US"/>
+        </w:rPr>
+        <w:t>Big data – kinesis and EMR.</w:t>
+      </w:r>
+    </w:p>
+    <w:p>
+      <w:pPr>
+        <w:pStyle w:val="1Nadpis"/>
+        <w:jc w:val="both"/>
+        <w:rPr>
+          <w:lang w:val="en-US"/>
+        </w:rPr>
+      </w:pPr>
+      <w:bookmarkStart w:id="1" w:name="_Toc21273436"/>
+      <w:r>
+        <w:rPr>
+          <w:lang w:val="en-US"/>
+        </w:rPr>
+        <w:lastRenderedPageBreak/>
+        <w:t>AWS Provided Sample Questions</w:t>
+      </w:r>
+      <w:bookmarkEnd w:id="1"/>
+    </w:p>
+    <w:p>
+      <w:pPr>
         <w:pStyle w:val="2Nadpis"/>
         <w:rPr>
           <w:lang w:val="en-US"/>
         </w:rPr>
       </w:pPr>
-      <w:bookmarkStart w:id="1" w:name="_Toc21256535"/>
+      <w:bookmarkStart w:id="2" w:name="_Toc21273437"/>
       <w:r>
         <w:rPr>
           <w:lang w:val="en-US"/>
@@ -851,7 +2176,7 @@
         </w:rPr>
         <w:t xml:space="preserve"> (Term Frequency – Inverse Document Frequency)</w:t>
       </w:r>
-      <w:bookmarkEnd w:id="1"/>
+      <w:bookmarkEnd w:id="2"/>
     </w:p>
     <w:p>
       <w:pPr>
@@ -954,14 +2279,14 @@
           <w:lang w:val="en-US"/>
         </w:rPr>
       </w:pPr>
-      <w:bookmarkStart w:id="2" w:name="_Toc21256536"/>
+      <w:bookmarkStart w:id="3" w:name="_Toc21273438"/>
       <w:r>
         <w:rPr>
           <w:lang w:val="en-US"/>
         </w:rPr>
         <w:t>To learn more about it</w:t>
       </w:r>
-      <w:bookmarkEnd w:id="2"/>
+      <w:bookmarkEnd w:id="3"/>
     </w:p>
     <w:p>
       <w:pPr>
@@ -1006,14 +2331,14 @@
           <w:lang w:val="en-US"/>
         </w:rPr>
       </w:pPr>
-      <w:bookmarkStart w:id="3" w:name="_Toc21256537"/>
+      <w:bookmarkStart w:id="4" w:name="_Toc21273439"/>
       <w:r>
         <w:rPr>
           <w:lang w:val="en-US"/>
         </w:rPr>
         <w:t>Fraud Detection</w:t>
       </w:r>
-      <w:bookmarkEnd w:id="3"/>
+      <w:bookmarkEnd w:id="4"/>
     </w:p>
     <w:p>
       <w:pPr>
@@ -1042,14 +2367,14 @@
           <w:lang w:val="en-US"/>
         </w:rPr>
       </w:pPr>
-      <w:bookmarkStart w:id="4" w:name="_Toc21256538"/>
+      <w:bookmarkStart w:id="5" w:name="_Toc21273440"/>
       <w:r>
         <w:rPr>
           <w:lang w:val="en-US"/>
         </w:rPr>
         <w:t>Why Glue?</w:t>
       </w:r>
-      <w:bookmarkEnd w:id="4"/>
+      <w:bookmarkEnd w:id="5"/>
     </w:p>
     <w:p>
       <w:pPr>
@@ -1103,14 +2428,14 @@
           <w:lang w:val="en-US"/>
         </w:rPr>
       </w:pPr>
-      <w:bookmarkStart w:id="5" w:name="_Toc21256539"/>
+      <w:bookmarkStart w:id="6" w:name="_Toc21273441"/>
       <w:r>
         <w:rPr>
           <w:lang w:val="en-US"/>
         </w:rPr>
         <w:t>Batch size and Learning rate in practice</w:t>
       </w:r>
-      <w:bookmarkEnd w:id="5"/>
+      <w:bookmarkEnd w:id="6"/>
     </w:p>
     <w:p>
       <w:pPr>
@@ -1248,7 +2573,7 @@
           <w:lang w:val="en-US"/>
         </w:rPr>
       </w:pPr>
-      <w:bookmarkStart w:id="6" w:name="_Toc21256540"/>
+      <w:bookmarkStart w:id="7" w:name="_Toc21273442"/>
       <w:r>
         <w:rPr>
           <w:lang w:val="en-US"/>
@@ -1256,7 +2581,7 @@
         <w:lastRenderedPageBreak/>
         <w:t>LinuxAcademy practice exam</w:t>
       </w:r>
-      <w:bookmarkEnd w:id="6"/>
+      <w:bookmarkEnd w:id="7"/>
     </w:p>
     <w:p>
       <w:pPr>
@@ -1265,12 +2590,14 @@
           <w:lang w:val="en-US"/>
         </w:rPr>
       </w:pPr>
+      <w:bookmarkStart w:id="8" w:name="_Toc21273443"/>
       <w:r>
         <w:rPr>
           <w:lang w:val="en-US"/>
         </w:rPr>
         <w:t>Difference between Kinesis Data Stream and Kinesis Firehose</w:t>
       </w:r>
+      <w:bookmarkEnd w:id="8"/>
     </w:p>
     <w:p>
       <w:pPr>
@@ -1322,6 +2649,25 @@
         </w:rPr>
         <w:t>Kinesis Streams just store the data in the stream. You should setup consumers to do something with it. So a lambda function and an EC2 instance can be reading from that stream at the same time and generating something or transforming data. Then an action can be taken, like send someone a message or store data in S3.</w:t>
       </w:r>
+      <w:r>
+        <w:rPr>
+          <w:lang w:val="en-US"/>
+        </w:rPr>
+        <w:t xml:space="preserve"> Capture process and store data streams, </w:t>
+      </w:r>
+      <w:r>
+        <w:rPr>
+          <w:b/>
+          <w:lang w:val="en-US"/>
+        </w:rPr>
+        <w:t>custom</w:t>
+      </w:r>
+      <w:r>
+        <w:rPr>
+          <w:lang w:val="en-US"/>
+        </w:rPr>
+        <w:t xml:space="preserve"> application.</w:t>
+      </w:r>
     </w:p>
     <w:p>
       <w:pPr>
@@ -1339,25 +2685,38 @@
         <w:rPr>
           <w:lang w:val="en-US"/>
         </w:rPr>
-        <w:t>Kinesis Firehose is meant to be used when you want to collect streaming data and store it in one of the 4 destinations. S3, Redshift, Splu</w:t>
+        <w:t>Kinesis Firehose is meant to be used when you want to collect streaming data and store it in one of the 4 destinations. S3, Redshift, Splunk, Elasticsearch.</w:t>
       </w:r>
       <w:r>
         <w:rPr>
           <w:lang w:val="en-US"/>
         </w:rPr>
-        <w:t>nk</w:t>
+        <w:t xml:space="preserve"> Not used for real-time analytics.</w:t>
       </w:r>
       <w:r>
         <w:rPr>
           <w:lang w:val="en-US"/>
         </w:rPr>
-        <w:t>, Elasticsearch.</w:t>
+        <w:t xml:space="preserve"> Can also transform data before delivering it.</w:t>
       </w:r>
       <w:r>
         <w:rPr>
           <w:lang w:val="en-US"/>
         </w:rPr>
-        <w:t xml:space="preserve"> Not used for real-time analytics.</w:t>
+        <w:t xml:space="preserve"> Load data streams into AWS data source.</w:t>
+      </w:r>
+      <w:r>
+        <w:rPr>
+          <w:lang w:val="en-US"/>
+        </w:rPr>
+        <w:t xml:space="preserve"> </w:t>
+      </w:r>
+      <w:r>
+        <w:rPr>
+          <w:b/>
+          <w:lang w:val="en-US"/>
+        </w:rPr>
+        <w:t>Delivery stream.</w:t>
       </w:r>
     </w:p>
     <w:p>
@@ -1369,6 +2728,7 @@
       </w:pPr>
       <w:r>
         <w:rPr>
+          <w:noProof/>
           <w:lang w:val="en-US"/>
         </w:rPr>
         <w:drawing>
@@ -1417,6 +2777,7 @@
       </w:pPr>
       <w:r>
         <w:rPr>
+          <w:noProof/>
           <w:lang w:val="en-US"/>
         </w:rPr>
         <w:drawing>
@@ -1458,17 +2819,251 @@
     </w:p>
     <w:p>
       <w:pPr>
+        <w:pStyle w:val="3Nadpis"/>
+        <w:rPr>
+          <w:lang w:val="en-US"/>
+        </w:rPr>
+      </w:pPr>
+      <w:bookmarkStart w:id="9" w:name="_Toc21273444"/>
+      <w:r>
+        <w:rPr>
+          <w:lang w:val="en-US"/>
+        </w:rPr>
+        <w:lastRenderedPageBreak/>
+        <w:t>Kinesis Data Analytics</w:t>
+      </w:r>
+      <w:bookmarkEnd w:id="9"/>
+    </w:p>
+    <w:p>
+      <w:pPr>
+        <w:rPr>
+          <w:lang w:val="en-US"/>
+        </w:rPr>
+      </w:pPr>
+      <w:r>
+        <w:rPr>
+          <w:lang w:val="en-US"/>
+        </w:rPr>
+        <w:t xml:space="preserve">Kinesis Data Analytics – Analyze data streams with SQS or Java. </w:t>
+      </w:r>
+      <w:r>
+        <w:rPr>
+          <w:noProof/>
+          <w:lang w:val="en-US"/>
+        </w:rPr>
+        <w:drawing>
+          <wp:inline distT="0" distB="0" distL="0" distR="0" wp14:anchorId="53CB293F" wp14:editId="33FA392B">
+            <wp:extent cx="5123809" cy="2495238"/>
+            <wp:effectExtent l="0" t="0" r="1270" b="635"/>
+            <wp:docPr id="8" name="Obrázok 8"/>
+            <wp:cNvGraphicFramePr>
+              <a:graphicFrameLocks xmlns:a="http://schemas.openxmlformats.org/drawingml/2006/main" noChangeAspect="1"/>
+            </wp:cNvGraphicFramePr>
+            <a:graphic xmlns:a="http://schemas.openxmlformats.org/drawingml/2006/main">
+              <a:graphicData uri="http://schemas.openxmlformats.org/drawingml/2006/picture">
+                <pic:pic xmlns:pic="http://schemas.openxmlformats.org/drawingml/2006/picture">
+                  <pic:nvPicPr>
+                    <pic:cNvPr id="1" name=""/>
+                    <pic:cNvPicPr/>
+                  </pic:nvPicPr>
+                  <pic:blipFill>
+                    <a:blip r:embed="rId11"/>
+                    <a:stretch>
+                      <a:fillRect/>
+                    </a:stretch>
+                  </pic:blipFill>
+                  <pic:spPr>
+                    <a:xfrm>
+                      <a:off x="0" y="0"/>
+                      <a:ext cx="5123809" cy="2495238"/>
+                    </a:xfrm>
+                    <a:prstGeom prst="rect">
+                      <a:avLst/>
+                    </a:prstGeom>
+                  </pic:spPr>
+                </pic:pic>
+              </a:graphicData>
+            </a:graphic>
+          </wp:inline>
+        </w:drawing>
+      </w:r>
+    </w:p>
+    <w:p>
+      <w:pPr>
+        <w:rPr>
+          <w:lang w:val="en-US"/>
+        </w:rPr>
+      </w:pPr>
+      <w:r>
+        <w:rPr>
+          <w:noProof/>
+          <w:lang w:val="en-US"/>
+        </w:rPr>
+        <w:drawing>
+          <wp:inline distT="0" distB="0" distL="0" distR="0" wp14:anchorId="14137917" wp14:editId="4A6B2684">
+            <wp:extent cx="5579745" cy="2431415"/>
+            <wp:effectExtent l="0" t="0" r="1905" b="6985"/>
+            <wp:docPr id="10" name="Obrázok 10"/>
+            <wp:cNvGraphicFramePr>
+              <a:graphicFrameLocks xmlns:a="http://schemas.openxmlformats.org/drawingml/2006/main" noChangeAspect="1"/>
+            </wp:cNvGraphicFramePr>
+            <a:graphic xmlns:a="http://schemas.openxmlformats.org/drawingml/2006/main">
+              <a:graphicData uri="http://schemas.openxmlformats.org/drawingml/2006/picture">
+                <pic:pic xmlns:pic="http://schemas.openxmlformats.org/drawingml/2006/picture">
+                  <pic:nvPicPr>
+                    <pic:cNvPr id="1" name=""/>
+                    <pic:cNvPicPr/>
+                  </pic:nvPicPr>
+                  <pic:blipFill>
+                    <a:blip r:embed="rId12"/>
+                    <a:stretch>
+                      <a:fillRect/>
+                    </a:stretch>
+                  </pic:blipFill>
+                  <pic:spPr>
+                    <a:xfrm>
+                      <a:off x="0" y="0"/>
+                      <a:ext cx="5579745" cy="2431415"/>
+                    </a:xfrm>
+                    <a:prstGeom prst="rect">
+                      <a:avLst/>
+                    </a:prstGeom>
+                  </pic:spPr>
+                </pic:pic>
+              </a:graphicData>
+            </a:graphic>
+          </wp:inline>
+        </w:drawing>
+      </w:r>
+    </w:p>
+    <w:p>
+      <w:pPr>
+        <w:pStyle w:val="3Nadpis"/>
+        <w:rPr>
+          <w:lang w:val="en-US"/>
+        </w:rPr>
+      </w:pPr>
+      <w:bookmarkStart w:id="10" w:name="_Toc21273445"/>
+      <w:r>
+        <w:rPr>
+          <w:lang w:val="en-US"/>
+        </w:rPr>
+        <w:t>Kinesis Firehose</w:t>
+      </w:r>
+      <w:bookmarkEnd w:id="10"/>
+    </w:p>
+    <w:p>
+      <w:pPr>
+        <w:rPr>
+          <w:lang w:val="en-US"/>
+        </w:rPr>
+      </w:pPr>
+      <w:r>
+        <w:rPr>
+          <w:lang w:val="en-US"/>
+        </w:rPr>
+        <w:t>As soon as one of these conditions become true, the buffer will be flushed and data will be written into S3. (</w:t>
+      </w:r>
+      <w:proofErr w:type="gramStart"/>
+      <w:r>
+        <w:rPr>
+          <w:lang w:val="en-US"/>
+        </w:rPr>
+        <w:t>it</w:t>
+      </w:r>
+      <w:proofErr w:type="gramEnd"/>
+      <w:r>
+        <w:rPr>
+          <w:lang w:val="en-US"/>
+        </w:rPr>
+        <w:t xml:space="preserve"> can be ES, </w:t>
+      </w:r>
+      <w:proofErr w:type="spellStart"/>
+      <w:r>
+        <w:rPr>
+          <w:lang w:val="en-US"/>
+        </w:rPr>
+        <w:t>RedShift</w:t>
+      </w:r>
+      <w:proofErr w:type="spellEnd"/>
+      <w:r>
+        <w:rPr>
+          <w:lang w:val="en-US"/>
+        </w:rPr>
+        <w:t xml:space="preserve"> or Splunk too).</w:t>
+      </w:r>
+    </w:p>
+    <w:p>
+      <w:pPr>
+        <w:rPr>
+          <w:lang w:val="en-US"/>
+        </w:rPr>
+      </w:pPr>
+      <w:r>
+        <w:rPr>
+          <w:noProof/>
+          <w:lang w:val="en-US"/>
+        </w:rPr>
+        <w:drawing>
+          <wp:inline distT="0" distB="0" distL="0" distR="0" wp14:anchorId="10E019E9" wp14:editId="235A8C32">
+            <wp:extent cx="5579745" cy="1543050"/>
+            <wp:effectExtent l="0" t="0" r="1905" b="0"/>
+            <wp:docPr id="9" name="Obrázok 9"/>
+            <wp:cNvGraphicFramePr>
+              <a:graphicFrameLocks xmlns:a="http://schemas.openxmlformats.org/drawingml/2006/main" noChangeAspect="1"/>
+            </wp:cNvGraphicFramePr>
+            <a:graphic xmlns:a="http://schemas.openxmlformats.org/drawingml/2006/main">
+              <a:graphicData uri="http://schemas.openxmlformats.org/drawingml/2006/picture">
+                <pic:pic xmlns:pic="http://schemas.openxmlformats.org/drawingml/2006/picture">
+                  <pic:nvPicPr>
+                    <pic:cNvPr id="1" name=""/>
+                    <pic:cNvPicPr/>
+                  </pic:nvPicPr>
+                  <pic:blipFill>
+                    <a:blip r:embed="rId13"/>
+                    <a:stretch>
+                      <a:fillRect/>
+                    </a:stretch>
+                  </pic:blipFill>
+                  <pic:spPr>
+                    <a:xfrm>
+                      <a:off x="0" y="0"/>
+                      <a:ext cx="5579745" cy="1543050"/>
+                    </a:xfrm>
+                    <a:prstGeom prst="rect">
+                      <a:avLst/>
+                    </a:prstGeom>
+                  </pic:spPr>
+                </pic:pic>
+              </a:graphicData>
+            </a:graphic>
+          </wp:inline>
+        </w:drawing>
+      </w:r>
+    </w:p>
+    <w:p>
+      <w:pPr>
+        <w:rPr>
+          <w:lang w:val="en-US"/>
+        </w:rPr>
+      </w:pPr>
+    </w:p>
+    <w:p>
+      <w:pPr>
         <w:pStyle w:val="2Nadpis"/>
         <w:rPr>
           <w:lang w:val="en-US"/>
         </w:rPr>
       </w:pPr>
+      <w:bookmarkStart w:id="11" w:name="_Toc21273446"/>
       <w:r>
         <w:rPr>
           <w:lang w:val="en-US"/>
         </w:rPr>
+        <w:lastRenderedPageBreak/>
         <w:t>Characteristics of box plot</w:t>
       </w:r>
+      <w:bookmarkEnd w:id="11"/>
     </w:p>
     <w:p>
       <w:pPr>
@@ -1491,9 +3086,9 @@
       </w:pPr>
       <w:r>
         <w:rPr>
-          <w:lang w:val="en-US"/>
-        </w:rPr>
-        <w:lastRenderedPageBreak/>
+          <w:noProof/>
+          <w:lang w:val="en-US"/>
+        </w:rPr>
         <w:drawing>
           <wp:inline distT="0" distB="0" distL="0" distR="0" wp14:anchorId="38F3289F" wp14:editId="636A342D">
             <wp:extent cx="4677428" cy="5115639"/>
@@ -1510,7 +3105,7 @@
                     <pic:cNvPicPr/>
                   </pic:nvPicPr>
                   <pic:blipFill>
-                    <a:blip r:embed="rId11"/>
+                    <a:blip r:embed="rId14"/>
                     <a:stretch>
                       <a:fillRect/>
                     </a:stretch>
@@ -1565,6 +3160,7 @@
       </w:pPr>
       <w:r>
         <w:rPr>
+          <w:noProof/>
           <w:lang w:val="en-US"/>
         </w:rPr>
         <w:lastRenderedPageBreak/>
@@ -1584,7 +3180,7 @@
                     <pic:cNvPicPr/>
                   </pic:nvPicPr>
                   <pic:blipFill>
-                    <a:blip r:embed="rId12"/>
+                    <a:blip r:embed="rId15"/>
                     <a:stretch>
                       <a:fillRect/>
                     </a:stretch>
@@ -1604,8 +3200,6 @@
           </wp:inline>
         </w:drawing>
       </w:r>
-      <w:bookmarkStart w:id="7" w:name="_GoBack"/>
-      <w:bookmarkEnd w:id="7"/>
     </w:p>
     <w:p>
       <w:pPr>
@@ -1614,12 +3208,14 @@
           <w:lang w:val="en-US"/>
         </w:rPr>
       </w:pPr>
+      <w:bookmarkStart w:id="12" w:name="_Toc21273447"/>
       <w:r>
         <w:rPr>
           <w:lang w:val="en-US"/>
         </w:rPr>
         <w:t>RMSE</w:t>
       </w:r>
+      <w:bookmarkEnd w:id="12"/>
     </w:p>
     <w:p>
       <w:pPr>
@@ -1628,12 +3224,14 @@
           <w:lang w:val="en-US"/>
         </w:rPr>
       </w:pPr>
+      <w:bookmarkStart w:id="13" w:name="_Toc21273448"/>
       <w:r>
         <w:rPr>
           <w:lang w:val="en-US"/>
         </w:rPr>
         <w:t>Regularization</w:t>
       </w:r>
+      <w:bookmarkEnd w:id="13"/>
     </w:p>
     <w:p>
       <w:pPr>
@@ -1642,12 +3240,14 @@
           <w:lang w:val="en-US"/>
         </w:rPr>
       </w:pPr>
+      <w:bookmarkStart w:id="14" w:name="_Toc21273449"/>
       <w:r>
         <w:rPr>
           <w:lang w:val="en-US"/>
         </w:rPr>
         <w:t>Correlation</w:t>
       </w:r>
+      <w:bookmarkEnd w:id="14"/>
     </w:p>
     <w:p>
       <w:pPr>
@@ -1656,12 +3256,14 @@
           <w:lang w:val="en-US"/>
         </w:rPr>
       </w:pPr>
+      <w:bookmarkStart w:id="15" w:name="_Toc21273450"/>
       <w:r>
         <w:rPr>
           <w:lang w:val="en-US"/>
         </w:rPr>
         <w:t>Hyperparameter Tuning Strategies</w:t>
       </w:r>
+      <w:bookmarkEnd w:id="15"/>
     </w:p>
     <w:p>
       <w:pPr>
@@ -1670,12 +3272,14 @@
           <w:lang w:val="en-US"/>
         </w:rPr>
       </w:pPr>
+      <w:bookmarkStart w:id="16" w:name="_Toc21273451"/>
       <w:r>
         <w:rPr>
           <w:lang w:val="en-US"/>
         </w:rPr>
         <w:t>What to do when a model is underfit</w:t>
       </w:r>
+      <w:bookmarkEnd w:id="16"/>
     </w:p>
     <w:p>
       <w:pPr>
@@ -1684,12 +3288,14 @@
           <w:lang w:val="en-US"/>
         </w:rPr>
       </w:pPr>
+      <w:bookmarkStart w:id="17" w:name="_Toc21273452"/>
       <w:r>
         <w:rPr>
           <w:lang w:val="en-US"/>
         </w:rPr>
         <w:t>What to do when a model is overfit</w:t>
       </w:r>
+      <w:bookmarkEnd w:id="17"/>
     </w:p>
     <w:p>
       <w:pPr>
@@ -1698,6 +3304,7 @@
           <w:lang w:val="en-US"/>
         </w:rPr>
       </w:pPr>
+      <w:bookmarkStart w:id="18" w:name="_Toc21273453"/>
       <w:proofErr w:type="spellStart"/>
       <w:r>
         <w:rPr>
@@ -1737,6 +3344,7 @@
         </w:rPr>
         <w:t>usecases</w:t>
       </w:r>
+      <w:bookmarkEnd w:id="18"/>
       <w:proofErr w:type="spellEnd"/>
     </w:p>
     <w:p>
@@ -1746,12 +3354,30 @@
           <w:lang w:val="en-US"/>
         </w:rPr>
       </w:pPr>
+      <w:bookmarkStart w:id="19" w:name="_Toc21273454"/>
+      <w:r>
+        <w:rPr>
+          <w:lang w:val="en-US"/>
+        </w:rPr>
+        <w:t>Inference pipelines</w:t>
+      </w:r>
+      <w:bookmarkEnd w:id="19"/>
+    </w:p>
+    <w:p>
+      <w:pPr>
+        <w:pStyle w:val="2Nadpis"/>
+        <w:rPr>
+          <w:lang w:val="en-US"/>
+        </w:rPr>
+      </w:pPr>
+      <w:bookmarkStart w:id="20" w:name="_Toc21273455"/>
       <w:r>
         <w:rPr>
           <w:lang w:val="en-US"/>
         </w:rPr>
         <w:t>Metrics</w:t>
       </w:r>
+      <w:bookmarkEnd w:id="20"/>
     </w:p>
     <w:p>
       <w:pPr>
@@ -1832,7 +3458,96 @@
           <w:lang w:val="en-US"/>
         </w:rPr>
       </w:pPr>
-      <w:bookmarkStart w:id="8" w:name="_Toc21256541"/>
+      <w:bookmarkStart w:id="21" w:name="_Toc21273456"/>
+      <w:proofErr w:type="spellStart"/>
+      <w:r>
+        <w:rPr>
+          <w:lang w:val="en-US"/>
+        </w:rPr>
+        <w:lastRenderedPageBreak/>
+        <w:t>Whizlabs</w:t>
+      </w:r>
+      <w:proofErr w:type="spellEnd"/>
+      <w:r>
+        <w:rPr>
+          <w:lang w:val="en-US"/>
+        </w:rPr>
+        <w:t xml:space="preserve"> – Free 15 questions</w:t>
+      </w:r>
+    </w:p>
+    <w:p>
+      <w:pPr>
+        <w:pStyle w:val="2Nadpis"/>
+        <w:rPr>
+          <w:lang w:val="en-US"/>
+        </w:rPr>
+      </w:pPr>
+      <w:proofErr w:type="spellStart"/>
+      <w:r>
+        <w:rPr>
+          <w:lang w:val="en-US"/>
+        </w:rPr>
+        <w:t>targetAttributeName</w:t>
+      </w:r>
+      <w:proofErr w:type="spellEnd"/>
+      <w:r>
+        <w:rPr>
+          <w:lang w:val="en-US"/>
+        </w:rPr>
+        <w:t xml:space="preserve"> – data descriptors</w:t>
+      </w:r>
+    </w:p>
+    <w:p>
+      <w:pPr>
+        <w:pStyle w:val="2Nadpis"/>
+        <w:rPr>
+          <w:lang w:val="en-US"/>
+        </w:rPr>
+      </w:pPr>
+      <w:r>
+        <w:rPr>
+          <w:lang w:val="en-US"/>
+        </w:rPr>
+        <w:t>Hyperparameters</w:t>
+      </w:r>
+    </w:p>
+    <w:p>
+      <w:pPr>
+        <w:pStyle w:val="2Nadpis"/>
+        <w:rPr>
+          <w:lang w:val="en-US"/>
+        </w:rPr>
+      </w:pPr>
+      <w:r>
+        <w:rPr>
+          <w:lang w:val="en-US"/>
+        </w:rPr>
+        <w:t>Glue in more depth</w:t>
+      </w:r>
+    </w:p>
+    <w:p>
+      <w:pPr>
+        <w:pStyle w:val="2Nadpis"/>
+        <w:rPr>
+          <w:lang w:val="en-US"/>
+        </w:rPr>
+      </w:pPr>
+      <w:r>
+        <w:rPr>
+          <w:lang w:val="en-US"/>
+        </w:rPr>
+        <w:t>Some additional model evaluation methods</w:t>
+      </w:r>
+      <w:bookmarkStart w:id="22" w:name="_GoBack"/>
+      <w:bookmarkEnd w:id="22"/>
+    </w:p>
+    <w:p>
+      <w:pPr>
+        <w:pStyle w:val="1Nadpis"/>
+        <w:rPr>
+          <w:lang w:val="en-US"/>
+        </w:rPr>
+      </w:pPr>
       <w:r>
         <w:rPr>
           <w:lang w:val="en-US"/>
@@ -1840,11 +3555,11 @@
         <w:lastRenderedPageBreak/>
         <w:t>AWS practice exam</w:t>
       </w:r>
-      <w:bookmarkEnd w:id="8"/>
+      <w:bookmarkEnd w:id="21"/>
     </w:p>
     <w:sectPr>
-      <w:headerReference w:type="default" r:id="rId13"/>
-      <w:footerReference w:type="default" r:id="rId14"/>
+      <w:headerReference w:type="default" r:id="rId16"/>
+      <w:footerReference w:type="default" r:id="rId17"/>
       <w:pgSz w:w="11906" w:h="16838"/>
       <w:pgMar w:top="1418" w:right="1418" w:bottom="1418" w:left="1701" w:header="709" w:footer="709" w:gutter="0"/>
       <w:cols w:space="708"/>
@@ -1980,7 +3695,7 @@
           <w:rPr>
             <w:noProof/>
           </w:rPr>
-          <w:t>6</w:t>
+          <w:t>10</w:t>
         </w:r>
         <w:r>
           <w:fldChar w:fldCharType="end"/>
@@ -9449,7 +11164,7 @@
 </file>
 
 <file path=customXml/itemProps1.xml><?xml version="1.0" encoding="utf-8"?>
-<ds:datastoreItem xmlns:ds="http://schemas.openxmlformats.org/officeDocument/2006/customXml" ds:itemID="{E7F32F55-29EC-4878-9B6E-5D0F7428CEB4}">
+<ds:datastoreItem xmlns:ds="http://schemas.openxmlformats.org/officeDocument/2006/customXml" ds:itemID="{2C577C57-D572-4448-A102-2A9DB28988FC}">
   <ds:schemaRefs>
     <ds:schemaRef ds:uri="http://schemas.openxmlformats.org/officeDocument/2006/bibliography"/>
   </ds:schemaRefs>

</xml_diff>

<commit_message>
ml, la practice test
</commit_message>
<xml_diff>
--- a/02-ML/AWS Certified Machine Learning Specialty/ExamQuestions.docx
+++ b/02-ML/AWS Certified Machine Learning Specialty/ExamQuestions.docx
@@ -26,7 +26,7 @@
       <w:sdtContent>
         <w:p>
           <w:pPr>
-            <w:pStyle w:val="Hlavikaobsahu"/>
+            <w:pStyle w:val="TOCHeading"/>
             <w:rPr>
               <w:b/>
               <w:color w:val="auto"/>
@@ -44,7 +44,7 @@
         </w:p>
         <w:p>
           <w:pPr>
-            <w:pStyle w:val="Obsah1"/>
+            <w:pStyle w:val="TOC1"/>
             <w:rPr>
               <w:rFonts w:eastAsiaTheme="minorEastAsia"/>
               <w:noProof/>
@@ -69,10 +69,10 @@
             </w:rPr>
             <w:fldChar w:fldCharType="separate"/>
           </w:r>
-          <w:hyperlink w:anchor="_Toc21273435" w:history="1">
-            <w:r>
-              <w:rPr>
-                <w:rStyle w:val="Hypertextovprepojenie"/>
+          <w:hyperlink w:anchor="_Toc21779170" w:history="1">
+            <w:r>
+              <w:rPr>
+                <w:rStyle w:val="Hyperlink"/>
                 <w:noProof/>
                 <w:lang w:val="en-US"/>
               </w:rPr>
@@ -88,7 +88,7 @@
             </w:r>
             <w:r>
               <w:rPr>
-                <w:rStyle w:val="Hypertextovprepojenie"/>
+                <w:rStyle w:val="Hyperlink"/>
                 <w:noProof/>
                 <w:lang w:val="en-US"/>
               </w:rPr>
@@ -113,7 +113,7 @@
                 <w:noProof/>
                 <w:webHidden/>
               </w:rPr>
-              <w:instrText xml:space="preserve"> PAGEREF _Toc21273435 \h </w:instrText>
+              <w:instrText xml:space="preserve"> PAGEREF _Toc21779170 \h </w:instrText>
             </w:r>
             <w:r>
               <w:rPr>
@@ -133,7 +133,7 @@
                 <w:noProof/>
                 <w:webHidden/>
               </w:rPr>
-              <w:t>2</w:t>
+              <w:t>3</w:t>
             </w:r>
             <w:r>
               <w:rPr>
@@ -146,17 +146,17 @@
         </w:p>
         <w:p>
           <w:pPr>
-            <w:pStyle w:val="Obsah1"/>
+            <w:pStyle w:val="TOC1"/>
             <w:rPr>
               <w:rFonts w:eastAsiaTheme="minorEastAsia"/>
               <w:noProof/>
               <w:lang w:val="en-US"/>
             </w:rPr>
           </w:pPr>
-          <w:hyperlink w:anchor="_Toc21273436" w:history="1">
-            <w:r>
-              <w:rPr>
-                <w:rStyle w:val="Hypertextovprepojenie"/>
+          <w:hyperlink w:anchor="_Toc21779171" w:history="1">
+            <w:r>
+              <w:rPr>
+                <w:rStyle w:val="Hyperlink"/>
                 <w:noProof/>
                 <w:lang w:val="en-US"/>
               </w:rPr>
@@ -172,7 +172,7 @@
             </w:r>
             <w:r>
               <w:rPr>
-                <w:rStyle w:val="Hypertextovprepojenie"/>
+                <w:rStyle w:val="Hyperlink"/>
                 <w:noProof/>
                 <w:lang w:val="en-US"/>
               </w:rPr>
@@ -197,7 +197,7 @@
                 <w:noProof/>
                 <w:webHidden/>
               </w:rPr>
-              <w:instrText xml:space="preserve"> PAGEREF _Toc21273436 \h </w:instrText>
+              <w:instrText xml:space="preserve"> PAGEREF _Toc21779171 \h </w:instrText>
             </w:r>
             <w:r>
               <w:rPr>
@@ -217,7 +217,7 @@
                 <w:noProof/>
                 <w:webHidden/>
               </w:rPr>
-              <w:t>3</w:t>
+              <w:t>4</w:t>
             </w:r>
             <w:r>
               <w:rPr>
@@ -230,7 +230,7 @@
         </w:p>
         <w:p>
           <w:pPr>
-            <w:pStyle w:val="Obsah2"/>
+            <w:pStyle w:val="TOC2"/>
             <w:tabs>
               <w:tab w:val="left" w:pos="660"/>
               <w:tab w:val="right" w:leader="dot" w:pos="8777"/>
@@ -241,10 +241,10 @@
               <w:lang w:val="en-US"/>
             </w:rPr>
           </w:pPr>
-          <w:hyperlink w:anchor="_Toc21273437" w:history="1">
-            <w:r>
-              <w:rPr>
-                <w:rStyle w:val="Hypertextovprepojenie"/>
+          <w:hyperlink w:anchor="_Toc21779172" w:history="1">
+            <w:r>
+              <w:rPr>
+                <w:rStyle w:val="Hyperlink"/>
                 <w:noProof/>
                 <w:lang w:val="en-US"/>
                 <w14:scene3d>
@@ -266,7 +266,7 @@
             </w:r>
             <w:r>
               <w:rPr>
-                <w:rStyle w:val="Hypertextovprepojenie"/>
+                <w:rStyle w:val="Hyperlink"/>
                 <w:noProof/>
                 <w:lang w:val="en-US"/>
               </w:rPr>
@@ -291,7 +291,7 @@
                 <w:noProof/>
                 <w:webHidden/>
               </w:rPr>
-              <w:instrText xml:space="preserve"> PAGEREF _Toc21273437 \h </w:instrText>
+              <w:instrText xml:space="preserve"> PAGEREF _Toc21779172 \h </w:instrText>
             </w:r>
             <w:r>
               <w:rPr>
@@ -311,7 +311,7 @@
                 <w:noProof/>
                 <w:webHidden/>
               </w:rPr>
-              <w:t>3</w:t>
+              <w:t>4</w:t>
             </w:r>
             <w:r>
               <w:rPr>
@@ -324,7 +324,7 @@
         </w:p>
         <w:p>
           <w:pPr>
-            <w:pStyle w:val="Obsah3"/>
+            <w:pStyle w:val="TOC3"/>
             <w:tabs>
               <w:tab w:val="left" w:pos="1320"/>
               <w:tab w:val="right" w:leader="dot" w:pos="8777"/>
@@ -335,10 +335,10 @@
               <w:lang w:val="en-US"/>
             </w:rPr>
           </w:pPr>
-          <w:hyperlink w:anchor="_Toc21273438" w:history="1">
-            <w:r>
-              <w:rPr>
-                <w:rStyle w:val="Hypertextovprepojenie"/>
+          <w:hyperlink w:anchor="_Toc21779173" w:history="1">
+            <w:r>
+              <w:rPr>
+                <w:rStyle w:val="Hyperlink"/>
                 <w:noProof/>
                 <w:lang w:val="en-US"/>
               </w:rPr>
@@ -354,7 +354,7 @@
             </w:r>
             <w:r>
               <w:rPr>
-                <w:rStyle w:val="Hypertextovprepojenie"/>
+                <w:rStyle w:val="Hyperlink"/>
                 <w:noProof/>
                 <w:lang w:val="en-US"/>
               </w:rPr>
@@ -379,7 +379,7 @@
                 <w:noProof/>
                 <w:webHidden/>
               </w:rPr>
-              <w:instrText xml:space="preserve"> PAGEREF _Toc21273438 \h </w:instrText>
+              <w:instrText xml:space="preserve"> PAGEREF _Toc21779173 \h </w:instrText>
             </w:r>
             <w:r>
               <w:rPr>
@@ -399,7 +399,7 @@
                 <w:noProof/>
                 <w:webHidden/>
               </w:rPr>
-              <w:t>3</w:t>
+              <w:t>4</w:t>
             </w:r>
             <w:r>
               <w:rPr>
@@ -412,7 +412,7 @@
         </w:p>
         <w:p>
           <w:pPr>
-            <w:pStyle w:val="Obsah2"/>
+            <w:pStyle w:val="TOC2"/>
             <w:tabs>
               <w:tab w:val="left" w:pos="660"/>
               <w:tab w:val="right" w:leader="dot" w:pos="8777"/>
@@ -423,10 +423,10 @@
               <w:lang w:val="en-US"/>
             </w:rPr>
           </w:pPr>
-          <w:hyperlink w:anchor="_Toc21273439" w:history="1">
-            <w:r>
-              <w:rPr>
-                <w:rStyle w:val="Hypertextovprepojenie"/>
+          <w:hyperlink w:anchor="_Toc21779174" w:history="1">
+            <w:r>
+              <w:rPr>
+                <w:rStyle w:val="Hyperlink"/>
                 <w:noProof/>
                 <w:lang w:val="en-US"/>
                 <w14:scene3d>
@@ -448,7 +448,7 @@
             </w:r>
             <w:r>
               <w:rPr>
-                <w:rStyle w:val="Hypertextovprepojenie"/>
+                <w:rStyle w:val="Hyperlink"/>
                 <w:noProof/>
                 <w:lang w:val="en-US"/>
               </w:rPr>
@@ -473,7 +473,7 @@
                 <w:noProof/>
                 <w:webHidden/>
               </w:rPr>
-              <w:instrText xml:space="preserve"> PAGEREF _Toc21273439 \h </w:instrText>
+              <w:instrText xml:space="preserve"> PAGEREF _Toc21779174 \h </w:instrText>
             </w:r>
             <w:r>
               <w:rPr>
@@ -493,7 +493,7 @@
                 <w:noProof/>
                 <w:webHidden/>
               </w:rPr>
-              <w:t>3</w:t>
+              <w:t>4</w:t>
             </w:r>
             <w:r>
               <w:rPr>
@@ -506,7 +506,7 @@
         </w:p>
         <w:p>
           <w:pPr>
-            <w:pStyle w:val="Obsah2"/>
+            <w:pStyle w:val="TOC2"/>
             <w:tabs>
               <w:tab w:val="left" w:pos="660"/>
               <w:tab w:val="right" w:leader="dot" w:pos="8777"/>
@@ -517,10 +517,10 @@
               <w:lang w:val="en-US"/>
             </w:rPr>
           </w:pPr>
-          <w:hyperlink w:anchor="_Toc21273440" w:history="1">
-            <w:r>
-              <w:rPr>
-                <w:rStyle w:val="Hypertextovprepojenie"/>
+          <w:hyperlink w:anchor="_Toc21779175" w:history="1">
+            <w:r>
+              <w:rPr>
+                <w:rStyle w:val="Hyperlink"/>
                 <w:noProof/>
                 <w:lang w:val="en-US"/>
                 <w14:scene3d>
@@ -542,7 +542,7 @@
             </w:r>
             <w:r>
               <w:rPr>
-                <w:rStyle w:val="Hypertextovprepojenie"/>
+                <w:rStyle w:val="Hyperlink"/>
                 <w:noProof/>
                 <w:lang w:val="en-US"/>
               </w:rPr>
@@ -567,7 +567,7 @@
                 <w:noProof/>
                 <w:webHidden/>
               </w:rPr>
-              <w:instrText xml:space="preserve"> PAGEREF _Toc21273440 \h </w:instrText>
+              <w:instrText xml:space="preserve"> PAGEREF _Toc21779175 \h </w:instrText>
             </w:r>
             <w:r>
               <w:rPr>
@@ -587,7 +587,7 @@
                 <w:noProof/>
                 <w:webHidden/>
               </w:rPr>
-              <w:t>4</w:t>
+              <w:t>5</w:t>
             </w:r>
             <w:r>
               <w:rPr>
@@ -600,7 +600,7 @@
         </w:p>
         <w:p>
           <w:pPr>
-            <w:pStyle w:val="Obsah2"/>
+            <w:pStyle w:val="TOC2"/>
             <w:tabs>
               <w:tab w:val="left" w:pos="660"/>
               <w:tab w:val="right" w:leader="dot" w:pos="8777"/>
@@ -611,10 +611,10 @@
               <w:lang w:val="en-US"/>
             </w:rPr>
           </w:pPr>
-          <w:hyperlink w:anchor="_Toc21273441" w:history="1">
-            <w:r>
-              <w:rPr>
-                <w:rStyle w:val="Hypertextovprepojenie"/>
+          <w:hyperlink w:anchor="_Toc21779176" w:history="1">
+            <w:r>
+              <w:rPr>
+                <w:rStyle w:val="Hyperlink"/>
                 <w:noProof/>
                 <w:lang w:val="en-US"/>
                 <w14:scene3d>
@@ -636,7 +636,7 @@
             </w:r>
             <w:r>
               <w:rPr>
-                <w:rStyle w:val="Hypertextovprepojenie"/>
+                <w:rStyle w:val="Hyperlink"/>
                 <w:noProof/>
                 <w:lang w:val="en-US"/>
               </w:rPr>
@@ -661,7 +661,7 @@
                 <w:noProof/>
                 <w:webHidden/>
               </w:rPr>
-              <w:instrText xml:space="preserve"> PAGEREF _Toc21273441 \h </w:instrText>
+              <w:instrText xml:space="preserve"> PAGEREF _Toc21779176 \h </w:instrText>
             </w:r>
             <w:r>
               <w:rPr>
@@ -681,7 +681,7 @@
                 <w:noProof/>
                 <w:webHidden/>
               </w:rPr>
-              <w:t>4</w:t>
+              <w:t>5</w:t>
             </w:r>
             <w:r>
               <w:rPr>
@@ -694,17 +694,17 @@
         </w:p>
         <w:p>
           <w:pPr>
-            <w:pStyle w:val="Obsah1"/>
+            <w:pStyle w:val="TOC1"/>
             <w:rPr>
               <w:rFonts w:eastAsiaTheme="minorEastAsia"/>
               <w:noProof/>
               <w:lang w:val="en-US"/>
             </w:rPr>
           </w:pPr>
-          <w:hyperlink w:anchor="_Toc21273442" w:history="1">
-            <w:r>
-              <w:rPr>
-                <w:rStyle w:val="Hypertextovprepojenie"/>
+          <w:hyperlink w:anchor="_Toc21779177" w:history="1">
+            <w:r>
+              <w:rPr>
+                <w:rStyle w:val="Hyperlink"/>
                 <w:noProof/>
                 <w:lang w:val="en-US"/>
               </w:rPr>
@@ -720,7 +720,7 @@
             </w:r>
             <w:r>
               <w:rPr>
-                <w:rStyle w:val="Hypertextovprepojenie"/>
+                <w:rStyle w:val="Hyperlink"/>
                 <w:noProof/>
                 <w:lang w:val="en-US"/>
               </w:rPr>
@@ -745,7 +745,7 @@
                 <w:noProof/>
                 <w:webHidden/>
               </w:rPr>
-              <w:instrText xml:space="preserve"> PAGEREF _Toc21273442 \h </w:instrText>
+              <w:instrText xml:space="preserve"> PAGEREF _Toc21779177 \h </w:instrText>
             </w:r>
             <w:r>
               <w:rPr>
@@ -765,7 +765,7 @@
                 <w:noProof/>
                 <w:webHidden/>
               </w:rPr>
-              <w:t>5</w:t>
+              <w:t>6</w:t>
             </w:r>
             <w:r>
               <w:rPr>
@@ -778,7 +778,7 @@
         </w:p>
         <w:p>
           <w:pPr>
-            <w:pStyle w:val="Obsah2"/>
+            <w:pStyle w:val="TOC2"/>
             <w:tabs>
               <w:tab w:val="left" w:pos="660"/>
               <w:tab w:val="right" w:leader="dot" w:pos="8777"/>
@@ -789,10 +789,10 @@
               <w:lang w:val="en-US"/>
             </w:rPr>
           </w:pPr>
-          <w:hyperlink w:anchor="_Toc21273443" w:history="1">
-            <w:r>
-              <w:rPr>
-                <w:rStyle w:val="Hypertextovprepojenie"/>
+          <w:hyperlink w:anchor="_Toc21779178" w:history="1">
+            <w:r>
+              <w:rPr>
+                <w:rStyle w:val="Hyperlink"/>
                 <w:noProof/>
                 <w:lang w:val="en-US"/>
                 <w14:scene3d>
@@ -814,7 +814,7 @@
             </w:r>
             <w:r>
               <w:rPr>
-                <w:rStyle w:val="Hypertextovprepojenie"/>
+                <w:rStyle w:val="Hyperlink"/>
                 <w:noProof/>
                 <w:lang w:val="en-US"/>
               </w:rPr>
@@ -839,7 +839,7 @@
                 <w:noProof/>
                 <w:webHidden/>
               </w:rPr>
-              <w:instrText xml:space="preserve"> PAGEREF _Toc21273443 \h </w:instrText>
+              <w:instrText xml:space="preserve"> PAGEREF _Toc21779178 \h </w:instrText>
             </w:r>
             <w:r>
               <w:rPr>
@@ -859,7 +859,7 @@
                 <w:noProof/>
                 <w:webHidden/>
               </w:rPr>
-              <w:t>5</w:t>
+              <w:t>6</w:t>
             </w:r>
             <w:r>
               <w:rPr>
@@ -872,7 +872,7 @@
         </w:p>
         <w:p>
           <w:pPr>
-            <w:pStyle w:val="Obsah3"/>
+            <w:pStyle w:val="TOC3"/>
             <w:tabs>
               <w:tab w:val="left" w:pos="1320"/>
               <w:tab w:val="right" w:leader="dot" w:pos="8777"/>
@@ -883,10 +883,10 @@
               <w:lang w:val="en-US"/>
             </w:rPr>
           </w:pPr>
-          <w:hyperlink w:anchor="_Toc21273444" w:history="1">
-            <w:r>
-              <w:rPr>
-                <w:rStyle w:val="Hypertextovprepojenie"/>
+          <w:hyperlink w:anchor="_Toc21779179" w:history="1">
+            <w:r>
+              <w:rPr>
+                <w:rStyle w:val="Hyperlink"/>
                 <w:noProof/>
                 <w:lang w:val="en-US"/>
               </w:rPr>
@@ -902,7 +902,7 @@
             </w:r>
             <w:r>
               <w:rPr>
-                <w:rStyle w:val="Hypertextovprepojenie"/>
+                <w:rStyle w:val="Hyperlink"/>
                 <w:noProof/>
                 <w:lang w:val="en-US"/>
               </w:rPr>
@@ -927,7 +927,7 @@
                 <w:noProof/>
                 <w:webHidden/>
               </w:rPr>
-              <w:instrText xml:space="preserve"> PAGEREF _Toc21273444 \h </w:instrText>
+              <w:instrText xml:space="preserve"> PAGEREF _Toc21779179 \h </w:instrText>
             </w:r>
             <w:r>
               <w:rPr>
@@ -947,7 +947,7 @@
                 <w:noProof/>
                 <w:webHidden/>
               </w:rPr>
-              <w:t>6</w:t>
+              <w:t>7</w:t>
             </w:r>
             <w:r>
               <w:rPr>
@@ -960,7 +960,7 @@
         </w:p>
         <w:p>
           <w:pPr>
-            <w:pStyle w:val="Obsah3"/>
+            <w:pStyle w:val="TOC3"/>
             <w:tabs>
               <w:tab w:val="left" w:pos="1320"/>
               <w:tab w:val="right" w:leader="dot" w:pos="8777"/>
@@ -971,10 +971,10 @@
               <w:lang w:val="en-US"/>
             </w:rPr>
           </w:pPr>
-          <w:hyperlink w:anchor="_Toc21273445" w:history="1">
-            <w:r>
-              <w:rPr>
-                <w:rStyle w:val="Hypertextovprepojenie"/>
+          <w:hyperlink w:anchor="_Toc21779180" w:history="1">
+            <w:r>
+              <w:rPr>
+                <w:rStyle w:val="Hyperlink"/>
                 <w:noProof/>
                 <w:lang w:val="en-US"/>
               </w:rPr>
@@ -990,7 +990,7 @@
             </w:r>
             <w:r>
               <w:rPr>
-                <w:rStyle w:val="Hypertextovprepojenie"/>
+                <w:rStyle w:val="Hyperlink"/>
                 <w:noProof/>
                 <w:lang w:val="en-US"/>
               </w:rPr>
@@ -1015,7 +1015,7 @@
                 <w:noProof/>
                 <w:webHidden/>
               </w:rPr>
-              <w:instrText xml:space="preserve"> PAGEREF _Toc21273445 \h </w:instrText>
+              <w:instrText xml:space="preserve"> PAGEREF _Toc21779180 \h </w:instrText>
             </w:r>
             <w:r>
               <w:rPr>
@@ -1035,7 +1035,7 @@
                 <w:noProof/>
                 <w:webHidden/>
               </w:rPr>
-              <w:t>6</w:t>
+              <w:t>7</w:t>
             </w:r>
             <w:r>
               <w:rPr>
@@ -1048,7 +1048,7 @@
         </w:p>
         <w:p>
           <w:pPr>
-            <w:pStyle w:val="Obsah2"/>
+            <w:pStyle w:val="TOC2"/>
             <w:tabs>
               <w:tab w:val="left" w:pos="660"/>
               <w:tab w:val="right" w:leader="dot" w:pos="8777"/>
@@ -1059,10 +1059,10 @@
               <w:lang w:val="en-US"/>
             </w:rPr>
           </w:pPr>
-          <w:hyperlink w:anchor="_Toc21273446" w:history="1">
-            <w:r>
-              <w:rPr>
-                <w:rStyle w:val="Hypertextovprepojenie"/>
+          <w:hyperlink w:anchor="_Toc21779181" w:history="1">
+            <w:r>
+              <w:rPr>
+                <w:rStyle w:val="Hyperlink"/>
                 <w:noProof/>
                 <w:lang w:val="en-US"/>
                 <w14:scene3d>
@@ -1084,7 +1084,7 @@
             </w:r>
             <w:r>
               <w:rPr>
-                <w:rStyle w:val="Hypertextovprepojenie"/>
+                <w:rStyle w:val="Hyperlink"/>
                 <w:noProof/>
                 <w:lang w:val="en-US"/>
               </w:rPr>
@@ -1109,7 +1109,7 @@
                 <w:noProof/>
                 <w:webHidden/>
               </w:rPr>
-              <w:instrText xml:space="preserve"> PAGEREF _Toc21273446 \h </w:instrText>
+              <w:instrText xml:space="preserve"> PAGEREF _Toc21779181 \h </w:instrText>
             </w:r>
             <w:r>
               <w:rPr>
@@ -1129,7 +1129,7 @@
                 <w:noProof/>
                 <w:webHidden/>
               </w:rPr>
-              <w:t>7</w:t>
+              <w:t>8</w:t>
             </w:r>
             <w:r>
               <w:rPr>
@@ -1142,7 +1142,7 @@
         </w:p>
         <w:p>
           <w:pPr>
-            <w:pStyle w:val="Obsah2"/>
+            <w:pStyle w:val="TOC2"/>
             <w:tabs>
               <w:tab w:val="left" w:pos="660"/>
               <w:tab w:val="right" w:leader="dot" w:pos="8777"/>
@@ -1153,10 +1153,10 @@
               <w:lang w:val="en-US"/>
             </w:rPr>
           </w:pPr>
-          <w:hyperlink w:anchor="_Toc21273447" w:history="1">
-            <w:r>
-              <w:rPr>
-                <w:rStyle w:val="Hypertextovprepojenie"/>
+          <w:hyperlink w:anchor="_Toc21779182" w:history="1">
+            <w:r>
+              <w:rPr>
+                <w:rStyle w:val="Hyperlink"/>
                 <w:noProof/>
                 <w:lang w:val="en-US"/>
                 <w14:scene3d>
@@ -1178,7 +1178,7 @@
             </w:r>
             <w:r>
               <w:rPr>
-                <w:rStyle w:val="Hypertextovprepojenie"/>
+                <w:rStyle w:val="Hyperlink"/>
                 <w:noProof/>
                 <w:lang w:val="en-US"/>
               </w:rPr>
@@ -1203,7 +1203,7 @@
                 <w:noProof/>
                 <w:webHidden/>
               </w:rPr>
-              <w:instrText xml:space="preserve"> PAGEREF _Toc21273447 \h </w:instrText>
+              <w:instrText xml:space="preserve"> PAGEREF _Toc21779182 \h </w:instrText>
             </w:r>
             <w:r>
               <w:rPr>
@@ -1223,7 +1223,7 @@
                 <w:noProof/>
                 <w:webHidden/>
               </w:rPr>
-              <w:t>8</w:t>
+              <w:t>9</w:t>
             </w:r>
             <w:r>
               <w:rPr>
@@ -1236,7 +1236,7 @@
         </w:p>
         <w:p>
           <w:pPr>
-            <w:pStyle w:val="Obsah2"/>
+            <w:pStyle w:val="TOC2"/>
             <w:tabs>
               <w:tab w:val="left" w:pos="660"/>
               <w:tab w:val="right" w:leader="dot" w:pos="8777"/>
@@ -1247,10 +1247,10 @@
               <w:lang w:val="en-US"/>
             </w:rPr>
           </w:pPr>
-          <w:hyperlink w:anchor="_Toc21273448" w:history="1">
-            <w:r>
-              <w:rPr>
-                <w:rStyle w:val="Hypertextovprepojenie"/>
+          <w:hyperlink w:anchor="_Toc21779183" w:history="1">
+            <w:r>
+              <w:rPr>
+                <w:rStyle w:val="Hyperlink"/>
                 <w:noProof/>
                 <w:lang w:val="en-US"/>
                 <w14:scene3d>
@@ -1272,7 +1272,7 @@
             </w:r>
             <w:r>
               <w:rPr>
-                <w:rStyle w:val="Hypertextovprepojenie"/>
+                <w:rStyle w:val="Hyperlink"/>
                 <w:noProof/>
                 <w:lang w:val="en-US"/>
               </w:rPr>
@@ -1297,7 +1297,7 @@
                 <w:noProof/>
                 <w:webHidden/>
               </w:rPr>
-              <w:instrText xml:space="preserve"> PAGEREF _Toc21273448 \h </w:instrText>
+              <w:instrText xml:space="preserve"> PAGEREF _Toc21779183 \h </w:instrText>
             </w:r>
             <w:r>
               <w:rPr>
@@ -1317,7 +1317,7 @@
                 <w:noProof/>
                 <w:webHidden/>
               </w:rPr>
-              <w:t>8</w:t>
+              <w:t>9</w:t>
             </w:r>
             <w:r>
               <w:rPr>
@@ -1330,7 +1330,7 @@
         </w:p>
         <w:p>
           <w:pPr>
-            <w:pStyle w:val="Obsah2"/>
+            <w:pStyle w:val="TOC2"/>
             <w:tabs>
               <w:tab w:val="left" w:pos="660"/>
               <w:tab w:val="right" w:leader="dot" w:pos="8777"/>
@@ -1341,10 +1341,10 @@
               <w:lang w:val="en-US"/>
             </w:rPr>
           </w:pPr>
-          <w:hyperlink w:anchor="_Toc21273449" w:history="1">
-            <w:r>
-              <w:rPr>
-                <w:rStyle w:val="Hypertextovprepojenie"/>
+          <w:hyperlink w:anchor="_Toc21779184" w:history="1">
+            <w:r>
+              <w:rPr>
+                <w:rStyle w:val="Hyperlink"/>
                 <w:noProof/>
                 <w:lang w:val="en-US"/>
                 <w14:scene3d>
@@ -1366,7 +1366,7 @@
             </w:r>
             <w:r>
               <w:rPr>
-                <w:rStyle w:val="Hypertextovprepojenie"/>
+                <w:rStyle w:val="Hyperlink"/>
                 <w:noProof/>
                 <w:lang w:val="en-US"/>
               </w:rPr>
@@ -1391,7 +1391,7 @@
                 <w:noProof/>
                 <w:webHidden/>
               </w:rPr>
-              <w:instrText xml:space="preserve"> PAGEREF _Toc21273449 \h </w:instrText>
+              <w:instrText xml:space="preserve"> PAGEREF _Toc21779184 \h </w:instrText>
             </w:r>
             <w:r>
               <w:rPr>
@@ -1411,7 +1411,7 @@
                 <w:noProof/>
                 <w:webHidden/>
               </w:rPr>
-              <w:t>8</w:t>
+              <w:t>9</w:t>
             </w:r>
             <w:r>
               <w:rPr>
@@ -1424,7 +1424,7 @@
         </w:p>
         <w:p>
           <w:pPr>
-            <w:pStyle w:val="Obsah2"/>
+            <w:pStyle w:val="TOC2"/>
             <w:tabs>
               <w:tab w:val="left" w:pos="660"/>
               <w:tab w:val="right" w:leader="dot" w:pos="8777"/>
@@ -1435,10 +1435,10 @@
               <w:lang w:val="en-US"/>
             </w:rPr>
           </w:pPr>
-          <w:hyperlink w:anchor="_Toc21273450" w:history="1">
-            <w:r>
-              <w:rPr>
-                <w:rStyle w:val="Hypertextovprepojenie"/>
+          <w:hyperlink w:anchor="_Toc21779185" w:history="1">
+            <w:r>
+              <w:rPr>
+                <w:rStyle w:val="Hyperlink"/>
                 <w:noProof/>
                 <w:lang w:val="en-US"/>
                 <w14:scene3d>
@@ -1460,7 +1460,7 @@
             </w:r>
             <w:r>
               <w:rPr>
-                <w:rStyle w:val="Hypertextovprepojenie"/>
+                <w:rStyle w:val="Hyperlink"/>
                 <w:noProof/>
                 <w:lang w:val="en-US"/>
               </w:rPr>
@@ -1485,7 +1485,7 @@
                 <w:noProof/>
                 <w:webHidden/>
               </w:rPr>
-              <w:instrText xml:space="preserve"> PAGEREF _Toc21273450 \h </w:instrText>
+              <w:instrText xml:space="preserve"> PAGEREF _Toc21779185 \h </w:instrText>
             </w:r>
             <w:r>
               <w:rPr>
@@ -1505,7 +1505,7 @@
                 <w:noProof/>
                 <w:webHidden/>
               </w:rPr>
-              <w:t>8</w:t>
+              <w:t>9</w:t>
             </w:r>
             <w:r>
               <w:rPr>
@@ -1518,7 +1518,7 @@
         </w:p>
         <w:p>
           <w:pPr>
-            <w:pStyle w:val="Obsah2"/>
+            <w:pStyle w:val="TOC2"/>
             <w:tabs>
               <w:tab w:val="left" w:pos="660"/>
               <w:tab w:val="right" w:leader="dot" w:pos="8777"/>
@@ -1529,10 +1529,10 @@
               <w:lang w:val="en-US"/>
             </w:rPr>
           </w:pPr>
-          <w:hyperlink w:anchor="_Toc21273451" w:history="1">
-            <w:r>
-              <w:rPr>
-                <w:rStyle w:val="Hypertextovprepojenie"/>
+          <w:hyperlink w:anchor="_Toc21779186" w:history="1">
+            <w:r>
+              <w:rPr>
+                <w:rStyle w:val="Hyperlink"/>
                 <w:noProof/>
                 <w:lang w:val="en-US"/>
                 <w14:scene3d>
@@ -1554,7 +1554,7 @@
             </w:r>
             <w:r>
               <w:rPr>
-                <w:rStyle w:val="Hypertextovprepojenie"/>
+                <w:rStyle w:val="Hyperlink"/>
                 <w:noProof/>
                 <w:lang w:val="en-US"/>
               </w:rPr>
@@ -1579,7 +1579,7 @@
                 <w:noProof/>
                 <w:webHidden/>
               </w:rPr>
-              <w:instrText xml:space="preserve"> PAGEREF _Toc21273451 \h </w:instrText>
+              <w:instrText xml:space="preserve"> PAGEREF _Toc21779186 \h </w:instrText>
             </w:r>
             <w:r>
               <w:rPr>
@@ -1599,7 +1599,7 @@
                 <w:noProof/>
                 <w:webHidden/>
               </w:rPr>
-              <w:t>8</w:t>
+              <w:t>9</w:t>
             </w:r>
             <w:r>
               <w:rPr>
@@ -1612,7 +1612,7 @@
         </w:p>
         <w:p>
           <w:pPr>
-            <w:pStyle w:val="Obsah2"/>
+            <w:pStyle w:val="TOC2"/>
             <w:tabs>
               <w:tab w:val="left" w:pos="660"/>
               <w:tab w:val="right" w:leader="dot" w:pos="8777"/>
@@ -1623,10 +1623,10 @@
               <w:lang w:val="en-US"/>
             </w:rPr>
           </w:pPr>
-          <w:hyperlink w:anchor="_Toc21273452" w:history="1">
-            <w:r>
-              <w:rPr>
-                <w:rStyle w:val="Hypertextovprepojenie"/>
+          <w:hyperlink w:anchor="_Toc21779187" w:history="1">
+            <w:r>
+              <w:rPr>
+                <w:rStyle w:val="Hyperlink"/>
                 <w:noProof/>
                 <w:lang w:val="en-US"/>
                 <w14:scene3d>
@@ -1648,7 +1648,7 @@
             </w:r>
             <w:r>
               <w:rPr>
-                <w:rStyle w:val="Hypertextovprepojenie"/>
+                <w:rStyle w:val="Hyperlink"/>
                 <w:noProof/>
                 <w:lang w:val="en-US"/>
               </w:rPr>
@@ -1673,7 +1673,7 @@
                 <w:noProof/>
                 <w:webHidden/>
               </w:rPr>
-              <w:instrText xml:space="preserve"> PAGEREF _Toc21273452 \h </w:instrText>
+              <w:instrText xml:space="preserve"> PAGEREF _Toc21779187 \h </w:instrText>
             </w:r>
             <w:r>
               <w:rPr>
@@ -1693,7 +1693,7 @@
                 <w:noProof/>
                 <w:webHidden/>
               </w:rPr>
-              <w:t>8</w:t>
+              <w:t>9</w:t>
             </w:r>
             <w:r>
               <w:rPr>
@@ -1706,7 +1706,7 @@
         </w:p>
         <w:p>
           <w:pPr>
-            <w:pStyle w:val="Obsah2"/>
+            <w:pStyle w:val="TOC2"/>
             <w:tabs>
               <w:tab w:val="left" w:pos="660"/>
               <w:tab w:val="right" w:leader="dot" w:pos="8777"/>
@@ -1717,10 +1717,10 @@
               <w:lang w:val="en-US"/>
             </w:rPr>
           </w:pPr>
-          <w:hyperlink w:anchor="_Toc21273453" w:history="1">
-            <w:r>
-              <w:rPr>
-                <w:rStyle w:val="Hypertextovprepojenie"/>
+          <w:hyperlink w:anchor="_Toc21779188" w:history="1">
+            <w:r>
+              <w:rPr>
+                <w:rStyle w:val="Hyperlink"/>
                 <w:noProof/>
                 <w:lang w:val="en-US"/>
                 <w14:scene3d>
@@ -1742,7 +1742,7 @@
             </w:r>
             <w:r>
               <w:rPr>
-                <w:rStyle w:val="Hypertextovprepojenie"/>
+                <w:rStyle w:val="Hyperlink"/>
                 <w:noProof/>
                 <w:lang w:val="en-US"/>
               </w:rPr>
@@ -1767,7 +1767,7 @@
                 <w:noProof/>
                 <w:webHidden/>
               </w:rPr>
-              <w:instrText xml:space="preserve"> PAGEREF _Toc21273453 \h </w:instrText>
+              <w:instrText xml:space="preserve"> PAGEREF _Toc21779188 \h </w:instrText>
             </w:r>
             <w:r>
               <w:rPr>
@@ -1787,7 +1787,7 @@
                 <w:noProof/>
                 <w:webHidden/>
               </w:rPr>
-              <w:t>8</w:t>
+              <w:t>9</w:t>
             </w:r>
             <w:r>
               <w:rPr>
@@ -1800,7 +1800,7 @@
         </w:p>
         <w:p>
           <w:pPr>
-            <w:pStyle w:val="Obsah2"/>
+            <w:pStyle w:val="TOC2"/>
             <w:tabs>
               <w:tab w:val="left" w:pos="880"/>
               <w:tab w:val="right" w:leader="dot" w:pos="8777"/>
@@ -1811,10 +1811,10 @@
               <w:lang w:val="en-US"/>
             </w:rPr>
           </w:pPr>
-          <w:hyperlink w:anchor="_Toc21273454" w:history="1">
-            <w:r>
-              <w:rPr>
-                <w:rStyle w:val="Hypertextovprepojenie"/>
+          <w:hyperlink w:anchor="_Toc21779189" w:history="1">
+            <w:r>
+              <w:rPr>
+                <w:rStyle w:val="Hyperlink"/>
                 <w:noProof/>
                 <w:lang w:val="en-US"/>
                 <w14:scene3d>
@@ -1836,7 +1836,7 @@
             </w:r>
             <w:r>
               <w:rPr>
-                <w:rStyle w:val="Hypertextovprepojenie"/>
+                <w:rStyle w:val="Hyperlink"/>
                 <w:noProof/>
                 <w:lang w:val="en-US"/>
               </w:rPr>
@@ -1861,7 +1861,7 @@
                 <w:noProof/>
                 <w:webHidden/>
               </w:rPr>
-              <w:instrText xml:space="preserve"> PAGEREF _Toc21273454 \h </w:instrText>
+              <w:instrText xml:space="preserve"> PAGEREF _Toc21779189 \h </w:instrText>
             </w:r>
             <w:r>
               <w:rPr>
@@ -1881,7 +1881,7 @@
                 <w:noProof/>
                 <w:webHidden/>
               </w:rPr>
-              <w:t>8</w:t>
+              <w:t>9</w:t>
             </w:r>
             <w:r>
               <w:rPr>
@@ -1894,7 +1894,7 @@
         </w:p>
         <w:p>
           <w:pPr>
-            <w:pStyle w:val="Obsah2"/>
+            <w:pStyle w:val="TOC2"/>
             <w:tabs>
               <w:tab w:val="left" w:pos="880"/>
               <w:tab w:val="right" w:leader="dot" w:pos="8777"/>
@@ -1905,10 +1905,10 @@
               <w:lang w:val="en-US"/>
             </w:rPr>
           </w:pPr>
-          <w:hyperlink w:anchor="_Toc21273455" w:history="1">
-            <w:r>
-              <w:rPr>
-                <w:rStyle w:val="Hypertextovprepojenie"/>
+          <w:hyperlink w:anchor="_Toc21779190" w:history="1">
+            <w:r>
+              <w:rPr>
+                <w:rStyle w:val="Hyperlink"/>
                 <w:noProof/>
                 <w:lang w:val="en-US"/>
                 <w14:scene3d>
@@ -1930,7 +1930,7 @@
             </w:r>
             <w:r>
               <w:rPr>
-                <w:rStyle w:val="Hypertextovprepojenie"/>
+                <w:rStyle w:val="Hyperlink"/>
                 <w:noProof/>
                 <w:lang w:val="en-US"/>
               </w:rPr>
@@ -1955,7 +1955,7 @@
                 <w:noProof/>
                 <w:webHidden/>
               </w:rPr>
-              <w:instrText xml:space="preserve"> PAGEREF _Toc21273455 \h </w:instrText>
+              <w:instrText xml:space="preserve"> PAGEREF _Toc21779190 \h </w:instrText>
             </w:r>
             <w:r>
               <w:rPr>
@@ -1975,7 +1975,7 @@
                 <w:noProof/>
                 <w:webHidden/>
               </w:rPr>
-              <w:t>8</w:t>
+              <w:t>9</w:t>
             </w:r>
             <w:r>
               <w:rPr>
@@ -1988,17 +1988,17 @@
         </w:p>
         <w:p>
           <w:pPr>
-            <w:pStyle w:val="Obsah1"/>
+            <w:pStyle w:val="TOC1"/>
             <w:rPr>
               <w:rFonts w:eastAsiaTheme="minorEastAsia"/>
               <w:noProof/>
               <w:lang w:val="en-US"/>
             </w:rPr>
           </w:pPr>
-          <w:hyperlink w:anchor="_Toc21273456" w:history="1">
-            <w:r>
-              <w:rPr>
-                <w:rStyle w:val="Hypertextovprepojenie"/>
+          <w:hyperlink w:anchor="_Toc21779191" w:history="1">
+            <w:r>
+              <w:rPr>
+                <w:rStyle w:val="Hyperlink"/>
                 <w:noProof/>
                 <w:lang w:val="en-US"/>
               </w:rPr>
@@ -2014,10 +2014,470 @@
             </w:r>
             <w:r>
               <w:rPr>
-                <w:rStyle w:val="Hypertextovprepojenie"/>
+                <w:rStyle w:val="Hyperlink"/>
                 <w:noProof/>
                 <w:lang w:val="en-US"/>
               </w:rPr>
+              <w:t>Whizlabs – Free 15 questions</w:t>
+            </w:r>
+            <w:r>
+              <w:rPr>
+                <w:noProof/>
+                <w:webHidden/>
+              </w:rPr>
+              <w:tab/>
+            </w:r>
+            <w:r>
+              <w:rPr>
+                <w:noProof/>
+                <w:webHidden/>
+              </w:rPr>
+              <w:fldChar w:fldCharType="begin"/>
+            </w:r>
+            <w:r>
+              <w:rPr>
+                <w:noProof/>
+                <w:webHidden/>
+              </w:rPr>
+              <w:instrText xml:space="preserve"> PAGEREF _Toc21779191 \h </w:instrText>
+            </w:r>
+            <w:r>
+              <w:rPr>
+                <w:noProof/>
+                <w:webHidden/>
+              </w:rPr>
+            </w:r>
+            <w:r>
+              <w:rPr>
+                <w:noProof/>
+                <w:webHidden/>
+              </w:rPr>
+              <w:fldChar w:fldCharType="separate"/>
+            </w:r>
+            <w:r>
+              <w:rPr>
+                <w:noProof/>
+                <w:webHidden/>
+              </w:rPr>
+              <w:t>10</w:t>
+            </w:r>
+            <w:r>
+              <w:rPr>
+                <w:noProof/>
+                <w:webHidden/>
+              </w:rPr>
+              <w:fldChar w:fldCharType="end"/>
+            </w:r>
+          </w:hyperlink>
+        </w:p>
+        <w:p>
+          <w:pPr>
+            <w:pStyle w:val="TOC2"/>
+            <w:tabs>
+              <w:tab w:val="left" w:pos="660"/>
+              <w:tab w:val="right" w:leader="dot" w:pos="8777"/>
+            </w:tabs>
+            <w:rPr>
+              <w:rFonts w:eastAsiaTheme="minorEastAsia"/>
+              <w:noProof/>
+              <w:lang w:val="en-US"/>
+            </w:rPr>
+          </w:pPr>
+          <w:hyperlink w:anchor="_Toc21779192" w:history="1">
+            <w:r>
+              <w:rPr>
+                <w:rStyle w:val="Hyperlink"/>
+                <w:noProof/>
+                <w:lang w:val="en-US"/>
+                <w14:scene3d>
+                  <w14:camera w14:prst="orthographicFront"/>
+                  <w14:lightRig w14:rig="threePt" w14:dir="t">
+                    <w14:rot w14:lat="0" w14:lon="0" w14:rev="0"/>
+                  </w14:lightRig>
+                </w14:scene3d>
+              </w:rPr>
+              <w:t>1.</w:t>
+            </w:r>
+            <w:r>
+              <w:rPr>
+                <w:rFonts w:eastAsiaTheme="minorEastAsia"/>
+                <w:noProof/>
+                <w:lang w:val="en-US"/>
+              </w:rPr>
+              <w:tab/>
+            </w:r>
+            <w:r>
+              <w:rPr>
+                <w:rStyle w:val="Hyperlink"/>
+                <w:noProof/>
+                <w:lang w:val="en-US"/>
+              </w:rPr>
+              <w:t>targetAttributeName – data descriptors</w:t>
+            </w:r>
+            <w:r>
+              <w:rPr>
+                <w:noProof/>
+                <w:webHidden/>
+              </w:rPr>
+              <w:tab/>
+            </w:r>
+            <w:r>
+              <w:rPr>
+                <w:noProof/>
+                <w:webHidden/>
+              </w:rPr>
+              <w:fldChar w:fldCharType="begin"/>
+            </w:r>
+            <w:r>
+              <w:rPr>
+                <w:noProof/>
+                <w:webHidden/>
+              </w:rPr>
+              <w:instrText xml:space="preserve"> PAGEREF _Toc21779192 \h </w:instrText>
+            </w:r>
+            <w:r>
+              <w:rPr>
+                <w:noProof/>
+                <w:webHidden/>
+              </w:rPr>
+            </w:r>
+            <w:r>
+              <w:rPr>
+                <w:noProof/>
+                <w:webHidden/>
+              </w:rPr>
+              <w:fldChar w:fldCharType="separate"/>
+            </w:r>
+            <w:r>
+              <w:rPr>
+                <w:noProof/>
+                <w:webHidden/>
+              </w:rPr>
+              <w:t>10</w:t>
+            </w:r>
+            <w:r>
+              <w:rPr>
+                <w:noProof/>
+                <w:webHidden/>
+              </w:rPr>
+              <w:fldChar w:fldCharType="end"/>
+            </w:r>
+          </w:hyperlink>
+        </w:p>
+        <w:p>
+          <w:pPr>
+            <w:pStyle w:val="TOC2"/>
+            <w:tabs>
+              <w:tab w:val="left" w:pos="660"/>
+              <w:tab w:val="right" w:leader="dot" w:pos="8777"/>
+            </w:tabs>
+            <w:rPr>
+              <w:rFonts w:eastAsiaTheme="minorEastAsia"/>
+              <w:noProof/>
+              <w:lang w:val="en-US"/>
+            </w:rPr>
+          </w:pPr>
+          <w:hyperlink w:anchor="_Toc21779193" w:history="1">
+            <w:r>
+              <w:rPr>
+                <w:rStyle w:val="Hyperlink"/>
+                <w:noProof/>
+                <w:lang w:val="en-US"/>
+                <w14:scene3d>
+                  <w14:camera w14:prst="orthographicFront"/>
+                  <w14:lightRig w14:rig="threePt" w14:dir="t">
+                    <w14:rot w14:lat="0" w14:lon="0" w14:rev="0"/>
+                  </w14:lightRig>
+                </w14:scene3d>
+              </w:rPr>
+              <w:t>2.</w:t>
+            </w:r>
+            <w:r>
+              <w:rPr>
+                <w:rFonts w:eastAsiaTheme="minorEastAsia"/>
+                <w:noProof/>
+                <w:lang w:val="en-US"/>
+              </w:rPr>
+              <w:tab/>
+            </w:r>
+            <w:r>
+              <w:rPr>
+                <w:rStyle w:val="Hyperlink"/>
+                <w:noProof/>
+                <w:lang w:val="en-US"/>
+              </w:rPr>
+              <w:t>Hyperparameters</w:t>
+            </w:r>
+            <w:r>
+              <w:rPr>
+                <w:noProof/>
+                <w:webHidden/>
+              </w:rPr>
+              <w:tab/>
+            </w:r>
+            <w:r>
+              <w:rPr>
+                <w:noProof/>
+                <w:webHidden/>
+              </w:rPr>
+              <w:fldChar w:fldCharType="begin"/>
+            </w:r>
+            <w:r>
+              <w:rPr>
+                <w:noProof/>
+                <w:webHidden/>
+              </w:rPr>
+              <w:instrText xml:space="preserve"> PAGEREF _Toc21779193 \h </w:instrText>
+            </w:r>
+            <w:r>
+              <w:rPr>
+                <w:noProof/>
+                <w:webHidden/>
+              </w:rPr>
+            </w:r>
+            <w:r>
+              <w:rPr>
+                <w:noProof/>
+                <w:webHidden/>
+              </w:rPr>
+              <w:fldChar w:fldCharType="separate"/>
+            </w:r>
+            <w:r>
+              <w:rPr>
+                <w:noProof/>
+                <w:webHidden/>
+              </w:rPr>
+              <w:t>10</w:t>
+            </w:r>
+            <w:r>
+              <w:rPr>
+                <w:noProof/>
+                <w:webHidden/>
+              </w:rPr>
+              <w:fldChar w:fldCharType="end"/>
+            </w:r>
+          </w:hyperlink>
+        </w:p>
+        <w:p>
+          <w:pPr>
+            <w:pStyle w:val="TOC2"/>
+            <w:tabs>
+              <w:tab w:val="left" w:pos="660"/>
+              <w:tab w:val="right" w:leader="dot" w:pos="8777"/>
+            </w:tabs>
+            <w:rPr>
+              <w:rFonts w:eastAsiaTheme="minorEastAsia"/>
+              <w:noProof/>
+              <w:lang w:val="en-US"/>
+            </w:rPr>
+          </w:pPr>
+          <w:hyperlink w:anchor="_Toc21779194" w:history="1">
+            <w:r>
+              <w:rPr>
+                <w:rStyle w:val="Hyperlink"/>
+                <w:noProof/>
+                <w:lang w:val="en-US"/>
+                <w14:scene3d>
+                  <w14:camera w14:prst="orthographicFront"/>
+                  <w14:lightRig w14:rig="threePt" w14:dir="t">
+                    <w14:rot w14:lat="0" w14:lon="0" w14:rev="0"/>
+                  </w14:lightRig>
+                </w14:scene3d>
+              </w:rPr>
+              <w:t>3.</w:t>
+            </w:r>
+            <w:r>
+              <w:rPr>
+                <w:rFonts w:eastAsiaTheme="minorEastAsia"/>
+                <w:noProof/>
+                <w:lang w:val="en-US"/>
+              </w:rPr>
+              <w:tab/>
+            </w:r>
+            <w:r>
+              <w:rPr>
+                <w:rStyle w:val="Hyperlink"/>
+                <w:noProof/>
+                <w:lang w:val="en-US"/>
+              </w:rPr>
+              <w:t>Glue in more depth</w:t>
+            </w:r>
+            <w:r>
+              <w:rPr>
+                <w:noProof/>
+                <w:webHidden/>
+              </w:rPr>
+              <w:tab/>
+            </w:r>
+            <w:r>
+              <w:rPr>
+                <w:noProof/>
+                <w:webHidden/>
+              </w:rPr>
+              <w:fldChar w:fldCharType="begin"/>
+            </w:r>
+            <w:r>
+              <w:rPr>
+                <w:noProof/>
+                <w:webHidden/>
+              </w:rPr>
+              <w:instrText xml:space="preserve"> PAGEREF _Toc21779194 \h </w:instrText>
+            </w:r>
+            <w:r>
+              <w:rPr>
+                <w:noProof/>
+                <w:webHidden/>
+              </w:rPr>
+            </w:r>
+            <w:r>
+              <w:rPr>
+                <w:noProof/>
+                <w:webHidden/>
+              </w:rPr>
+              <w:fldChar w:fldCharType="separate"/>
+            </w:r>
+            <w:r>
+              <w:rPr>
+                <w:noProof/>
+                <w:webHidden/>
+              </w:rPr>
+              <w:t>10</w:t>
+            </w:r>
+            <w:r>
+              <w:rPr>
+                <w:noProof/>
+                <w:webHidden/>
+              </w:rPr>
+              <w:fldChar w:fldCharType="end"/>
+            </w:r>
+          </w:hyperlink>
+        </w:p>
+        <w:p>
+          <w:pPr>
+            <w:pStyle w:val="TOC2"/>
+            <w:tabs>
+              <w:tab w:val="left" w:pos="660"/>
+              <w:tab w:val="right" w:leader="dot" w:pos="8777"/>
+            </w:tabs>
+            <w:rPr>
+              <w:rFonts w:eastAsiaTheme="minorEastAsia"/>
+              <w:noProof/>
+              <w:lang w:val="en-US"/>
+            </w:rPr>
+          </w:pPr>
+          <w:hyperlink w:anchor="_Toc21779195" w:history="1">
+            <w:r>
+              <w:rPr>
+                <w:rStyle w:val="Hyperlink"/>
+                <w:noProof/>
+                <w:lang w:val="en-US"/>
+                <w14:scene3d>
+                  <w14:camera w14:prst="orthographicFront"/>
+                  <w14:lightRig w14:rig="threePt" w14:dir="t">
+                    <w14:rot w14:lat="0" w14:lon="0" w14:rev="0"/>
+                  </w14:lightRig>
+                </w14:scene3d>
+              </w:rPr>
+              <w:t>4.</w:t>
+            </w:r>
+            <w:r>
+              <w:rPr>
+                <w:rFonts w:eastAsiaTheme="minorEastAsia"/>
+                <w:noProof/>
+                <w:lang w:val="en-US"/>
+              </w:rPr>
+              <w:tab/>
+            </w:r>
+            <w:r>
+              <w:rPr>
+                <w:rStyle w:val="Hyperlink"/>
+                <w:noProof/>
+                <w:lang w:val="en-US"/>
+              </w:rPr>
+              <w:t>Some additional model evaluation methods</w:t>
+            </w:r>
+            <w:r>
+              <w:rPr>
+                <w:noProof/>
+                <w:webHidden/>
+              </w:rPr>
+              <w:tab/>
+            </w:r>
+            <w:r>
+              <w:rPr>
+                <w:noProof/>
+                <w:webHidden/>
+              </w:rPr>
+              <w:fldChar w:fldCharType="begin"/>
+            </w:r>
+            <w:r>
+              <w:rPr>
+                <w:noProof/>
+                <w:webHidden/>
+              </w:rPr>
+              <w:instrText xml:space="preserve"> PAGEREF _Toc21779195 \h </w:instrText>
+            </w:r>
+            <w:r>
+              <w:rPr>
+                <w:noProof/>
+                <w:webHidden/>
+              </w:rPr>
+            </w:r>
+            <w:r>
+              <w:rPr>
+                <w:noProof/>
+                <w:webHidden/>
+              </w:rPr>
+              <w:fldChar w:fldCharType="separate"/>
+            </w:r>
+            <w:r>
+              <w:rPr>
+                <w:noProof/>
+                <w:webHidden/>
+              </w:rPr>
+              <w:t>10</w:t>
+            </w:r>
+            <w:r>
+              <w:rPr>
+                <w:noProof/>
+                <w:webHidden/>
+              </w:rPr>
+              <w:fldChar w:fldCharType="end"/>
+            </w:r>
+          </w:hyperlink>
+        </w:p>
+        <w:p>
+          <w:pPr>
+            <w:pStyle w:val="TOC1"/>
+            <w:rPr>
+              <w:rFonts w:eastAsiaTheme="minorEastAsia"/>
+              <w:noProof/>
+              <w:lang w:val="en-US"/>
+            </w:rPr>
+          </w:pPr>
+          <w:hyperlink w:anchor="_Toc21779196" w:history="1">
+            <w:r>
+              <w:rPr>
+                <w:rStyle w:val="Hyperlink"/>
+                <w:noProof/>
+                <w:lang w:val="en-US"/>
+              </w:rPr>
+              <w:t>5.</w:t>
+            </w:r>
+            <w:r>
+              <w:rPr>
+                <w:rFonts w:eastAsiaTheme="minorEastAsia"/>
+                <w:noProof/>
+                <w:lang w:val="en-US"/>
+              </w:rPr>
+              <w:tab/>
+            </w:r>
+            <w:r>
+              <w:rPr>
+                <w:rStyle w:val="Hyperlink"/>
+                <w:noProof/>
+                <w:lang w:val="en-US"/>
+              </w:rPr>
               <w:t>AWS practice exam</w:t>
             </w:r>
             <w:r>
@@ -2039,7 +2499,7 @@
                 <w:noProof/>
                 <w:webHidden/>
               </w:rPr>
-              <w:instrText xml:space="preserve"> PAGEREF _Toc21273456 \h </w:instrText>
+              <w:instrText xml:space="preserve"> PAGEREF _Toc21779196 \h </w:instrText>
             </w:r>
             <w:r>
               <w:rPr>
@@ -2059,7 +2519,91 @@
                 <w:noProof/>
                 <w:webHidden/>
               </w:rPr>
-              <w:t>9</w:t>
+              <w:t>11</w:t>
+            </w:r>
+            <w:r>
+              <w:rPr>
+                <w:noProof/>
+                <w:webHidden/>
+              </w:rPr>
+              <w:fldChar w:fldCharType="end"/>
+            </w:r>
+          </w:hyperlink>
+        </w:p>
+        <w:p>
+          <w:pPr>
+            <w:pStyle w:val="TOC1"/>
+            <w:rPr>
+              <w:rFonts w:eastAsiaTheme="minorEastAsia"/>
+              <w:noProof/>
+              <w:lang w:val="en-US"/>
+            </w:rPr>
+          </w:pPr>
+          <w:hyperlink w:anchor="_Toc21779197" w:history="1">
+            <w:r>
+              <w:rPr>
+                <w:rStyle w:val="Hyperlink"/>
+                <w:noProof/>
+                <w:lang w:val="en-US"/>
+              </w:rPr>
+              <w:t>6.</w:t>
+            </w:r>
+            <w:r>
+              <w:rPr>
+                <w:rFonts w:eastAsiaTheme="minorEastAsia"/>
+                <w:noProof/>
+                <w:lang w:val="en-US"/>
+              </w:rPr>
+              <w:tab/>
+            </w:r>
+            <w:r>
+              <w:rPr>
+                <w:rStyle w:val="Hyperlink"/>
+                <w:noProof/>
+                <w:lang w:val="en-US"/>
+              </w:rPr>
+              <w:t>Quizlet and LinuxAcademy Flashcards</w:t>
+            </w:r>
+            <w:r>
+              <w:rPr>
+                <w:noProof/>
+                <w:webHidden/>
+              </w:rPr>
+              <w:tab/>
+            </w:r>
+            <w:r>
+              <w:rPr>
+                <w:noProof/>
+                <w:webHidden/>
+              </w:rPr>
+              <w:fldChar w:fldCharType="begin"/>
+            </w:r>
+            <w:r>
+              <w:rPr>
+                <w:noProof/>
+                <w:webHidden/>
+              </w:rPr>
+              <w:instrText xml:space="preserve"> PAGEREF _Toc21779197 \h </w:instrText>
+            </w:r>
+            <w:r>
+              <w:rPr>
+                <w:noProof/>
+                <w:webHidden/>
+              </w:rPr>
+            </w:r>
+            <w:r>
+              <w:rPr>
+                <w:noProof/>
+                <w:webHidden/>
+              </w:rPr>
+              <w:fldChar w:fldCharType="separate"/>
+            </w:r>
+            <w:r>
+              <w:rPr>
+                <w:noProof/>
+                <w:webHidden/>
+              </w:rPr>
+              <w:t>12</w:t>
             </w:r>
             <w:r>
               <w:rPr>
@@ -2115,12 +2659,11 @@
           <w:lang w:val="en-US"/>
         </w:rPr>
       </w:pPr>
-      <w:bookmarkStart w:id="0" w:name="_Toc21273435"/>
+      <w:bookmarkStart w:id="0" w:name="_Toc21779170"/>
       <w:r>
         <w:rPr>
           <w:lang w:val="en-US"/>
         </w:rPr>
-        <w:lastRenderedPageBreak/>
         <w:t>What to learn</w:t>
       </w:r>
       <w:bookmarkEnd w:id="0"/>
@@ -2140,30 +2683,162 @@
     </w:p>
     <w:p>
       <w:pPr>
-        <w:pStyle w:val="1Nadpis"/>
-        <w:jc w:val="both"/>
-        <w:rPr>
-          <w:lang w:val="en-US"/>
-        </w:rPr>
-      </w:pPr>
-      <w:bookmarkStart w:id="1" w:name="_Toc21273436"/>
-      <w:r>
-        <w:rPr>
-          <w:lang w:val="en-US"/>
-        </w:rPr>
-        <w:lastRenderedPageBreak/>
-        <w:t>AWS Provided Sample Questions</w:t>
-      </w:r>
+        <w:rPr>
+          <w:lang w:val="en-US"/>
+        </w:rPr>
+      </w:pPr>
+    </w:p>
+    <w:p>
+      <w:pPr>
+        <w:rPr>
+          <w:lang w:val="en-US"/>
+        </w:rPr>
+      </w:pPr>
+      <w:bookmarkStart w:id="1" w:name="_GoBack"/>
       <w:bookmarkEnd w:id="1"/>
     </w:p>
     <w:p>
       <w:pPr>
+        <w:rPr>
+          <w:lang w:val="en-US"/>
+        </w:rPr>
+      </w:pPr>
+      <w:r>
+        <w:rPr>
+          <w:lang w:val="en-US"/>
+        </w:rPr>
+        <w:t>1. learn 44  -&gt; 35</w:t>
+      </w:r>
+    </w:p>
+    <w:p>
+      <w:pPr>
+        <w:rPr>
+          <w:lang w:val="en-US"/>
+        </w:rPr>
+      </w:pPr>
+      <w:r>
+        <w:rPr>
+          <w:lang w:val="en-US"/>
+        </w:rPr>
+        <w:t xml:space="preserve">2. whizlabs </w:t>
+      </w:r>
+    </w:p>
+    <w:p>
+      <w:pPr>
+        <w:rPr>
+          <w:lang w:val="en-US"/>
+        </w:rPr>
+      </w:pPr>
+      <w:r>
+        <w:rPr>
+          <w:lang w:val="en-US"/>
+        </w:rPr>
+        <w:t>3. quizlet</w:t>
+      </w:r>
+    </w:p>
+    <w:p>
+      <w:pPr>
+        <w:rPr>
+          <w:lang w:val="en-US"/>
+        </w:rPr>
+      </w:pPr>
+      <w:r>
+        <w:rPr>
+          <w:lang w:val="en-US"/>
+        </w:rPr>
+        <w:t>4. LA flashcards</w:t>
+      </w:r>
+    </w:p>
+    <w:p>
+      <w:pPr>
+        <w:rPr>
+          <w:lang w:val="en-US"/>
+        </w:rPr>
+      </w:pPr>
+      <w:r>
+        <w:rPr>
+          <w:lang w:val="en-US"/>
+        </w:rPr>
+        <w:t>5. LA flashcards</w:t>
+      </w:r>
+    </w:p>
+    <w:p>
+      <w:pPr>
+        <w:rPr>
+          <w:lang w:val="en-US"/>
+        </w:rPr>
+      </w:pPr>
+      <w:r>
+        <w:rPr>
+          <w:lang w:val="en-US"/>
+        </w:rPr>
+        <w:t>6. AWS Practice questions</w:t>
+      </w:r>
+    </w:p>
+    <w:p>
+      <w:pPr>
+        <w:rPr>
+          <w:lang w:val="en-US"/>
+        </w:rPr>
+      </w:pPr>
+      <w:r>
+        <w:rPr>
+          <w:lang w:val="en-US"/>
+        </w:rPr>
+        <w:t>7. Practice Exam</w:t>
+      </w:r>
+    </w:p>
+    <w:p>
+      <w:pPr>
+        <w:rPr>
+          <w:lang w:val="en-US"/>
+        </w:rPr>
+      </w:pPr>
+      <w:r>
+        <w:rPr>
+          <w:lang w:val="en-US"/>
+        </w:rPr>
+        <w:t>8. Google Practice exams</w:t>
+      </w:r>
+    </w:p>
+    <w:p>
+      <w:pPr>
+        <w:rPr>
+          <w:lang w:val="en-US"/>
+        </w:rPr>
+      </w:pPr>
+      <w:r>
+        <w:rPr>
+          <w:lang w:val="en-US"/>
+        </w:rPr>
+        <w:t>9. Google ML course</w:t>
+      </w:r>
+    </w:p>
+    <w:p>
+      <w:pPr>
+        <w:pStyle w:val="1Nadpis"/>
+        <w:jc w:val="both"/>
+        <w:rPr>
+          <w:lang w:val="en-US"/>
+        </w:rPr>
+      </w:pPr>
+      <w:bookmarkStart w:id="2" w:name="_Toc21779171"/>
+      <w:r>
+        <w:rPr>
+          <w:lang w:val="en-US"/>
+        </w:rPr>
+        <w:t>AWS Provided Sample Questions</w:t>
+      </w:r>
+      <w:bookmarkEnd w:id="2"/>
+    </w:p>
+    <w:p>
+      <w:pPr>
         <w:pStyle w:val="2Nadpis"/>
         <w:rPr>
           <w:lang w:val="en-US"/>
         </w:rPr>
       </w:pPr>
-      <w:bookmarkStart w:id="2" w:name="_Toc21273437"/>
+      <w:bookmarkStart w:id="3" w:name="_Toc21779172"/>
       <w:r>
         <w:rPr>
           <w:lang w:val="en-US"/>
@@ -2176,7 +2851,7 @@
         </w:rPr>
         <w:t xml:space="preserve"> (Term Frequency – Inverse Document Frequency)</w:t>
       </w:r>
-      <w:bookmarkEnd w:id="2"/>
+      <w:bookmarkEnd w:id="3"/>
     </w:p>
     <w:p>
       <w:pPr>
@@ -2255,21 +2930,7 @@
         <w:rPr>
           <w:lang w:val="en-US"/>
         </w:rPr>
-        <w:t xml:space="preserve"> It is often used as a weighting factor in searches of information retrieval, text mining, and user modeling. The tf–idf value increases proportionally to the number of times a word appears in the document and is offset by the number of documents in the corpus that contain the word, which helps to adjust for the fact that some words appear more frequently in general. </w:t>
-      </w:r>
-      <w:proofErr w:type="gramStart"/>
-      <w:r>
-        <w:rPr>
-          <w:lang w:val="en-US"/>
-        </w:rPr>
-        <w:t>tf–idf</w:t>
-      </w:r>
-      <w:proofErr w:type="gramEnd"/>
-      <w:r>
-        <w:rPr>
-          <w:lang w:val="en-US"/>
-        </w:rPr>
-        <w:t xml:space="preserve"> is one of the most popular term-weighting schemes today; 83% of text-based recommender systems in digital libraries use tf–idf.</w:t>
+        <w:t xml:space="preserve"> It is often used as a weighting factor in searches of information retrieval, text mining, and user modeling. The tf–idf value increases proportionally to the number of times a word appears in the document and is offset by the number of documents in the corpus that contain the word, which helps to adjust for the fact that some words appear more frequently in general. tf–idf is one of the most popular term-weighting schemes today; 83% of text-based recommender systems in digital libraries use tf–idf.</w:t>
       </w:r>
     </w:p>
     <w:p>
@@ -2279,18 +2940,18 @@
           <w:lang w:val="en-US"/>
         </w:rPr>
       </w:pPr>
-      <w:bookmarkStart w:id="3" w:name="_Toc21273438"/>
+      <w:bookmarkStart w:id="4" w:name="_Toc21779173"/>
       <w:r>
         <w:rPr>
           <w:lang w:val="en-US"/>
         </w:rPr>
         <w:t>To learn more about it</w:t>
       </w:r>
-      <w:bookmarkEnd w:id="3"/>
+      <w:bookmarkEnd w:id="4"/>
     </w:p>
     <w:p>
       <w:pPr>
-        <w:pStyle w:val="Odsekzoznamu"/>
+        <w:pStyle w:val="ListParagraph"/>
         <w:numPr>
           <w:ilvl w:val="0"/>
           <w:numId w:val="54"/>
@@ -2308,7 +2969,7 @@
     </w:p>
     <w:p>
       <w:pPr>
-        <w:pStyle w:val="Odsekzoznamu"/>
+        <w:pStyle w:val="ListParagraph"/>
         <w:numPr>
           <w:ilvl w:val="0"/>
           <w:numId w:val="54"/>
@@ -2331,48 +2992,12 @@
           <w:lang w:val="en-US"/>
         </w:rPr>
       </w:pPr>
-      <w:bookmarkStart w:id="4" w:name="_Toc21273439"/>
+      <w:bookmarkStart w:id="5" w:name="_Toc21779174"/>
       <w:r>
         <w:rPr>
           <w:lang w:val="en-US"/>
         </w:rPr>
         <w:t>Fraud Detection</w:t>
-      </w:r>
-      <w:bookmarkEnd w:id="4"/>
-    </w:p>
-    <w:p>
-      <w:pPr>
-        <w:rPr>
-          <w:lang w:val="en-US"/>
-        </w:rPr>
-      </w:pPr>
-      <w:r>
-        <w:rPr>
-          <w:lang w:val="en-US"/>
-        </w:rPr>
-        <w:t xml:space="preserve">Fraud detection is a set of activities undertaken to prevent money or property from being obtained through false pretenses. Fraud detection is applied to many industries such as banking or insurance. In banking, fraud may include forging checks or using stolen credit cards. Other </w:t>
-      </w:r>
-      <w:r>
-        <w:rPr>
-          <w:lang w:val="en-US"/>
-        </w:rPr>
-        <w:lastRenderedPageBreak/>
-        <w:t>forms of fraud may involve exaggerating losses or causing an accident with the sole intent for the payout.</w:t>
-      </w:r>
-    </w:p>
-    <w:p>
-      <w:pPr>
-        <w:pStyle w:val="2Nadpis"/>
-        <w:rPr>
-          <w:lang w:val="en-US"/>
-        </w:rPr>
-      </w:pPr>
-      <w:bookmarkStart w:id="5" w:name="_Toc21273440"/>
-      <w:r>
-        <w:rPr>
-          <w:lang w:val="en-US"/>
-        </w:rPr>
-        <w:t>Why Glue?</w:t>
       </w:r>
       <w:bookmarkEnd w:id="5"/>
     </w:p>
@@ -2386,6 +3011,35 @@
         <w:rPr>
           <w:lang w:val="en-US"/>
         </w:rPr>
+        <w:t>Fraud detection is a set of activities undertaken to prevent money or property from being obtained through false pretenses. Fraud detection is applied to many industries such as banking or insurance. In banking, fraud may include forging checks or using stolen credit cards. Other forms of fraud may involve exaggerating losses or causing an accident with the sole intent for the payout.</w:t>
+      </w:r>
+    </w:p>
+    <w:p>
+      <w:pPr>
+        <w:pStyle w:val="2Nadpis"/>
+        <w:rPr>
+          <w:lang w:val="en-US"/>
+        </w:rPr>
+      </w:pPr>
+      <w:bookmarkStart w:id="6" w:name="_Toc21779175"/>
+      <w:r>
+        <w:rPr>
+          <w:lang w:val="en-US"/>
+        </w:rPr>
+        <w:t>Why Glue?</w:t>
+      </w:r>
+      <w:bookmarkEnd w:id="6"/>
+    </w:p>
+    <w:p>
+      <w:pPr>
+        <w:rPr>
+          <w:lang w:val="en-US"/>
+        </w:rPr>
+      </w:pPr>
+      <w:r>
+        <w:rPr>
+          <w:lang w:val="en-US"/>
+        </w:rPr>
         <w:t>AWS Glue is the correct answer because this option require</w:t>
       </w:r>
       <w:r>
@@ -2404,16 +3058,147 @@
         <w:rPr>
           <w:lang w:val="en-US"/>
         </w:rPr>
-        <w:t xml:space="preserve">ntenance since it is </w:t>
+        <w:t>ntenance since it is serverless.</w:t>
       </w:r>
-      <w:proofErr w:type="spellStart"/>
+    </w:p>
+    <w:p>
+      <w:pPr>
+        <w:pStyle w:val="2Nadpis"/>
+        <w:rPr>
+          <w:lang w:val="en-US"/>
+        </w:rPr>
+      </w:pPr>
+      <w:bookmarkStart w:id="7" w:name="_Toc21779176"/>
       <w:r>
         <w:rPr>
           <w:lang w:val="en-US"/>
         </w:rPr>
-        <w:t>serverless</w:t>
+        <w:t>Batch size and Learning rate in practice</w:t>
       </w:r>
-      <w:proofErr w:type="spellEnd"/>
+      <w:bookmarkEnd w:id="7"/>
+    </w:p>
+    <w:p>
+      <w:pPr>
+        <w:rPr>
+          <w:lang w:val="en-US"/>
+        </w:rPr>
+      </w:pPr>
+      <w:r>
+        <w:rPr>
+          <w:lang w:val="en-US"/>
+        </w:rPr>
+        <w:t xml:space="preserve">It is most likely that the </w:t>
+      </w:r>
+      <w:r>
+        <w:rPr>
+          <w:b/>
+          <w:lang w:val="en-US"/>
+        </w:rPr>
+        <w:t>loss function is very curvy</w:t>
+      </w:r>
+      <w:r>
+        <w:rPr>
+          <w:lang w:val="en-US"/>
+        </w:rPr>
+        <w:t xml:space="preserve"> and has </w:t>
+      </w:r>
+      <w:r>
+        <w:rPr>
+          <w:b/>
+          <w:lang w:val="en-US"/>
+        </w:rPr>
+        <w:t>multiple local minima</w:t>
+      </w:r>
+      <w:r>
+        <w:rPr>
+          <w:lang w:val="en-US"/>
+        </w:rPr>
+        <w:t xml:space="preserve"> where the training is </w:t>
+      </w:r>
+      <w:r>
+        <w:rPr>
+          <w:lang w:val="en-US"/>
+        </w:rPr>
+        <w:t xml:space="preserve">getting stuck. </w:t>
+      </w:r>
+      <w:r>
+        <w:rPr>
+          <w:b/>
+          <w:lang w:val="en-US"/>
+        </w:rPr>
+        <w:t>Decreasing</w:t>
+      </w:r>
+      <w:r>
+        <w:rPr>
+          <w:lang w:val="en-US"/>
+        </w:rPr>
+        <w:t xml:space="preserve"> the </w:t>
+      </w:r>
+      <w:r>
+        <w:rPr>
+          <w:b/>
+          <w:lang w:val="en-US"/>
+        </w:rPr>
+        <w:t>batch size</w:t>
+      </w:r>
+      <w:r>
+        <w:rPr>
+          <w:lang w:val="en-US"/>
+        </w:rPr>
+        <w:t xml:space="preserve"> would help the Data Scientist stoc</w:t>
+      </w:r>
+      <w:r>
+        <w:rPr>
+          <w:lang w:val="en-US"/>
+        </w:rPr>
+        <w:t xml:space="preserve">hastically </w:t>
+      </w:r>
+      <w:r>
+        <w:rPr>
+          <w:b/>
+          <w:lang w:val="en-US"/>
+        </w:rPr>
+        <w:t>get out of the local minima saddles</w:t>
+      </w:r>
+      <w:r>
+        <w:rPr>
+          <w:lang w:val="en-US"/>
+        </w:rPr>
+        <w:t xml:space="preserve">. </w:t>
+      </w:r>
+      <w:r>
+        <w:rPr>
+          <w:b/>
+          <w:lang w:val="en-US"/>
+        </w:rPr>
+        <w:t>Decreasing</w:t>
+      </w:r>
+      <w:r>
+        <w:rPr>
+          <w:lang w:val="en-US"/>
+        </w:rPr>
+        <w:t xml:space="preserve"> the </w:t>
+      </w:r>
+      <w:r>
+        <w:rPr>
+          <w:b/>
+          <w:lang w:val="en-US"/>
+        </w:rPr>
+        <w:t>learning rate</w:t>
+      </w:r>
+      <w:r>
+        <w:rPr>
+          <w:lang w:val="en-US"/>
+        </w:rPr>
+        <w:t xml:space="preserve"> would </w:t>
+      </w:r>
+      <w:r>
+        <w:rPr>
+          <w:b/>
+          <w:lang w:val="en-US"/>
+        </w:rPr>
+        <w:t>prevent overshooting the global loss function minimum</w:t>
+      </w:r>
       <w:r>
         <w:rPr>
           <w:lang w:val="en-US"/>
@@ -2423,184 +3208,38 @@
     </w:p>
     <w:p>
       <w:pPr>
-        <w:pStyle w:val="2Nadpis"/>
-        <w:rPr>
-          <w:lang w:val="en-US"/>
-        </w:rPr>
-      </w:pPr>
-      <w:bookmarkStart w:id="6" w:name="_Toc21273441"/>
+        <w:pStyle w:val="1Nadpis"/>
+        <w:rPr>
+          <w:lang w:val="en-US"/>
+        </w:rPr>
+      </w:pPr>
+      <w:bookmarkStart w:id="8" w:name="_Toc21779177"/>
       <w:r>
         <w:rPr>
           <w:lang w:val="en-US"/>
         </w:rPr>
-        <w:t>Batch size and Learning rate in practice</w:t>
-      </w:r>
-      <w:bookmarkEnd w:id="6"/>
-    </w:p>
-    <w:p>
-      <w:pPr>
-        <w:rPr>
-          <w:lang w:val="en-US"/>
-        </w:rPr>
-      </w:pPr>
-      <w:r>
-        <w:rPr>
-          <w:lang w:val="en-US"/>
-        </w:rPr>
-        <w:t xml:space="preserve">It is most likely that the </w:t>
-      </w:r>
-      <w:r>
-        <w:rPr>
-          <w:b/>
-          <w:lang w:val="en-US"/>
-        </w:rPr>
-        <w:t>loss function is very curvy</w:t>
-      </w:r>
-      <w:r>
-        <w:rPr>
-          <w:lang w:val="en-US"/>
-        </w:rPr>
-        <w:t xml:space="preserve"> and has </w:t>
-      </w:r>
-      <w:r>
-        <w:rPr>
-          <w:b/>
-          <w:lang w:val="en-US"/>
-        </w:rPr>
-        <w:t>multiple local minima</w:t>
-      </w:r>
-      <w:r>
-        <w:rPr>
-          <w:lang w:val="en-US"/>
-        </w:rPr>
-        <w:t xml:space="preserve"> where the training is </w:t>
-      </w:r>
-      <w:r>
-        <w:rPr>
-          <w:lang w:val="en-US"/>
-        </w:rPr>
-        <w:t xml:space="preserve">getting stuck. </w:t>
-      </w:r>
-      <w:r>
-        <w:rPr>
-          <w:b/>
-          <w:lang w:val="en-US"/>
-        </w:rPr>
-        <w:t>Decreasing</w:t>
-      </w:r>
-      <w:r>
-        <w:rPr>
-          <w:lang w:val="en-US"/>
-        </w:rPr>
-        <w:t xml:space="preserve"> the </w:t>
-      </w:r>
-      <w:r>
-        <w:rPr>
-          <w:b/>
-          <w:lang w:val="en-US"/>
-        </w:rPr>
-        <w:t>batch size</w:t>
-      </w:r>
-      <w:r>
-        <w:rPr>
-          <w:lang w:val="en-US"/>
-        </w:rPr>
-        <w:t xml:space="preserve"> would help the Data Scientist stoc</w:t>
-      </w:r>
-      <w:r>
-        <w:rPr>
-          <w:lang w:val="en-US"/>
-        </w:rPr>
-        <w:t xml:space="preserve">hastically </w:t>
-      </w:r>
-      <w:r>
-        <w:rPr>
-          <w:b/>
-          <w:lang w:val="en-US"/>
-        </w:rPr>
-        <w:t>get out of the local minima saddles</w:t>
-      </w:r>
-      <w:r>
-        <w:rPr>
-          <w:lang w:val="en-US"/>
-        </w:rPr>
-        <w:t xml:space="preserve">. </w:t>
-      </w:r>
-      <w:r>
-        <w:rPr>
-          <w:b/>
-          <w:lang w:val="en-US"/>
-        </w:rPr>
-        <w:t>Decreasing</w:t>
-      </w:r>
-      <w:r>
-        <w:rPr>
-          <w:lang w:val="en-US"/>
-        </w:rPr>
-        <w:t xml:space="preserve"> the </w:t>
-      </w:r>
-      <w:r>
-        <w:rPr>
-          <w:b/>
-          <w:lang w:val="en-US"/>
-        </w:rPr>
-        <w:t>learning rate</w:t>
-      </w:r>
-      <w:r>
-        <w:rPr>
-          <w:lang w:val="en-US"/>
-        </w:rPr>
-        <w:t xml:space="preserve"> would </w:t>
-      </w:r>
-      <w:r>
-        <w:rPr>
-          <w:b/>
-          <w:lang w:val="en-US"/>
-        </w:rPr>
-        <w:t>prevent overshooting the global loss function minimum</w:t>
-      </w:r>
-      <w:r>
-        <w:rPr>
-          <w:lang w:val="en-US"/>
-        </w:rPr>
-        <w:t>.</w:t>
-      </w:r>
-    </w:p>
-    <w:p>
-      <w:pPr>
-        <w:pStyle w:val="1Nadpis"/>
-        <w:rPr>
-          <w:lang w:val="en-US"/>
-        </w:rPr>
-      </w:pPr>
-      <w:bookmarkStart w:id="7" w:name="_Toc21273442"/>
-      <w:r>
-        <w:rPr>
-          <w:lang w:val="en-US"/>
-        </w:rPr>
-        <w:lastRenderedPageBreak/>
         <w:t>LinuxAcademy practice exam</w:t>
-      </w:r>
-      <w:bookmarkEnd w:id="7"/>
-    </w:p>
-    <w:p>
-      <w:pPr>
-        <w:pStyle w:val="2Nadpis"/>
-        <w:rPr>
-          <w:lang w:val="en-US"/>
-        </w:rPr>
-      </w:pPr>
-      <w:bookmarkStart w:id="8" w:name="_Toc21273443"/>
-      <w:r>
-        <w:rPr>
-          <w:lang w:val="en-US"/>
-        </w:rPr>
-        <w:t>Difference between Kinesis Data Stream and Kinesis Firehose</w:t>
       </w:r>
       <w:bookmarkEnd w:id="8"/>
     </w:p>
     <w:p>
       <w:pPr>
+        <w:pStyle w:val="2Nadpis"/>
+        <w:rPr>
+          <w:lang w:val="en-US"/>
+        </w:rPr>
+      </w:pPr>
+      <w:bookmarkStart w:id="9" w:name="_Toc21779178"/>
+      <w:r>
+        <w:rPr>
+          <w:lang w:val="en-US"/>
+        </w:rPr>
+        <w:t>Difference between Kinesis Data Stream and Kinesis Firehose</w:t>
+      </w:r>
+      <w:bookmarkEnd w:id="9"/>
+    </w:p>
+    <w:p>
+      <w:pPr>
         <w:jc w:val="both"/>
         <w:rPr>
           <w:i/>
@@ -2633,7 +3272,7 @@
     </w:p>
     <w:p>
       <w:pPr>
-        <w:pStyle w:val="Odsekzoznamu"/>
+        <w:pStyle w:val="ListParagraph"/>
         <w:numPr>
           <w:ilvl w:val="0"/>
           <w:numId w:val="55"/>
@@ -2671,7 +3310,7 @@
     </w:p>
     <w:p>
       <w:pPr>
-        <w:pStyle w:val="Odsekzoznamu"/>
+        <w:pStyle w:val="ListParagraph"/>
         <w:numPr>
           <w:ilvl w:val="0"/>
           <w:numId w:val="55"/>
@@ -2824,15 +3463,14 @@
           <w:lang w:val="en-US"/>
         </w:rPr>
       </w:pPr>
-      <w:bookmarkStart w:id="9" w:name="_Toc21273444"/>
+      <w:bookmarkStart w:id="10" w:name="_Toc21779179"/>
       <w:r>
         <w:rPr>
           <w:lang w:val="en-US"/>
         </w:rPr>
-        <w:lastRenderedPageBreak/>
         <w:t>Kinesis Data Analytics</w:t>
       </w:r>
-      <w:bookmarkEnd w:id="9"/>
+      <w:bookmarkEnd w:id="10"/>
     </w:p>
     <w:p>
       <w:pPr>
@@ -2943,14 +3581,14 @@
           <w:lang w:val="en-US"/>
         </w:rPr>
       </w:pPr>
-      <w:bookmarkStart w:id="10" w:name="_Toc21273445"/>
+      <w:bookmarkStart w:id="11" w:name="_Toc21779180"/>
       <w:r>
         <w:rPr>
           <w:lang w:val="en-US"/>
         </w:rPr>
         <w:t>Kinesis Firehose</w:t>
       </w:r>
-      <w:bookmarkEnd w:id="10"/>
+      <w:bookmarkEnd w:id="11"/>
     </w:p>
     <w:p>
       <w:pPr>
@@ -2962,35 +3600,7 @@
         <w:rPr>
           <w:lang w:val="en-US"/>
         </w:rPr>
-        <w:t>As soon as one of these conditions become true, the buffer will be flushed and data will be written into S3. (</w:t>
-      </w:r>
-      <w:proofErr w:type="gramStart"/>
-      <w:r>
-        <w:rPr>
-          <w:lang w:val="en-US"/>
-        </w:rPr>
-        <w:t>it</w:t>
-      </w:r>
-      <w:proofErr w:type="gramEnd"/>
-      <w:r>
-        <w:rPr>
-          <w:lang w:val="en-US"/>
-        </w:rPr>
-        <w:t xml:space="preserve"> can be ES, </w:t>
-      </w:r>
-      <w:proofErr w:type="spellStart"/>
-      <w:r>
-        <w:rPr>
-          <w:lang w:val="en-US"/>
-        </w:rPr>
-        <w:t>RedShift</w:t>
-      </w:r>
-      <w:proofErr w:type="spellEnd"/>
-      <w:r>
-        <w:rPr>
-          <w:lang w:val="en-US"/>
-        </w:rPr>
-        <w:t xml:space="preserve"> or Splunk too).</w:t>
+        <w:t>As soon as one of these conditions become true, the buffer will be flushed and data will be written into S3. (it can be ES, RedShift or Splunk too).</w:t>
       </w:r>
     </w:p>
     <w:p>
@@ -3055,15 +3665,14 @@
           <w:lang w:val="en-US"/>
         </w:rPr>
       </w:pPr>
-      <w:bookmarkStart w:id="11" w:name="_Toc21273446"/>
+      <w:bookmarkStart w:id="12" w:name="_Toc21779181"/>
       <w:r>
         <w:rPr>
           <w:lang w:val="en-US"/>
         </w:rPr>
-        <w:lastRenderedPageBreak/>
         <w:t>Characteristics of box plot</w:t>
       </w:r>
-      <w:bookmarkEnd w:id="11"/>
+      <w:bookmarkEnd w:id="12"/>
     </w:p>
     <w:p>
       <w:pPr>
@@ -3163,7 +3772,6 @@
           <w:noProof/>
           <w:lang w:val="en-US"/>
         </w:rPr>
-        <w:lastRenderedPageBreak/>
         <w:drawing>
           <wp:inline distT="0" distB="0" distL="0" distR="0" wp14:anchorId="59BE4CB2" wp14:editId="0B5F7888">
             <wp:extent cx="5579745" cy="4067810"/>
@@ -3208,28 +3816,12 @@
           <w:lang w:val="en-US"/>
         </w:rPr>
       </w:pPr>
-      <w:bookmarkStart w:id="12" w:name="_Toc21273447"/>
+      <w:bookmarkStart w:id="13" w:name="_Toc21779182"/>
       <w:r>
         <w:rPr>
           <w:lang w:val="en-US"/>
         </w:rPr>
         <w:t>RMSE</w:t>
-      </w:r>
-      <w:bookmarkEnd w:id="12"/>
-    </w:p>
-    <w:p>
-      <w:pPr>
-        <w:pStyle w:val="2Nadpis"/>
-        <w:rPr>
-          <w:lang w:val="en-US"/>
-        </w:rPr>
-      </w:pPr>
-      <w:bookmarkStart w:id="13" w:name="_Toc21273448"/>
-      <w:r>
-        <w:rPr>
-          <w:lang w:val="en-US"/>
-        </w:rPr>
-        <w:t>Regularization</w:t>
       </w:r>
       <w:bookmarkEnd w:id="13"/>
     </w:p>
@@ -3240,12 +3832,12 @@
           <w:lang w:val="en-US"/>
         </w:rPr>
       </w:pPr>
-      <w:bookmarkStart w:id="14" w:name="_Toc21273449"/>
+      <w:bookmarkStart w:id="14" w:name="_Toc21779183"/>
       <w:r>
         <w:rPr>
           <w:lang w:val="en-US"/>
         </w:rPr>
-        <w:t>Correlation</w:t>
+        <w:t>Regularization</w:t>
       </w:r>
       <w:bookmarkEnd w:id="14"/>
     </w:p>
@@ -3256,12 +3848,12 @@
           <w:lang w:val="en-US"/>
         </w:rPr>
       </w:pPr>
-      <w:bookmarkStart w:id="15" w:name="_Toc21273450"/>
+      <w:bookmarkStart w:id="15" w:name="_Toc21779184"/>
       <w:r>
         <w:rPr>
           <w:lang w:val="en-US"/>
         </w:rPr>
-        <w:t>Hyperparameter Tuning Strategies</w:t>
+        <w:t>Correlation</w:t>
       </w:r>
       <w:bookmarkEnd w:id="15"/>
     </w:p>
@@ -3272,12 +3864,12 @@
           <w:lang w:val="en-US"/>
         </w:rPr>
       </w:pPr>
-      <w:bookmarkStart w:id="16" w:name="_Toc21273451"/>
+      <w:bookmarkStart w:id="16" w:name="_Toc21779185"/>
       <w:r>
         <w:rPr>
           <w:lang w:val="en-US"/>
         </w:rPr>
-        <w:t>What to do when a model is underfit</w:t>
+        <w:t>Hyperparameter Tuning Strategies</w:t>
       </w:r>
       <w:bookmarkEnd w:id="16"/>
     </w:p>
@@ -3288,12 +3880,12 @@
           <w:lang w:val="en-US"/>
         </w:rPr>
       </w:pPr>
-      <w:bookmarkStart w:id="17" w:name="_Toc21273452"/>
+      <w:bookmarkStart w:id="17" w:name="_Toc21779186"/>
       <w:r>
         <w:rPr>
           <w:lang w:val="en-US"/>
         </w:rPr>
-        <w:t>What to do when a model is overfit</w:t>
+        <w:t>What to do when a model is underfit</w:t>
       </w:r>
       <w:bookmarkEnd w:id="17"/>
     </w:p>
@@ -3304,20 +3896,28 @@
           <w:lang w:val="en-US"/>
         </w:rPr>
       </w:pPr>
-      <w:bookmarkStart w:id="18" w:name="_Toc21273453"/>
-      <w:proofErr w:type="spellStart"/>
+      <w:bookmarkStart w:id="18" w:name="_Toc21779187"/>
       <w:r>
         <w:rPr>
           <w:lang w:val="en-US"/>
         </w:rPr>
-        <w:t>CloudWatch</w:t>
+        <w:t>What to do when a model is overfit</w:t>
       </w:r>
-      <w:proofErr w:type="spellEnd"/>
+      <w:bookmarkEnd w:id="18"/>
+    </w:p>
+    <w:p>
+      <w:pPr>
+        <w:pStyle w:val="2Nadpis"/>
+        <w:rPr>
+          <w:lang w:val="en-US"/>
+        </w:rPr>
+      </w:pPr>
+      <w:bookmarkStart w:id="19" w:name="_Toc21779188"/>
       <w:r>
         <w:rPr>
           <w:lang w:val="en-US"/>
         </w:rPr>
-        <w:t xml:space="preserve"> Events</w:t>
+        <w:t>CloudWatch Events</w:t>
       </w:r>
       <w:r>
         <w:rPr>
@@ -3335,31 +3935,7 @@
         <w:rPr>
           <w:lang w:val="en-US"/>
         </w:rPr>
-        <w:t xml:space="preserve"> </w:t>
-      </w:r>
-      <w:proofErr w:type="spellStart"/>
-      <w:r>
-        <w:rPr>
-          <w:lang w:val="en-US"/>
-        </w:rPr>
-        <w:t>usecases</w:t>
-      </w:r>
-      <w:bookmarkEnd w:id="18"/>
-      <w:proofErr w:type="spellEnd"/>
-    </w:p>
-    <w:p>
-      <w:pPr>
-        <w:pStyle w:val="2Nadpis"/>
-        <w:rPr>
-          <w:lang w:val="en-US"/>
-        </w:rPr>
-      </w:pPr>
-      <w:bookmarkStart w:id="19" w:name="_Toc21273454"/>
-      <w:r>
-        <w:rPr>
-          <w:lang w:val="en-US"/>
-        </w:rPr>
-        <w:t>Inference pipelines</w:t>
+        <w:t xml:space="preserve"> usecases</w:t>
       </w:r>
       <w:bookmarkEnd w:id="19"/>
     </w:p>
@@ -3370,18 +3946,34 @@
           <w:lang w:val="en-US"/>
         </w:rPr>
       </w:pPr>
-      <w:bookmarkStart w:id="20" w:name="_Toc21273455"/>
+      <w:bookmarkStart w:id="20" w:name="_Toc21779189"/>
       <w:r>
         <w:rPr>
           <w:lang w:val="en-US"/>
         </w:rPr>
-        <w:t>Metrics</w:t>
+        <w:t>Inference pipelines</w:t>
       </w:r>
       <w:bookmarkEnd w:id="20"/>
     </w:p>
     <w:p>
       <w:pPr>
-        <w:pStyle w:val="Odsekzoznamu"/>
+        <w:pStyle w:val="2Nadpis"/>
+        <w:rPr>
+          <w:lang w:val="en-US"/>
+        </w:rPr>
+      </w:pPr>
+      <w:bookmarkStart w:id="21" w:name="_Toc21779190"/>
+      <w:r>
+        <w:rPr>
+          <w:lang w:val="en-US"/>
+        </w:rPr>
+        <w:t>Metrics</w:t>
+      </w:r>
+      <w:bookmarkEnd w:id="21"/>
+    </w:p>
+    <w:p>
+      <w:pPr>
+        <w:pStyle w:val="ListParagraph"/>
         <w:numPr>
           <w:ilvl w:val="0"/>
           <w:numId w:val="56"/>
@@ -3399,7 +3991,7 @@
     </w:p>
     <w:p>
       <w:pPr>
-        <w:pStyle w:val="Odsekzoznamu"/>
+        <w:pStyle w:val="ListParagraph"/>
         <w:numPr>
           <w:ilvl w:val="0"/>
           <w:numId w:val="56"/>
@@ -3417,7 +4009,7 @@
     </w:p>
     <w:p>
       <w:pPr>
-        <w:pStyle w:val="Odsekzoznamu"/>
+        <w:pStyle w:val="ListParagraph"/>
         <w:numPr>
           <w:ilvl w:val="0"/>
           <w:numId w:val="56"/>
@@ -3435,7 +4027,7 @@
     </w:p>
     <w:p>
       <w:pPr>
-        <w:pStyle w:val="Odsekzoznamu"/>
+        <w:pStyle w:val="ListParagraph"/>
         <w:numPr>
           <w:ilvl w:val="0"/>
           <w:numId w:val="56"/>
@@ -3458,104 +4050,110 @@
           <w:lang w:val="en-US"/>
         </w:rPr>
       </w:pPr>
-      <w:bookmarkStart w:id="21" w:name="_Toc21273456"/>
-      <w:proofErr w:type="spellStart"/>
+      <w:bookmarkStart w:id="22" w:name="_Toc21779191"/>
       <w:r>
         <w:rPr>
           <w:lang w:val="en-US"/>
         </w:rPr>
-        <w:lastRenderedPageBreak/>
-        <w:t>Whizlabs</w:t>
+        <w:t>Whizlabs – Free 15 questions</w:t>
       </w:r>
-      <w:proofErr w:type="spellEnd"/>
-      <w:r>
-        <w:rPr>
-          <w:lang w:val="en-US"/>
-        </w:rPr>
-        <w:t xml:space="preserve"> – Free 15 questions</w:t>
-      </w:r>
-    </w:p>
-    <w:p>
-      <w:pPr>
-        <w:pStyle w:val="2Nadpis"/>
-        <w:rPr>
-          <w:lang w:val="en-US"/>
-        </w:rPr>
-      </w:pPr>
-      <w:proofErr w:type="spellStart"/>
-      <w:r>
-        <w:rPr>
-          <w:lang w:val="en-US"/>
-        </w:rPr>
-        <w:t>targetAttributeName</w:t>
-      </w:r>
-      <w:proofErr w:type="spellEnd"/>
-      <w:r>
-        <w:rPr>
-          <w:lang w:val="en-US"/>
-        </w:rPr>
-        <w:t xml:space="preserve"> – data descriptors</w:t>
-      </w:r>
-    </w:p>
-    <w:p>
-      <w:pPr>
-        <w:pStyle w:val="2Nadpis"/>
-        <w:rPr>
-          <w:lang w:val="en-US"/>
-        </w:rPr>
-      </w:pPr>
-      <w:r>
-        <w:rPr>
-          <w:lang w:val="en-US"/>
-        </w:rPr>
-        <w:t>Hyperparameters</w:t>
-      </w:r>
-    </w:p>
-    <w:p>
-      <w:pPr>
-        <w:pStyle w:val="2Nadpis"/>
-        <w:rPr>
-          <w:lang w:val="en-US"/>
-        </w:rPr>
-      </w:pPr>
-      <w:r>
-        <w:rPr>
-          <w:lang w:val="en-US"/>
-        </w:rPr>
-        <w:t>Glue in more depth</w:t>
-      </w:r>
-    </w:p>
-    <w:p>
-      <w:pPr>
-        <w:pStyle w:val="2Nadpis"/>
-        <w:rPr>
-          <w:lang w:val="en-US"/>
-        </w:rPr>
-      </w:pPr>
-      <w:r>
-        <w:rPr>
-          <w:lang w:val="en-US"/>
-        </w:rPr>
-        <w:t>Some additional model evaluation methods</w:t>
-      </w:r>
-      <w:bookmarkStart w:id="22" w:name="_GoBack"/>
       <w:bookmarkEnd w:id="22"/>
     </w:p>
     <w:p>
       <w:pPr>
+        <w:pStyle w:val="2Nadpis"/>
+        <w:rPr>
+          <w:lang w:val="en-US"/>
+        </w:rPr>
+      </w:pPr>
+      <w:bookmarkStart w:id="23" w:name="_Toc21779192"/>
+      <w:r>
+        <w:rPr>
+          <w:lang w:val="en-US"/>
+        </w:rPr>
+        <w:t>targetAttributeName – data descriptors</w:t>
+      </w:r>
+      <w:bookmarkEnd w:id="23"/>
+    </w:p>
+    <w:p>
+      <w:pPr>
+        <w:pStyle w:val="2Nadpis"/>
+        <w:rPr>
+          <w:lang w:val="en-US"/>
+        </w:rPr>
+      </w:pPr>
+      <w:bookmarkStart w:id="24" w:name="_Toc21779193"/>
+      <w:r>
+        <w:rPr>
+          <w:lang w:val="en-US"/>
+        </w:rPr>
+        <w:t>Hyperparameters</w:t>
+      </w:r>
+      <w:bookmarkEnd w:id="24"/>
+    </w:p>
+    <w:p>
+      <w:pPr>
+        <w:pStyle w:val="2Nadpis"/>
+        <w:rPr>
+          <w:lang w:val="en-US"/>
+        </w:rPr>
+      </w:pPr>
+      <w:bookmarkStart w:id="25" w:name="_Toc21779194"/>
+      <w:r>
+        <w:rPr>
+          <w:lang w:val="en-US"/>
+        </w:rPr>
+        <w:t>Glue in more depth</w:t>
+      </w:r>
+      <w:bookmarkEnd w:id="25"/>
+    </w:p>
+    <w:p>
+      <w:pPr>
+        <w:pStyle w:val="2Nadpis"/>
+        <w:rPr>
+          <w:lang w:val="en-US"/>
+        </w:rPr>
+      </w:pPr>
+      <w:bookmarkStart w:id="26" w:name="_Toc21779195"/>
+      <w:r>
+        <w:rPr>
+          <w:lang w:val="en-US"/>
+        </w:rPr>
+        <w:t>Some additional model evaluation methods</w:t>
+      </w:r>
+      <w:bookmarkEnd w:id="26"/>
+    </w:p>
+    <w:p>
+      <w:pPr>
         <w:pStyle w:val="1Nadpis"/>
         <w:rPr>
           <w:lang w:val="en-US"/>
         </w:rPr>
       </w:pPr>
+      <w:bookmarkStart w:id="27" w:name="_Toc21779196"/>
       <w:r>
         <w:rPr>
           <w:lang w:val="en-US"/>
         </w:rPr>
-        <w:lastRenderedPageBreak/>
         <w:t>AWS practice exam</w:t>
       </w:r>
-      <w:bookmarkEnd w:id="21"/>
+      <w:bookmarkEnd w:id="27"/>
+    </w:p>
+    <w:p>
+      <w:pPr>
+        <w:pStyle w:val="1Nadpis"/>
+        <w:rPr>
+          <w:lang w:val="en-US"/>
+        </w:rPr>
+      </w:pPr>
+      <w:bookmarkStart w:id="28" w:name="_Toc21779197"/>
+      <w:r>
+        <w:rPr>
+          <w:lang w:val="en-US"/>
+        </w:rPr>
+        <w:t>Quizlet and LinuxAcademy Flashcards</w:t>
+      </w:r>
+      <w:bookmarkEnd w:id="28"/>
     </w:p>
     <w:sectPr>
       <w:headerReference w:type="default" r:id="rId16"/>
@@ -3608,7 +4206,7 @@
     <w:sdtContent>
       <w:p>
         <w:pPr>
-          <w:pStyle w:val="Pta"/>
+          <w:pStyle w:val="Footer"/>
           <w:jc w:val="center"/>
         </w:pPr>
         <w:r>
@@ -3672,7 +4270,7 @@
                 </wp:anchor>
               </w:drawing>
             </mc:Choice>
-            <mc:Fallback xmlns:w16se="http://schemas.microsoft.com/office/word/2015/wordml/symex" xmlns:w16cid="http://schemas.microsoft.com/office/word/2016/wordml/cid" xmlns:am3d="http://schemas.microsoft.com/office/drawing/2017/model3d" xmlns:aink="http://schemas.microsoft.com/office/drawing/2016/ink" xmlns:cx8="http://schemas.microsoft.com/office/drawing/2016/5/14/chartex" xmlns:cx7="http://schemas.microsoft.com/office/drawing/2016/5/13/chartex" xmlns:cx6="http://schemas.microsoft.com/office/drawing/2016/5/12/chartex" xmlns:cx5="http://schemas.microsoft.com/office/drawing/2016/5/11/chartex" xmlns:cx4="http://schemas.microsoft.com/office/drawing/2016/5/10/chartex" xmlns:cx3="http://schemas.microsoft.com/office/drawing/2016/5/9/chartex" xmlns:cx2="http://schemas.microsoft.com/office/drawing/2015/10/21/chartex" xmlns:cx1="http://schemas.microsoft.com/office/drawing/2015/9/8/chartex" xmlns:cx="http://schemas.microsoft.com/office/drawing/2014/chartex">
+            <mc:Fallback xmlns:cx="http://schemas.microsoft.com/office/drawing/2014/chartex" xmlns:cx1="http://schemas.microsoft.com/office/drawing/2015/9/8/chartex" xmlns:cx2="http://schemas.microsoft.com/office/drawing/2015/10/21/chartex" xmlns:cx3="http://schemas.microsoft.com/office/drawing/2016/5/9/chartex" xmlns:cx4="http://schemas.microsoft.com/office/drawing/2016/5/10/chartex" xmlns:cx5="http://schemas.microsoft.com/office/drawing/2016/5/11/chartex" xmlns:cx6="http://schemas.microsoft.com/office/drawing/2016/5/12/chartex" xmlns:cx7="http://schemas.microsoft.com/office/drawing/2016/5/13/chartex" xmlns:cx8="http://schemas.microsoft.com/office/drawing/2016/5/14/chartex" xmlns:aink="http://schemas.microsoft.com/office/drawing/2016/ink" xmlns:am3d="http://schemas.microsoft.com/office/drawing/2017/model3d" xmlns:w16cid="http://schemas.microsoft.com/office/word/2016/wordml/cid" xmlns:w16se="http://schemas.microsoft.com/office/word/2015/wordml/symex">
               <w:pict>
                 <v:line w14:anchorId="4773489F" id="Rovná spojnica 3" o:spid="_x0000_s1026" style="position:absolute;flip:y;z-index:251661312;visibility:visible;mso-wrap-style:square;mso-width-percent:0;mso-height-percent:0;mso-wrap-distance-left:9pt;mso-wrap-distance-top:0;mso-wrap-distance-right:9pt;mso-wrap-distance-bottom:0;mso-position-horizontal:left;mso-position-horizontal-relative:margin;mso-position-vertical:absolute;mso-position-vertical-relative:page;mso-width-percent:0;mso-height-percent:0;mso-width-relative:margin;mso-height-relative:margin" from="0,785.2pt" to="441.85pt,785.2pt" o:gfxdata="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" strokecolor="black [3200]" strokeweight=".5pt">
                   <v:stroke joinstyle="miter"/>
@@ -3695,7 +4293,7 @@
           <w:rPr>
             <w:noProof/>
           </w:rPr>
-          <w:t>10</w:t>
+          <w:t>3</w:t>
         </w:r>
         <w:r>
           <w:fldChar w:fldCharType="end"/>
@@ -3735,7 +4333,7 @@
 <w:hdr xmlns:wpc="http://schemas.microsoft.com/office/word/2010/wordprocessingCanvas" xmlns:mc="http://schemas.openxmlformats.org/markup-compatibility/2006" xmlns:o="urn:schemas-microsoft-com:office:office" xmlns:r="http://schemas.openxmlformats.org/officeDocument/2006/relationships" xmlns:m="http://schemas.openxmlformats.org/officeDocument/2006/math" xmlns:v="urn:schemas-microsoft-com:vml" xmlns:wp14="http://schemas.microsoft.com/office/word/2010/wordprocessingDrawing" xmlns:wp="http://schemas.openxmlformats.org/drawingml/2006/wordprocessingDrawing" xmlns:w10="urn:schemas-microsoft-com:office:word" xmlns:w="http://schemas.openxmlformats.org/wordprocessingml/2006/main" xmlns:w14="http://schemas.microsoft.com/office/word/2010/wordml" xmlns:w15="http://schemas.microsoft.com/office/word/2012/wordml" xmlns:wpg="http://schemas.microsoft.com/office/word/2010/wordprocessingGroup" xmlns:wpi="http://schemas.microsoft.com/office/word/2010/wordprocessingInk" xmlns:wne="http://schemas.microsoft.com/office/word/2006/wordml" xmlns:wps="http://schemas.microsoft.com/office/word/2010/wordprocessingShape" mc:Ignorable="w14 w15 wp14">
   <w:p>
     <w:pPr>
-      <w:pStyle w:val="Hlavika"/>
+      <w:pStyle w:val="Header"/>
     </w:pPr>
     <w:r>
       <w:rPr>
@@ -3798,7 +4396,7 @@
             </wp:anchor>
           </w:drawing>
         </mc:Choice>
-        <mc:Fallback xmlns:w16se="http://schemas.microsoft.com/office/word/2015/wordml/symex" xmlns:w16cid="http://schemas.microsoft.com/office/word/2016/wordml/cid" xmlns:am3d="http://schemas.microsoft.com/office/drawing/2017/model3d" xmlns:aink="http://schemas.microsoft.com/office/drawing/2016/ink" xmlns:cx8="http://schemas.microsoft.com/office/drawing/2016/5/14/chartex" xmlns:cx7="http://schemas.microsoft.com/office/drawing/2016/5/13/chartex" xmlns:cx6="http://schemas.microsoft.com/office/drawing/2016/5/12/chartex" xmlns:cx5="http://schemas.microsoft.com/office/drawing/2016/5/11/chartex" xmlns:cx4="http://schemas.microsoft.com/office/drawing/2016/5/10/chartex" xmlns:cx3="http://schemas.microsoft.com/office/drawing/2016/5/9/chartex" xmlns:cx2="http://schemas.microsoft.com/office/drawing/2015/10/21/chartex" xmlns:cx1="http://schemas.microsoft.com/office/drawing/2015/9/8/chartex" xmlns:cx="http://schemas.microsoft.com/office/drawing/2014/chartex">
+        <mc:Fallback xmlns:cx="http://schemas.microsoft.com/office/drawing/2014/chartex" xmlns:cx1="http://schemas.microsoft.com/office/drawing/2015/9/8/chartex" xmlns:cx2="http://schemas.microsoft.com/office/drawing/2015/10/21/chartex" xmlns:cx3="http://schemas.microsoft.com/office/drawing/2016/5/9/chartex" xmlns:cx4="http://schemas.microsoft.com/office/drawing/2016/5/10/chartex" xmlns:cx5="http://schemas.microsoft.com/office/drawing/2016/5/11/chartex" xmlns:cx6="http://schemas.microsoft.com/office/drawing/2016/5/12/chartex" xmlns:cx7="http://schemas.microsoft.com/office/drawing/2016/5/13/chartex" xmlns:cx8="http://schemas.microsoft.com/office/drawing/2016/5/14/chartex" xmlns:aink="http://schemas.microsoft.com/office/drawing/2016/ink" xmlns:am3d="http://schemas.microsoft.com/office/drawing/2017/model3d" xmlns:w16cid="http://schemas.microsoft.com/office/word/2016/wordml/cid" xmlns:w16se="http://schemas.microsoft.com/office/word/2015/wordml/symex">
           <w:pict>
             <v:line w14:anchorId="6C26ECBC" id="Rovná spojnica 2" o:spid="_x0000_s1026" style="position:absolute;flip:y;z-index:251659264;visibility:visible;mso-wrap-style:square;mso-width-percent:0;mso-height-percent:0;mso-wrap-distance-left:9pt;mso-wrap-distance-top:0;mso-wrap-distance-right:9pt;mso-wrap-distance-bottom:0;mso-position-horizontal:absolute;mso-position-horizontal-relative:margin;mso-position-vertical:absolute;mso-position-vertical-relative:page;mso-width-percent:0;mso-height-percent:0;mso-width-relative:margin;mso-height-relative:margin" from="0,51.45pt" to="441.85pt,51.45pt" o:gfxdata="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" strokecolor="black [3200]" strokeweight=".5pt">
               <v:stroke joinstyle="miter"/>
@@ -10095,7 +10693,7 @@
     <w:lsdException w:name="List Table 6 Colorful Accent 6" w:uiPriority="51"/>
     <w:lsdException w:name="List Table 7 Colorful Accent 6" w:uiPriority="52"/>
   </w:latentStyles>
-  <w:style w:type="paragraph" w:default="1" w:styleId="Normlny">
+  <w:style w:type="paragraph" w:default="1" w:styleId="Normal">
     <w:name w:val="Normal"/>
     <w:qFormat/>
     <w:rsid w:val="0077530D"/>
@@ -10103,11 +10701,11 @@
       <w:spacing w:line="360" w:lineRule="auto"/>
     </w:pPr>
   </w:style>
-  <w:style w:type="paragraph" w:styleId="Nadpis1">
+  <w:style w:type="paragraph" w:styleId="Heading1">
     <w:name w:val="heading 1"/>
-    <w:basedOn w:val="Normlny"/>
-    <w:next w:val="Normlny"/>
-    <w:link w:val="Nadpis1Char"/>
+    <w:basedOn w:val="Normal"/>
+    <w:next w:val="Normal"/>
+    <w:link w:val="Heading1Char"/>
     <w:uiPriority w:val="9"/>
     <w:qFormat/>
     <w:rsid w:val="008F1ED2"/>
@@ -10124,11 +10722,11 @@
       <w:szCs w:val="32"/>
     </w:rPr>
   </w:style>
-  <w:style w:type="paragraph" w:styleId="Nadpis2">
+  <w:style w:type="paragraph" w:styleId="Heading2">
     <w:name w:val="heading 2"/>
-    <w:basedOn w:val="Normlny"/>
-    <w:next w:val="Normlny"/>
-    <w:link w:val="Nadpis2Char"/>
+    <w:basedOn w:val="Normal"/>
+    <w:next w:val="Normal"/>
+    <w:link w:val="Heading2Char"/>
     <w:uiPriority w:val="9"/>
     <w:unhideWhenUsed/>
     <w:rsid w:val="008F1ED2"/>
@@ -10145,11 +10743,11 @@
       <w:szCs w:val="26"/>
     </w:rPr>
   </w:style>
-  <w:style w:type="paragraph" w:styleId="Nadpis3">
+  <w:style w:type="paragraph" w:styleId="Heading3">
     <w:name w:val="heading 3"/>
-    <w:basedOn w:val="Normlny"/>
-    <w:next w:val="Normlny"/>
-    <w:link w:val="Nadpis3Char"/>
+    <w:basedOn w:val="Normal"/>
+    <w:next w:val="Normal"/>
+    <w:link w:val="Heading3Char"/>
     <w:uiPriority w:val="9"/>
     <w:unhideWhenUsed/>
     <w:rsid w:val="004E7B04"/>
@@ -10166,11 +10764,11 @@
       <w:szCs w:val="24"/>
     </w:rPr>
   </w:style>
-  <w:style w:type="paragraph" w:styleId="Nadpis4">
+  <w:style w:type="paragraph" w:styleId="Heading4">
     <w:name w:val="heading 4"/>
-    <w:basedOn w:val="Normlny"/>
-    <w:next w:val="Normlny"/>
-    <w:link w:val="Nadpis4Char"/>
+    <w:basedOn w:val="Normal"/>
+    <w:next w:val="Normal"/>
+    <w:link w:val="Heading4Char"/>
     <w:uiPriority w:val="9"/>
     <w:unhideWhenUsed/>
     <w:qFormat/>
@@ -10188,13 +10786,13 @@
       <w:color w:val="2E74B5" w:themeColor="accent1" w:themeShade="BF"/>
     </w:rPr>
   </w:style>
-  <w:style w:type="character" w:default="1" w:styleId="Predvolenpsmoodseku">
+  <w:style w:type="character" w:default="1" w:styleId="DefaultParagraphFont">
     <w:name w:val="Default Paragraph Font"/>
     <w:uiPriority w:val="1"/>
     <w:semiHidden/>
     <w:unhideWhenUsed/>
   </w:style>
-  <w:style w:type="table" w:default="1" w:styleId="Normlnatabuka">
+  <w:style w:type="table" w:default="1" w:styleId="TableNormal">
     <w:name w:val="Normal Table"/>
     <w:uiPriority w:val="99"/>
     <w:semiHidden/>
@@ -10209,16 +10807,16 @@
       </w:tblCellMar>
     </w:tblPr>
   </w:style>
-  <w:style w:type="numbering" w:default="1" w:styleId="Bezzoznamu">
+  <w:style w:type="numbering" w:default="1" w:styleId="NoList">
     <w:name w:val="No List"/>
     <w:uiPriority w:val="99"/>
     <w:semiHidden/>
     <w:unhideWhenUsed/>
   </w:style>
-  <w:style w:type="character" w:customStyle="1" w:styleId="Nadpis1Char">
-    <w:name w:val="Nadpis 1 Char"/>
-    <w:basedOn w:val="Predvolenpsmoodseku"/>
-    <w:link w:val="Nadpis1"/>
+  <w:style w:type="character" w:customStyle="1" w:styleId="Heading1Char">
+    <w:name w:val="Heading 1 Char"/>
+    <w:basedOn w:val="DefaultParagraphFont"/>
+    <w:link w:val="Heading1"/>
     <w:uiPriority w:val="9"/>
     <w:rsid w:val="008F1ED2"/>
     <w:rPr>
@@ -10228,10 +10826,10 @@
       <w:szCs w:val="32"/>
     </w:rPr>
   </w:style>
-  <w:style w:type="character" w:customStyle="1" w:styleId="Nadpis2Char">
-    <w:name w:val="Nadpis 2 Char"/>
-    <w:basedOn w:val="Predvolenpsmoodseku"/>
-    <w:link w:val="Nadpis2"/>
+  <w:style w:type="character" w:customStyle="1" w:styleId="Heading2Char">
+    <w:name w:val="Heading 2 Char"/>
+    <w:basedOn w:val="DefaultParagraphFont"/>
+    <w:link w:val="Heading2"/>
     <w:uiPriority w:val="9"/>
     <w:rsid w:val="008F1ED2"/>
     <w:rPr>
@@ -10241,9 +10839,9 @@
       <w:szCs w:val="26"/>
     </w:rPr>
   </w:style>
-  <w:style w:type="paragraph" w:styleId="Odsekzoznamu">
+  <w:style w:type="paragraph" w:styleId="ListParagraph">
     <w:name w:val="List Paragraph"/>
-    <w:basedOn w:val="Normlny"/>
+    <w:basedOn w:val="Normal"/>
     <w:uiPriority w:val="34"/>
     <w:qFormat/>
     <w:rsid w:val="004E7B04"/>
@@ -10254,8 +10852,8 @@
   </w:style>
   <w:style w:type="paragraph" w:customStyle="1" w:styleId="2Nadpis">
     <w:name w:val="2. Nadpis"/>
-    <w:basedOn w:val="Nadpis2"/>
-    <w:next w:val="Normlny"/>
+    <w:basedOn w:val="Heading2"/>
+    <w:next w:val="Normal"/>
     <w:link w:val="2NadpisChar"/>
     <w:qFormat/>
     <w:rsid w:val="004E7B04"/>
@@ -10268,8 +10866,8 @@
   </w:style>
   <w:style w:type="paragraph" w:customStyle="1" w:styleId="1Nadpis">
     <w:name w:val="1. Nadpis"/>
-    <w:basedOn w:val="Nadpis1"/>
-    <w:next w:val="Normlny"/>
+    <w:basedOn w:val="Heading1"/>
+    <w:next w:val="Normal"/>
     <w:link w:val="1NadpisChar"/>
     <w:qFormat/>
     <w:rsid w:val="00281A87"/>
@@ -10282,7 +10880,7 @@
   </w:style>
   <w:style w:type="character" w:customStyle="1" w:styleId="2NadpisChar">
     <w:name w:val="2. Nadpis Char"/>
-    <w:basedOn w:val="Nadpis2Char"/>
+    <w:basedOn w:val="Heading2Char"/>
     <w:link w:val="2Nadpis"/>
     <w:rsid w:val="004E7B04"/>
     <w:rPr>
@@ -10292,10 +10890,10 @@
       <w:szCs w:val="26"/>
     </w:rPr>
   </w:style>
-  <w:style w:type="character" w:customStyle="1" w:styleId="Nadpis3Char">
-    <w:name w:val="Nadpis 3 Char"/>
-    <w:basedOn w:val="Predvolenpsmoodseku"/>
-    <w:link w:val="Nadpis3"/>
+  <w:style w:type="character" w:customStyle="1" w:styleId="Heading3Char">
+    <w:name w:val="Heading 3 Char"/>
+    <w:basedOn w:val="DefaultParagraphFont"/>
+    <w:link w:val="Heading3"/>
     <w:uiPriority w:val="9"/>
     <w:rsid w:val="004E7B04"/>
     <w:rPr>
@@ -10307,7 +10905,7 @@
   </w:style>
   <w:style w:type="character" w:customStyle="1" w:styleId="1NadpisChar">
     <w:name w:val="1. Nadpis Char"/>
-    <w:basedOn w:val="Nadpis1Char"/>
+    <w:basedOn w:val="Heading1Char"/>
     <w:link w:val="1Nadpis"/>
     <w:rsid w:val="00281A87"/>
     <w:rPr>
@@ -10319,8 +10917,8 @@
   </w:style>
   <w:style w:type="paragraph" w:customStyle="1" w:styleId="3Nadpis">
     <w:name w:val="3. Nadpis"/>
-    <w:basedOn w:val="Nadpis3"/>
-    <w:next w:val="Normlny"/>
+    <w:basedOn w:val="Heading3"/>
+    <w:next w:val="Normal"/>
     <w:link w:val="3NadpisChar"/>
     <w:qFormat/>
     <w:rsid w:val="004E7B04"/>
@@ -10335,10 +10933,10 @@
       <w:color w:val="auto"/>
     </w:rPr>
   </w:style>
-  <w:style w:type="character" w:customStyle="1" w:styleId="Nadpis4Char">
-    <w:name w:val="Nadpis 4 Char"/>
-    <w:basedOn w:val="Predvolenpsmoodseku"/>
-    <w:link w:val="Nadpis4"/>
+  <w:style w:type="character" w:customStyle="1" w:styleId="Heading4Char">
+    <w:name w:val="Heading 4 Char"/>
+    <w:basedOn w:val="DefaultParagraphFont"/>
+    <w:link w:val="Heading4"/>
     <w:uiPriority w:val="9"/>
     <w:rsid w:val="004E7B04"/>
     <w:rPr>
@@ -10350,7 +10948,7 @@
   </w:style>
   <w:style w:type="character" w:customStyle="1" w:styleId="3NadpisChar">
     <w:name w:val="3. Nadpis Char"/>
-    <w:basedOn w:val="Nadpis3Char"/>
+    <w:basedOn w:val="Heading3Char"/>
     <w:link w:val="3Nadpis"/>
     <w:rsid w:val="004E7B04"/>
     <w:rPr>
@@ -10363,8 +10961,8 @@
   </w:style>
   <w:style w:type="paragraph" w:customStyle="1" w:styleId="4Nadpis">
     <w:name w:val="4. Nadpis"/>
-    <w:basedOn w:val="Nadpis4"/>
-    <w:next w:val="Normlny"/>
+    <w:basedOn w:val="Heading4"/>
+    <w:next w:val="Normal"/>
     <w:link w:val="4NadpisChar"/>
     <w:qFormat/>
     <w:rsid w:val="0077530D"/>
@@ -10380,9 +10978,9 @@
       <w:color w:val="auto"/>
     </w:rPr>
   </w:style>
-  <w:style w:type="table" w:styleId="Mriekatabuky">
+  <w:style w:type="table" w:styleId="TableGrid">
     <w:name w:val="Table Grid"/>
-    <w:basedOn w:val="Normlnatabuka"/>
+    <w:basedOn w:val="TableNormal"/>
     <w:uiPriority w:val="39"/>
     <w:rsid w:val="00B102B8"/>
     <w:pPr>
@@ -10408,7 +11006,7 @@
   </w:style>
   <w:style w:type="character" w:customStyle="1" w:styleId="4NadpisChar">
     <w:name w:val="4. Nadpis Char"/>
-    <w:basedOn w:val="Nadpis4Char"/>
+    <w:basedOn w:val="Heading4Char"/>
     <w:link w:val="4Nadpis"/>
     <w:rsid w:val="0077530D"/>
     <w:rPr>
@@ -10419,10 +11017,10 @@
       <w:color w:val="2E74B5" w:themeColor="accent1" w:themeShade="BF"/>
     </w:rPr>
   </w:style>
-  <w:style w:type="paragraph" w:styleId="Textbubliny">
+  <w:style w:type="paragraph" w:styleId="BalloonText">
     <w:name w:val="Balloon Text"/>
-    <w:basedOn w:val="Normlny"/>
-    <w:link w:val="TextbublinyChar"/>
+    <w:basedOn w:val="Normal"/>
+    <w:link w:val="BalloonTextChar"/>
     <w:uiPriority w:val="99"/>
     <w:semiHidden/>
     <w:unhideWhenUsed/>
@@ -10436,10 +11034,10 @@
       <w:szCs w:val="18"/>
     </w:rPr>
   </w:style>
-  <w:style w:type="character" w:customStyle="1" w:styleId="TextbublinyChar">
-    <w:name w:val="Text bubliny Char"/>
-    <w:basedOn w:val="Predvolenpsmoodseku"/>
-    <w:link w:val="Textbubliny"/>
+  <w:style w:type="character" w:customStyle="1" w:styleId="BalloonTextChar">
+    <w:name w:val="Balloon Text Char"/>
+    <w:basedOn w:val="DefaultParagraphFont"/>
+    <w:link w:val="BalloonText"/>
     <w:uiPriority w:val="99"/>
     <w:semiHidden/>
     <w:rsid w:val="00A3061D"/>
@@ -10449,10 +11047,10 @@
       <w:szCs w:val="18"/>
     </w:rPr>
   </w:style>
-  <w:style w:type="paragraph" w:styleId="Hlavikaobsahu">
+  <w:style w:type="paragraph" w:styleId="TOCHeading">
     <w:name w:val="TOC Heading"/>
-    <w:basedOn w:val="Nadpis1"/>
-    <w:next w:val="Normlny"/>
+    <w:basedOn w:val="Heading1"/>
+    <w:next w:val="Normal"/>
     <w:uiPriority w:val="39"/>
     <w:unhideWhenUsed/>
     <w:qFormat/>
@@ -10467,10 +11065,10 @@
       <w:lang w:eastAsia="sk-SK"/>
     </w:rPr>
   </w:style>
-  <w:style w:type="paragraph" w:styleId="Obsah1">
+  <w:style w:type="paragraph" w:styleId="TOC1">
     <w:name w:val="toc 1"/>
-    <w:basedOn w:val="Normlny"/>
-    <w:next w:val="Normlny"/>
+    <w:basedOn w:val="Normal"/>
+    <w:next w:val="Normal"/>
     <w:autoRedefine/>
     <w:uiPriority w:val="39"/>
     <w:unhideWhenUsed/>
@@ -10483,10 +11081,10 @@
       <w:spacing w:after="100"/>
     </w:pPr>
   </w:style>
-  <w:style w:type="paragraph" w:styleId="Obsah2">
+  <w:style w:type="paragraph" w:styleId="TOC2">
     <w:name w:val="toc 2"/>
-    <w:basedOn w:val="Normlny"/>
-    <w:next w:val="Normlny"/>
+    <w:basedOn w:val="Normal"/>
+    <w:next w:val="Normal"/>
     <w:autoRedefine/>
     <w:uiPriority w:val="39"/>
     <w:unhideWhenUsed/>
@@ -10496,10 +11094,10 @@
       <w:ind w:left="220"/>
     </w:pPr>
   </w:style>
-  <w:style w:type="paragraph" w:styleId="Obsah3">
+  <w:style w:type="paragraph" w:styleId="TOC3">
     <w:name w:val="toc 3"/>
-    <w:basedOn w:val="Normlny"/>
-    <w:next w:val="Normlny"/>
+    <w:basedOn w:val="Normal"/>
+    <w:next w:val="Normal"/>
     <w:autoRedefine/>
     <w:uiPriority w:val="39"/>
     <w:unhideWhenUsed/>
@@ -10509,9 +11107,9 @@
       <w:ind w:left="440"/>
     </w:pPr>
   </w:style>
-  <w:style w:type="character" w:styleId="Hypertextovprepojenie">
+  <w:style w:type="character" w:styleId="Hyperlink">
     <w:name w:val="Hyperlink"/>
-    <w:basedOn w:val="Predvolenpsmoodseku"/>
+    <w:basedOn w:val="DefaultParagraphFont"/>
     <w:uiPriority w:val="99"/>
     <w:unhideWhenUsed/>
     <w:rsid w:val="00DB0F9F"/>
@@ -10520,10 +11118,10 @@
       <w:u w:val="single"/>
     </w:rPr>
   </w:style>
-  <w:style w:type="paragraph" w:styleId="Hlavika">
+  <w:style w:type="paragraph" w:styleId="Header">
     <w:name w:val="header"/>
-    <w:basedOn w:val="Normlny"/>
-    <w:link w:val="HlavikaChar"/>
+    <w:basedOn w:val="Normal"/>
+    <w:link w:val="HeaderChar"/>
     <w:uiPriority w:val="99"/>
     <w:unhideWhenUsed/>
     <w:rsid w:val="00DB0F9F"/>
@@ -10535,17 +11133,17 @@
       <w:spacing w:after="0" w:line="240" w:lineRule="auto"/>
     </w:pPr>
   </w:style>
-  <w:style w:type="character" w:customStyle="1" w:styleId="HlavikaChar">
-    <w:name w:val="Hlavička Char"/>
-    <w:basedOn w:val="Predvolenpsmoodseku"/>
-    <w:link w:val="Hlavika"/>
+  <w:style w:type="character" w:customStyle="1" w:styleId="HeaderChar">
+    <w:name w:val="Header Char"/>
+    <w:basedOn w:val="DefaultParagraphFont"/>
+    <w:link w:val="Header"/>
     <w:uiPriority w:val="99"/>
     <w:rsid w:val="00DB0F9F"/>
   </w:style>
-  <w:style w:type="paragraph" w:styleId="Pta">
+  <w:style w:type="paragraph" w:styleId="Footer">
     <w:name w:val="footer"/>
-    <w:basedOn w:val="Normlny"/>
-    <w:link w:val="PtaChar"/>
+    <w:basedOn w:val="Normal"/>
+    <w:link w:val="FooterChar"/>
     <w:uiPriority w:val="99"/>
     <w:unhideWhenUsed/>
     <w:rsid w:val="00DB0F9F"/>
@@ -10557,17 +11155,17 @@
       <w:spacing w:after="0" w:line="240" w:lineRule="auto"/>
     </w:pPr>
   </w:style>
-  <w:style w:type="character" w:customStyle="1" w:styleId="PtaChar">
-    <w:name w:val="Päta Char"/>
-    <w:basedOn w:val="Predvolenpsmoodseku"/>
-    <w:link w:val="Pta"/>
+  <w:style w:type="character" w:customStyle="1" w:styleId="FooterChar">
+    <w:name w:val="Footer Char"/>
+    <w:basedOn w:val="DefaultParagraphFont"/>
+    <w:link w:val="Footer"/>
     <w:uiPriority w:val="99"/>
     <w:rsid w:val="00DB0F9F"/>
   </w:style>
-  <w:style w:type="paragraph" w:styleId="Popis">
+  <w:style w:type="paragraph" w:styleId="Caption">
     <w:name w:val="caption"/>
-    <w:basedOn w:val="Normlny"/>
-    <w:next w:val="Normlny"/>
+    <w:basedOn w:val="Normal"/>
+    <w:next w:val="Normal"/>
     <w:uiPriority w:val="35"/>
     <w:unhideWhenUsed/>
     <w:qFormat/>
@@ -10581,10 +11179,10 @@
       <w:szCs w:val="18"/>
     </w:rPr>
   </w:style>
-  <w:style w:type="paragraph" w:styleId="Zoznamobrzkov">
+  <w:style w:type="paragraph" w:styleId="TableofFigures">
     <w:name w:val="table of figures"/>
-    <w:basedOn w:val="Normlny"/>
-    <w:next w:val="Normlny"/>
+    <w:basedOn w:val="Normal"/>
+    <w:next w:val="Normal"/>
     <w:uiPriority w:val="99"/>
     <w:unhideWhenUsed/>
     <w:rsid w:val="001F79A8"/>
@@ -10594,20 +11192,20 @@
   </w:style>
   <w:style w:type="character" w:customStyle="1" w:styleId="st">
     <w:name w:val="st"/>
-    <w:basedOn w:val="Predvolenpsmoodseku"/>
+    <w:basedOn w:val="DefaultParagraphFont"/>
     <w:rsid w:val="000345FC"/>
   </w:style>
-  <w:style w:type="paragraph" w:styleId="Bibliografia">
+  <w:style w:type="paragraph" w:styleId="Bibliography">
     <w:name w:val="Bibliography"/>
-    <w:basedOn w:val="Normlny"/>
-    <w:next w:val="Normlny"/>
+    <w:basedOn w:val="Normal"/>
+    <w:next w:val="Normal"/>
     <w:uiPriority w:val="37"/>
     <w:unhideWhenUsed/>
     <w:rsid w:val="0030444E"/>
   </w:style>
   <w:style w:type="paragraph" w:customStyle="1" w:styleId="ZoznamLiteratury">
     <w:name w:val="Zoznam Literatury"/>
-    <w:basedOn w:val="Normlny"/>
+    <w:basedOn w:val="Normal"/>
     <w:rsid w:val="00941801"/>
     <w:pPr>
       <w:numPr>
@@ -10622,9 +11220,9 @@
       <w:szCs w:val="20"/>
     </w:rPr>
   </w:style>
-  <w:style w:type="paragraph" w:styleId="Normlnywebov">
+  <w:style w:type="paragraph" w:styleId="NormalWeb">
     <w:name w:val="Normal (Web)"/>
-    <w:basedOn w:val="Normlny"/>
+    <w:basedOn w:val="Normal"/>
     <w:uiPriority w:val="99"/>
     <w:semiHidden/>
     <w:unhideWhenUsed/>
@@ -10639,9 +11237,9 @@
       <w:lang w:eastAsia="sk-SK"/>
     </w:rPr>
   </w:style>
-  <w:style w:type="character" w:styleId="Odkaznakomentr">
+  <w:style w:type="character" w:styleId="CommentReference">
     <w:name w:val="annotation reference"/>
-    <w:basedOn w:val="Predvolenpsmoodseku"/>
+    <w:basedOn w:val="DefaultParagraphFont"/>
     <w:semiHidden/>
     <w:unhideWhenUsed/>
     <w:rsid w:val="005D28F2"/>
@@ -10650,10 +11248,10 @@
       <w:szCs w:val="16"/>
     </w:rPr>
   </w:style>
-  <w:style w:type="paragraph" w:styleId="Textkomentra">
+  <w:style w:type="paragraph" w:styleId="CommentText">
     <w:name w:val="annotation text"/>
-    <w:basedOn w:val="Normlny"/>
-    <w:link w:val="TextkomentraChar"/>
+    <w:basedOn w:val="Normal"/>
+    <w:link w:val="CommentTextChar"/>
     <w:semiHidden/>
     <w:unhideWhenUsed/>
     <w:rsid w:val="005D28F2"/>
@@ -10665,10 +11263,10 @@
       <w:szCs w:val="20"/>
     </w:rPr>
   </w:style>
-  <w:style w:type="character" w:customStyle="1" w:styleId="TextkomentraChar">
-    <w:name w:val="Text komentára Char"/>
-    <w:basedOn w:val="Predvolenpsmoodseku"/>
-    <w:link w:val="Textkomentra"/>
+  <w:style w:type="character" w:customStyle="1" w:styleId="CommentTextChar">
+    <w:name w:val="Comment Text Char"/>
+    <w:basedOn w:val="DefaultParagraphFont"/>
+    <w:link w:val="CommentText"/>
     <w:uiPriority w:val="99"/>
     <w:semiHidden/>
     <w:rsid w:val="005D28F2"/>
@@ -10677,11 +11275,11 @@
       <w:szCs w:val="20"/>
     </w:rPr>
   </w:style>
-  <w:style w:type="paragraph" w:styleId="Predmetkomentra">
+  <w:style w:type="paragraph" w:styleId="CommentSubject">
     <w:name w:val="annotation subject"/>
-    <w:basedOn w:val="Textkomentra"/>
-    <w:next w:val="Textkomentra"/>
-    <w:link w:val="PredmetkomentraChar"/>
+    <w:basedOn w:val="CommentText"/>
+    <w:next w:val="CommentText"/>
+    <w:link w:val="CommentSubjectChar"/>
     <w:uiPriority w:val="99"/>
     <w:semiHidden/>
     <w:unhideWhenUsed/>
@@ -10691,10 +11289,10 @@
       <w:bCs/>
     </w:rPr>
   </w:style>
-  <w:style w:type="character" w:customStyle="1" w:styleId="PredmetkomentraChar">
-    <w:name w:val="Predmet komentára Char"/>
-    <w:basedOn w:val="TextkomentraChar"/>
-    <w:link w:val="Predmetkomentra"/>
+  <w:style w:type="character" w:customStyle="1" w:styleId="CommentSubjectChar">
+    <w:name w:val="Comment Subject Char"/>
+    <w:basedOn w:val="CommentTextChar"/>
+    <w:link w:val="CommentSubject"/>
     <w:uiPriority w:val="99"/>
     <w:semiHidden/>
     <w:rsid w:val="005D28F2"/>
@@ -10705,9 +11303,9 @@
       <w:szCs w:val="20"/>
     </w:rPr>
   </w:style>
-  <w:style w:type="character" w:styleId="Zvraznenie">
+  <w:style w:type="character" w:styleId="Emphasis">
     <w:name w:val="Emphasis"/>
-    <w:basedOn w:val="Predvolenpsmoodseku"/>
+    <w:basedOn w:val="DefaultParagraphFont"/>
     <w:uiPriority w:val="20"/>
     <w:qFormat/>
     <w:rsid w:val="007F1DA3"/>
@@ -10716,9 +11314,9 @@
       <w:iCs/>
     </w:rPr>
   </w:style>
-  <w:style w:type="character" w:styleId="PouitHypertextovPrepojenie">
+  <w:style w:type="character" w:styleId="FollowedHyperlink">
     <w:name w:val="FollowedHyperlink"/>
-    <w:basedOn w:val="Predvolenpsmoodseku"/>
+    <w:basedOn w:val="DefaultParagraphFont"/>
     <w:uiPriority w:val="99"/>
     <w:semiHidden/>
     <w:unhideWhenUsed/>
@@ -10728,10 +11326,10 @@
       <w:u w:val="single"/>
     </w:rPr>
   </w:style>
-  <w:style w:type="paragraph" w:styleId="PredformtovanHTML">
+  <w:style w:type="paragraph" w:styleId="HTMLPreformatted">
     <w:name w:val="HTML Preformatted"/>
-    <w:basedOn w:val="Normlny"/>
-    <w:link w:val="PredformtovanHTMLChar"/>
+    <w:basedOn w:val="Normal"/>
+    <w:link w:val="HTMLPreformattedChar"/>
     <w:uiPriority w:val="99"/>
     <w:semiHidden/>
     <w:unhideWhenUsed/>
@@ -10764,10 +11362,10 @@
       <w:lang w:val="en-US"/>
     </w:rPr>
   </w:style>
-  <w:style w:type="character" w:customStyle="1" w:styleId="PredformtovanHTMLChar">
-    <w:name w:val="Predformátované HTML Char"/>
-    <w:basedOn w:val="Predvolenpsmoodseku"/>
-    <w:link w:val="PredformtovanHTML"/>
+  <w:style w:type="character" w:customStyle="1" w:styleId="HTMLPreformattedChar">
+    <w:name w:val="HTML Preformatted Char"/>
+    <w:basedOn w:val="DefaultParagraphFont"/>
+    <w:link w:val="HTMLPreformatted"/>
     <w:uiPriority w:val="99"/>
     <w:semiHidden/>
     <w:rsid w:val="009D01DD"/>
@@ -11164,7 +11762,7 @@
 </file>
 
 <file path=customXml/itemProps1.xml><?xml version="1.0" encoding="utf-8"?>
-<ds:datastoreItem xmlns:ds="http://schemas.openxmlformats.org/officeDocument/2006/customXml" ds:itemID="{2C577C57-D572-4448-A102-2A9DB28988FC}">
+<ds:datastoreItem xmlns:ds="http://schemas.openxmlformats.org/officeDocument/2006/customXml" ds:itemID="{0E0195AD-FBC9-4C1B-9505-9040068DC4AE}">
   <ds:schemaRefs>
     <ds:schemaRef ds:uri="http://schemas.openxmlformats.org/officeDocument/2006/bibliography"/>
   </ds:schemaRefs>

</xml_diff>

<commit_message>
ml la 97, whizlabs 87, quizlet in prog.
</commit_message>
<xml_diff>
--- a/02-ML/AWS Certified Machine Learning Specialty/ExamQuestions.docx
+++ b/02-ML/AWS Certified Machine Learning Specialty/ExamQuestions.docx
@@ -69,7 +69,7 @@
             </w:rPr>
             <w:fldChar w:fldCharType="separate"/>
           </w:r>
-          <w:hyperlink w:anchor="_Toc21801135" w:history="1">
+          <w:hyperlink w:anchor="_Toc21854580" w:history="1">
             <w:r>
               <w:rPr>
                 <w:rStyle w:val="Hyperlink"/>
@@ -113,7 +113,7 @@
                 <w:noProof/>
                 <w:webHidden/>
               </w:rPr>
-              <w:instrText xml:space="preserve"> PAGEREF _Toc21801135 \h </w:instrText>
+              <w:instrText xml:space="preserve"> PAGEREF _Toc21854580 \h </w:instrText>
             </w:r>
             <w:r>
               <w:rPr>
@@ -153,7 +153,7 @@
               <w:lang w:val="en-US"/>
             </w:rPr>
           </w:pPr>
-          <w:hyperlink w:anchor="_Toc21801136" w:history="1">
+          <w:hyperlink w:anchor="_Toc21854581" w:history="1">
             <w:r>
               <w:rPr>
                 <w:rStyle w:val="Hyperlink"/>
@@ -197,7 +197,7 @@
                 <w:noProof/>
                 <w:webHidden/>
               </w:rPr>
-              <w:instrText xml:space="preserve"> PAGEREF _Toc21801136 \h </w:instrText>
+              <w:instrText xml:space="preserve"> PAGEREF _Toc21854581 \h </w:instrText>
             </w:r>
             <w:r>
               <w:rPr>
@@ -241,7 +241,7 @@
               <w:lang w:val="en-US"/>
             </w:rPr>
           </w:pPr>
-          <w:hyperlink w:anchor="_Toc21801137" w:history="1">
+          <w:hyperlink w:anchor="_Toc21854582" w:history="1">
             <w:r>
               <w:rPr>
                 <w:rStyle w:val="Hyperlink"/>
@@ -291,7 +291,7 @@
                 <w:noProof/>
                 <w:webHidden/>
               </w:rPr>
-              <w:instrText xml:space="preserve"> PAGEREF _Toc21801137 \h </w:instrText>
+              <w:instrText xml:space="preserve"> PAGEREF _Toc21854582 \h </w:instrText>
             </w:r>
             <w:r>
               <w:rPr>
@@ -335,7 +335,7 @@
               <w:lang w:val="en-US"/>
             </w:rPr>
           </w:pPr>
-          <w:hyperlink w:anchor="_Toc21801138" w:history="1">
+          <w:hyperlink w:anchor="_Toc21854583" w:history="1">
             <w:r>
               <w:rPr>
                 <w:rStyle w:val="Hyperlink"/>
@@ -379,7 +379,7 @@
                 <w:noProof/>
                 <w:webHidden/>
               </w:rPr>
-              <w:instrText xml:space="preserve"> PAGEREF _Toc21801138 \h </w:instrText>
+              <w:instrText xml:space="preserve"> PAGEREF _Toc21854583 \h </w:instrText>
             </w:r>
             <w:r>
               <w:rPr>
@@ -423,7 +423,7 @@
               <w:lang w:val="en-US"/>
             </w:rPr>
           </w:pPr>
-          <w:hyperlink w:anchor="_Toc21801139" w:history="1">
+          <w:hyperlink w:anchor="_Toc21854584" w:history="1">
             <w:r>
               <w:rPr>
                 <w:rStyle w:val="Hyperlink"/>
@@ -473,7 +473,7 @@
                 <w:noProof/>
                 <w:webHidden/>
               </w:rPr>
-              <w:instrText xml:space="preserve"> PAGEREF _Toc21801139 \h </w:instrText>
+              <w:instrText xml:space="preserve"> PAGEREF _Toc21854584 \h </w:instrText>
             </w:r>
             <w:r>
               <w:rPr>
@@ -517,7 +517,7 @@
               <w:lang w:val="en-US"/>
             </w:rPr>
           </w:pPr>
-          <w:hyperlink w:anchor="_Toc21801140" w:history="1">
+          <w:hyperlink w:anchor="_Toc21854585" w:history="1">
             <w:r>
               <w:rPr>
                 <w:rStyle w:val="Hyperlink"/>
@@ -567,7 +567,7 @@
                 <w:noProof/>
                 <w:webHidden/>
               </w:rPr>
-              <w:instrText xml:space="preserve"> PAGEREF _Toc21801140 \h </w:instrText>
+              <w:instrText xml:space="preserve"> PAGEREF _Toc21854585 \h </w:instrText>
             </w:r>
             <w:r>
               <w:rPr>
@@ -611,7 +611,7 @@
               <w:lang w:val="en-US"/>
             </w:rPr>
           </w:pPr>
-          <w:hyperlink w:anchor="_Toc21801141" w:history="1">
+          <w:hyperlink w:anchor="_Toc21854586" w:history="1">
             <w:r>
               <w:rPr>
                 <w:rStyle w:val="Hyperlink"/>
@@ -661,7 +661,7 @@
                 <w:noProof/>
                 <w:webHidden/>
               </w:rPr>
-              <w:instrText xml:space="preserve"> PAGEREF _Toc21801141 \h </w:instrText>
+              <w:instrText xml:space="preserve"> PAGEREF _Toc21854586 \h </w:instrText>
             </w:r>
             <w:r>
               <w:rPr>
@@ -701,7 +701,7 @@
               <w:lang w:val="en-US"/>
             </w:rPr>
           </w:pPr>
-          <w:hyperlink w:anchor="_Toc21801142" w:history="1">
+          <w:hyperlink w:anchor="_Toc21854587" w:history="1">
             <w:r>
               <w:rPr>
                 <w:rStyle w:val="Hyperlink"/>
@@ -745,7 +745,7 @@
                 <w:noProof/>
                 <w:webHidden/>
               </w:rPr>
-              <w:instrText xml:space="preserve"> PAGEREF _Toc21801142 \h </w:instrText>
+              <w:instrText xml:space="preserve"> PAGEREF _Toc21854587 \h </w:instrText>
             </w:r>
             <w:r>
               <w:rPr>
@@ -789,7 +789,7 @@
               <w:lang w:val="en-US"/>
             </w:rPr>
           </w:pPr>
-          <w:hyperlink w:anchor="_Toc21801143" w:history="1">
+          <w:hyperlink w:anchor="_Toc21854588" w:history="1">
             <w:r>
               <w:rPr>
                 <w:rStyle w:val="Hyperlink"/>
@@ -839,7 +839,7 @@
                 <w:noProof/>
                 <w:webHidden/>
               </w:rPr>
-              <w:instrText xml:space="preserve"> PAGEREF _Toc21801143 \h </w:instrText>
+              <w:instrText xml:space="preserve"> PAGEREF _Toc21854588 \h </w:instrText>
             </w:r>
             <w:r>
               <w:rPr>
@@ -883,7 +883,7 @@
               <w:lang w:val="en-US"/>
             </w:rPr>
           </w:pPr>
-          <w:hyperlink w:anchor="_Toc21801144" w:history="1">
+          <w:hyperlink w:anchor="_Toc21854589" w:history="1">
             <w:r>
               <w:rPr>
                 <w:rStyle w:val="Hyperlink"/>
@@ -927,7 +927,7 @@
                 <w:noProof/>
                 <w:webHidden/>
               </w:rPr>
-              <w:instrText xml:space="preserve"> PAGEREF _Toc21801144 \h </w:instrText>
+              <w:instrText xml:space="preserve"> PAGEREF _Toc21854589 \h </w:instrText>
             </w:r>
             <w:r>
               <w:rPr>
@@ -971,7 +971,7 @@
               <w:lang w:val="en-US"/>
             </w:rPr>
           </w:pPr>
-          <w:hyperlink w:anchor="_Toc21801145" w:history="1">
+          <w:hyperlink w:anchor="_Toc21854590" w:history="1">
             <w:r>
               <w:rPr>
                 <w:rStyle w:val="Hyperlink"/>
@@ -1015,7 +1015,7 @@
                 <w:noProof/>
                 <w:webHidden/>
               </w:rPr>
-              <w:instrText xml:space="preserve"> PAGEREF _Toc21801145 \h </w:instrText>
+              <w:instrText xml:space="preserve"> PAGEREF _Toc21854590 \h </w:instrText>
             </w:r>
             <w:r>
               <w:rPr>
@@ -1059,7 +1059,7 @@
               <w:lang w:val="en-US"/>
             </w:rPr>
           </w:pPr>
-          <w:hyperlink w:anchor="_Toc21801146" w:history="1">
+          <w:hyperlink w:anchor="_Toc21854591" w:history="1">
             <w:r>
               <w:rPr>
                 <w:rStyle w:val="Hyperlink"/>
@@ -1109,7 +1109,7 @@
                 <w:noProof/>
                 <w:webHidden/>
               </w:rPr>
-              <w:instrText xml:space="preserve"> PAGEREF _Toc21801146 \h </w:instrText>
+              <w:instrText xml:space="preserve"> PAGEREF _Toc21854591 \h </w:instrText>
             </w:r>
             <w:r>
               <w:rPr>
@@ -1153,7 +1153,7 @@
               <w:lang w:val="en-US"/>
             </w:rPr>
           </w:pPr>
-          <w:hyperlink w:anchor="_Toc21801147" w:history="1">
+          <w:hyperlink w:anchor="_Toc21854592" w:history="1">
             <w:r>
               <w:rPr>
                 <w:rStyle w:val="Hyperlink"/>
@@ -1203,7 +1203,7 @@
                 <w:noProof/>
                 <w:webHidden/>
               </w:rPr>
-              <w:instrText xml:space="preserve"> PAGEREF _Toc21801147 \h </w:instrText>
+              <w:instrText xml:space="preserve"> PAGEREF _Toc21854592 \h </w:instrText>
             </w:r>
             <w:r>
               <w:rPr>
@@ -1247,7 +1247,7 @@
               <w:lang w:val="en-US"/>
             </w:rPr>
           </w:pPr>
-          <w:hyperlink w:anchor="_Toc21801148" w:history="1">
+          <w:hyperlink w:anchor="_Toc21854593" w:history="1">
             <w:r>
               <w:rPr>
                 <w:rStyle w:val="Hyperlink"/>
@@ -1297,7 +1297,7 @@
                 <w:noProof/>
                 <w:webHidden/>
               </w:rPr>
-              <w:instrText xml:space="preserve"> PAGEREF _Toc21801148 \h </w:instrText>
+              <w:instrText xml:space="preserve"> PAGEREF _Toc21854593 \h </w:instrText>
             </w:r>
             <w:r>
               <w:rPr>
@@ -1341,7 +1341,7 @@
               <w:lang w:val="en-US"/>
             </w:rPr>
           </w:pPr>
-          <w:hyperlink w:anchor="_Toc21801149" w:history="1">
+          <w:hyperlink w:anchor="_Toc21854594" w:history="1">
             <w:r>
               <w:rPr>
                 <w:rStyle w:val="Hyperlink"/>
@@ -1391,7 +1391,7 @@
                 <w:noProof/>
                 <w:webHidden/>
               </w:rPr>
-              <w:instrText xml:space="preserve"> PAGEREF _Toc21801149 \h </w:instrText>
+              <w:instrText xml:space="preserve"> PAGEREF _Toc21854594 \h </w:instrText>
             </w:r>
             <w:r>
               <w:rPr>
@@ -1435,7 +1435,7 @@
               <w:lang w:val="en-US"/>
             </w:rPr>
           </w:pPr>
-          <w:hyperlink w:anchor="_Toc21801150" w:history="1">
+          <w:hyperlink w:anchor="_Toc21854595" w:history="1">
             <w:r>
               <w:rPr>
                 <w:rStyle w:val="Hyperlink"/>
@@ -1485,7 +1485,7 @@
                 <w:noProof/>
                 <w:webHidden/>
               </w:rPr>
-              <w:instrText xml:space="preserve"> PAGEREF _Toc21801150 \h </w:instrText>
+              <w:instrText xml:space="preserve"> PAGEREF _Toc21854595 \h </w:instrText>
             </w:r>
             <w:r>
               <w:rPr>
@@ -1525,7 +1525,7 @@
               <w:lang w:val="en-US"/>
             </w:rPr>
           </w:pPr>
-          <w:hyperlink w:anchor="_Toc21801151" w:history="1">
+          <w:hyperlink w:anchor="_Toc21854596" w:history="1">
             <w:r>
               <w:rPr>
                 <w:rStyle w:val="Hyperlink"/>
@@ -1569,7 +1569,7 @@
                 <w:noProof/>
                 <w:webHidden/>
               </w:rPr>
-              <w:instrText xml:space="preserve"> PAGEREF _Toc21801151 \h </w:instrText>
+              <w:instrText xml:space="preserve"> PAGEREF _Toc21854596 \h </w:instrText>
             </w:r>
             <w:r>
               <w:rPr>
@@ -1613,7 +1613,7 @@
               <w:lang w:val="en-US"/>
             </w:rPr>
           </w:pPr>
-          <w:hyperlink w:anchor="_Toc21801152" w:history="1">
+          <w:hyperlink w:anchor="_Toc21854597" w:history="1">
             <w:r>
               <w:rPr>
                 <w:rStyle w:val="Hyperlink"/>
@@ -1663,7 +1663,7 @@
                 <w:noProof/>
                 <w:webHidden/>
               </w:rPr>
-              <w:instrText xml:space="preserve"> PAGEREF _Toc21801152 \h </w:instrText>
+              <w:instrText xml:space="preserve"> PAGEREF _Toc21854597 \h </w:instrText>
             </w:r>
             <w:r>
               <w:rPr>
@@ -1707,7 +1707,7 @@
               <w:lang w:val="en-US"/>
             </w:rPr>
           </w:pPr>
-          <w:hyperlink w:anchor="_Toc21801153" w:history="1">
+          <w:hyperlink w:anchor="_Toc21854598" w:history="1">
             <w:r>
               <w:rPr>
                 <w:rStyle w:val="Hyperlink"/>
@@ -1757,7 +1757,7 @@
                 <w:noProof/>
                 <w:webHidden/>
               </w:rPr>
-              <w:instrText xml:space="preserve"> PAGEREF _Toc21801153 \h </w:instrText>
+              <w:instrText xml:space="preserve"> PAGEREF _Toc21854598 \h </w:instrText>
             </w:r>
             <w:r>
               <w:rPr>
@@ -1801,7 +1801,7 @@
               <w:lang w:val="en-US"/>
             </w:rPr>
           </w:pPr>
-          <w:hyperlink w:anchor="_Toc21801154" w:history="1">
+          <w:hyperlink w:anchor="_Toc21854599" w:history="1">
             <w:r>
               <w:rPr>
                 <w:rStyle w:val="Hyperlink"/>
@@ -1851,7 +1851,7 @@
                 <w:noProof/>
                 <w:webHidden/>
               </w:rPr>
-              <w:instrText xml:space="preserve"> PAGEREF _Toc21801154 \h </w:instrText>
+              <w:instrText xml:space="preserve"> PAGEREF _Toc21854599 \h </w:instrText>
             </w:r>
             <w:r>
               <w:rPr>
@@ -1895,7 +1895,7 @@
               <w:lang w:val="en-US"/>
             </w:rPr>
           </w:pPr>
-          <w:hyperlink w:anchor="_Toc21801155" w:history="1">
+          <w:hyperlink w:anchor="_Toc21854600" w:history="1">
             <w:r>
               <w:rPr>
                 <w:rStyle w:val="Hyperlink"/>
@@ -1945,7 +1945,7 @@
                 <w:noProof/>
                 <w:webHidden/>
               </w:rPr>
-              <w:instrText xml:space="preserve"> PAGEREF _Toc21801155 \h </w:instrText>
+              <w:instrText xml:space="preserve"> PAGEREF _Toc21854600 \h </w:instrText>
             </w:r>
             <w:r>
               <w:rPr>
@@ -1989,7 +1989,7 @@
               <w:lang w:val="en-US"/>
             </w:rPr>
           </w:pPr>
-          <w:hyperlink w:anchor="_Toc21801156" w:history="1">
+          <w:hyperlink w:anchor="_Toc21854601" w:history="1">
             <w:r>
               <w:rPr>
                 <w:rStyle w:val="Hyperlink"/>
@@ -2039,7 +2039,7 @@
                 <w:noProof/>
                 <w:webHidden/>
               </w:rPr>
-              <w:instrText xml:space="preserve"> PAGEREF _Toc21801156 \h </w:instrText>
+              <w:instrText xml:space="preserve"> PAGEREF _Toc21854601 \h </w:instrText>
             </w:r>
             <w:r>
               <w:rPr>
@@ -2083,7 +2083,7 @@
               <w:lang w:val="en-US"/>
             </w:rPr>
           </w:pPr>
-          <w:hyperlink w:anchor="_Toc21801157" w:history="1">
+          <w:hyperlink w:anchor="_Toc21854602" w:history="1">
             <w:r>
               <w:rPr>
                 <w:rStyle w:val="Hyperlink"/>
@@ -2133,7 +2133,7 @@
                 <w:noProof/>
                 <w:webHidden/>
               </w:rPr>
-              <w:instrText xml:space="preserve"> PAGEREF _Toc21801157 \h </w:instrText>
+              <w:instrText xml:space="preserve"> PAGEREF _Toc21854602 \h </w:instrText>
             </w:r>
             <w:r>
               <w:rPr>
@@ -2177,7 +2177,7 @@
               <w:lang w:val="en-US"/>
             </w:rPr>
           </w:pPr>
-          <w:hyperlink w:anchor="_Toc21801158" w:history="1">
+          <w:hyperlink w:anchor="_Toc21854603" w:history="1">
             <w:r>
               <w:rPr>
                 <w:rStyle w:val="Hyperlink"/>
@@ -2227,7 +2227,7 @@
                 <w:noProof/>
                 <w:webHidden/>
               </w:rPr>
-              <w:instrText xml:space="preserve"> PAGEREF _Toc21801158 \h </w:instrText>
+              <w:instrText xml:space="preserve"> PAGEREF _Toc21854603 \h </w:instrText>
             </w:r>
             <w:r>
               <w:rPr>
@@ -2271,7 +2271,7 @@
               <w:lang w:val="en-US"/>
             </w:rPr>
           </w:pPr>
-          <w:hyperlink w:anchor="_Toc21801159" w:history="1">
+          <w:hyperlink w:anchor="_Toc21854604" w:history="1">
             <w:r>
               <w:rPr>
                 <w:rStyle w:val="Hyperlink"/>
@@ -2321,7 +2321,7 @@
                 <w:noProof/>
                 <w:webHidden/>
               </w:rPr>
-              <w:instrText xml:space="preserve"> PAGEREF _Toc21801159 \h </w:instrText>
+              <w:instrText xml:space="preserve"> PAGEREF _Toc21854604 \h </w:instrText>
             </w:r>
             <w:r>
               <w:rPr>
@@ -2365,7 +2365,7 @@
               <w:lang w:val="en-US"/>
             </w:rPr>
           </w:pPr>
-          <w:hyperlink w:anchor="_Toc21801160" w:history="1">
+          <w:hyperlink w:anchor="_Toc21854605" w:history="1">
             <w:r>
               <w:rPr>
                 <w:rStyle w:val="Hyperlink"/>
@@ -2415,7 +2415,7 @@
                 <w:noProof/>
                 <w:webHidden/>
               </w:rPr>
-              <w:instrText xml:space="preserve"> PAGEREF _Toc21801160 \h </w:instrText>
+              <w:instrText xml:space="preserve"> PAGEREF _Toc21854605 \h </w:instrText>
             </w:r>
             <w:r>
               <w:rPr>
@@ -2455,7 +2455,7 @@
               <w:lang w:val="en-US"/>
             </w:rPr>
           </w:pPr>
-          <w:hyperlink w:anchor="_Toc21801161" w:history="1">
+          <w:hyperlink w:anchor="_Toc21854606" w:history="1">
             <w:r>
               <w:rPr>
                 <w:rStyle w:val="Hyperlink"/>
@@ -2499,7 +2499,7 @@
                 <w:noProof/>
                 <w:webHidden/>
               </w:rPr>
-              <w:instrText xml:space="preserve"> PAGEREF _Toc21801161 \h </w:instrText>
+              <w:instrText xml:space="preserve"> PAGEREF _Toc21854606 \h </w:instrText>
             </w:r>
             <w:r>
               <w:rPr>
@@ -2539,7 +2539,7 @@
               <w:lang w:val="en-US"/>
             </w:rPr>
           </w:pPr>
-          <w:hyperlink w:anchor="_Toc21801162" w:history="1">
+          <w:hyperlink w:anchor="_Toc21854607" w:history="1">
             <w:r>
               <w:rPr>
                 <w:rStyle w:val="Hyperlink"/>
@@ -2583,7 +2583,7 @@
                 <w:noProof/>
                 <w:webHidden/>
               </w:rPr>
-              <w:instrText xml:space="preserve"> PAGEREF _Toc21801162 \h </w:instrText>
+              <w:instrText xml:space="preserve"> PAGEREF _Toc21854607 \h </w:instrText>
             </w:r>
             <w:r>
               <w:rPr>
@@ -2627,7 +2627,7 @@
               <w:lang w:val="en-US"/>
             </w:rPr>
           </w:pPr>
-          <w:hyperlink w:anchor="_Toc21801163" w:history="1">
+          <w:hyperlink w:anchor="_Toc21854608" w:history="1">
             <w:r>
               <w:rPr>
                 <w:rStyle w:val="Hyperlink"/>
@@ -2677,7 +2677,7 @@
                 <w:noProof/>
                 <w:webHidden/>
               </w:rPr>
-              <w:instrText xml:space="preserve"> PAGEREF _Toc21801163 \h </w:instrText>
+              <w:instrText xml:space="preserve"> PAGEREF _Toc21854608 \h </w:instrText>
             </w:r>
             <w:r>
               <w:rPr>
@@ -2721,7 +2721,7 @@
               <w:lang w:val="en-US"/>
             </w:rPr>
           </w:pPr>
-          <w:hyperlink w:anchor="_Toc21801164" w:history="1">
+          <w:hyperlink w:anchor="_Toc21854609" w:history="1">
             <w:r>
               <w:rPr>
                 <w:rStyle w:val="Hyperlink"/>
@@ -2771,7 +2771,7 @@
                 <w:noProof/>
                 <w:webHidden/>
               </w:rPr>
-              <w:instrText xml:space="preserve"> PAGEREF _Toc21801164 \h </w:instrText>
+              <w:instrText xml:space="preserve"> PAGEREF _Toc21854609 \h </w:instrText>
             </w:r>
             <w:r>
               <w:rPr>
@@ -2815,7 +2815,7 @@
               <w:lang w:val="en-US"/>
             </w:rPr>
           </w:pPr>
-          <w:hyperlink w:anchor="_Toc21801165" w:history="1">
+          <w:hyperlink w:anchor="_Toc21854610" w:history="1">
             <w:r>
               <w:rPr>
                 <w:rStyle w:val="Hyperlink"/>
@@ -2865,7 +2865,7 @@
                 <w:noProof/>
                 <w:webHidden/>
               </w:rPr>
-              <w:instrText xml:space="preserve"> PAGEREF _Toc21801165 \h </w:instrText>
+              <w:instrText xml:space="preserve"> PAGEREF _Toc21854610 \h </w:instrText>
             </w:r>
             <w:r>
               <w:rPr>
@@ -2909,7 +2909,7 @@
               <w:lang w:val="en-US"/>
             </w:rPr>
           </w:pPr>
-          <w:hyperlink w:anchor="_Toc21801166" w:history="1">
+          <w:hyperlink w:anchor="_Toc21854611" w:history="1">
             <w:r>
               <w:rPr>
                 <w:rStyle w:val="Hyperlink"/>
@@ -2959,7 +2959,7 @@
                 <w:noProof/>
                 <w:webHidden/>
               </w:rPr>
-              <w:instrText xml:space="preserve"> PAGEREF _Toc21801166 \h </w:instrText>
+              <w:instrText xml:space="preserve"> PAGEREF _Toc21854611 \h </w:instrText>
             </w:r>
             <w:r>
               <w:rPr>
@@ -3003,7 +3003,7 @@
               <w:lang w:val="en-US"/>
             </w:rPr>
           </w:pPr>
-          <w:hyperlink w:anchor="_Toc21801167" w:history="1">
+          <w:hyperlink w:anchor="_Toc21854612" w:history="1">
             <w:r>
               <w:rPr>
                 <w:rStyle w:val="Hyperlink"/>
@@ -3047,7 +3047,7 @@
                 <w:noProof/>
                 <w:webHidden/>
               </w:rPr>
-              <w:instrText xml:space="preserve"> PAGEREF _Toc21801167 \h </w:instrText>
+              <w:instrText xml:space="preserve"> PAGEREF _Toc21854612 \h </w:instrText>
             </w:r>
             <w:r>
               <w:rPr>
@@ -3091,7 +3091,7 @@
               <w:lang w:val="en-US"/>
             </w:rPr>
           </w:pPr>
-          <w:hyperlink w:anchor="_Toc21801168" w:history="1">
+          <w:hyperlink w:anchor="_Toc21854613" w:history="1">
             <w:r>
               <w:rPr>
                 <w:rStyle w:val="Hyperlink"/>
@@ -3135,7 +3135,7 @@
                 <w:noProof/>
                 <w:webHidden/>
               </w:rPr>
-              <w:instrText xml:space="preserve"> PAGEREF _Toc21801168 \h </w:instrText>
+              <w:instrText xml:space="preserve"> PAGEREF _Toc21854613 \h </w:instrText>
             </w:r>
             <w:r>
               <w:rPr>
@@ -3179,7 +3179,7 @@
               <w:lang w:val="en-US"/>
             </w:rPr>
           </w:pPr>
-          <w:hyperlink w:anchor="_Toc21801169" w:history="1">
+          <w:hyperlink w:anchor="_Toc21854614" w:history="1">
             <w:r>
               <w:rPr>
                 <w:rStyle w:val="Hyperlink"/>
@@ -3229,7 +3229,7 @@
                 <w:noProof/>
                 <w:webHidden/>
               </w:rPr>
-              <w:instrText xml:space="preserve"> PAGEREF _Toc21801169 \h </w:instrText>
+              <w:instrText xml:space="preserve"> PAGEREF _Toc21854614 \h </w:instrText>
             </w:r>
             <w:r>
               <w:rPr>
@@ -3273,7 +3273,7 @@
               <w:lang w:val="en-US"/>
             </w:rPr>
           </w:pPr>
-          <w:hyperlink w:anchor="_Toc21801170" w:history="1">
+          <w:hyperlink w:anchor="_Toc21854615" w:history="1">
             <w:r>
               <w:rPr>
                 <w:rStyle w:val="Hyperlink"/>
@@ -3323,7 +3323,7 @@
                 <w:noProof/>
                 <w:webHidden/>
               </w:rPr>
-              <w:instrText xml:space="preserve"> PAGEREF _Toc21801170 \h </w:instrText>
+              <w:instrText xml:space="preserve"> PAGEREF _Toc21854615 \h </w:instrText>
             </w:r>
             <w:r>
               <w:rPr>
@@ -3363,7 +3363,7 @@
               <w:lang w:val="en-US"/>
             </w:rPr>
           </w:pPr>
-          <w:hyperlink w:anchor="_Toc21801171" w:history="1">
+          <w:hyperlink w:anchor="_Toc21854616" w:history="1">
             <w:r>
               <w:rPr>
                 <w:rStyle w:val="Hyperlink"/>
@@ -3407,7 +3407,7 @@
                 <w:noProof/>
                 <w:webHidden/>
               </w:rPr>
-              <w:instrText xml:space="preserve"> PAGEREF _Toc21801171 \h </w:instrText>
+              <w:instrText xml:space="preserve"> PAGEREF _Toc21854616 \h </w:instrText>
             </w:r>
             <w:r>
               <w:rPr>
@@ -3451,7 +3451,7 @@
               <w:lang w:val="en-US"/>
             </w:rPr>
           </w:pPr>
-          <w:hyperlink w:anchor="_Toc21801172" w:history="1">
+          <w:hyperlink w:anchor="_Toc21854617" w:history="1">
             <w:r>
               <w:rPr>
                 <w:rStyle w:val="Hyperlink"/>
@@ -3501,7 +3501,101 @@
                 <w:noProof/>
                 <w:webHidden/>
               </w:rPr>
-              <w:instrText xml:space="preserve"> PAGEREF _Toc21801172 \h </w:instrText>
+              <w:instrText xml:space="preserve"> PAGEREF _Toc21854617 \h </w:instrText>
+            </w:r>
+            <w:r>
+              <w:rPr>
+                <w:noProof/>
+                <w:webHidden/>
+              </w:rPr>
+            </w:r>
+            <w:r>
+              <w:rPr>
+                <w:noProof/>
+                <w:webHidden/>
+              </w:rPr>
+              <w:fldChar w:fldCharType="separate"/>
+            </w:r>
+            <w:r>
+              <w:rPr>
+                <w:noProof/>
+                <w:webHidden/>
+              </w:rPr>
+              <w:t>16</w:t>
+            </w:r>
+            <w:r>
+              <w:rPr>
+                <w:noProof/>
+                <w:webHidden/>
+              </w:rPr>
+              <w:fldChar w:fldCharType="end"/>
+            </w:r>
+          </w:hyperlink>
+        </w:p>
+        <w:p>
+          <w:pPr>
+            <w:pStyle w:val="TOC2"/>
+            <w:tabs>
+              <w:tab w:val="left" w:pos="660"/>
+              <w:tab w:val="right" w:leader="dot" w:pos="8777"/>
+            </w:tabs>
+            <w:rPr>
+              <w:rFonts w:eastAsiaTheme="minorEastAsia"/>
+              <w:noProof/>
+              <w:lang w:val="en-US"/>
+            </w:rPr>
+          </w:pPr>
+          <w:hyperlink w:anchor="_Toc21854618" w:history="1">
+            <w:r>
+              <w:rPr>
+                <w:rStyle w:val="Hyperlink"/>
+                <w:noProof/>
+                <w:lang w:val="en-US"/>
+                <w14:scene3d>
+                  <w14:camera w14:prst="orthographicFront"/>
+                  <w14:lightRig w14:rig="threePt" w14:dir="t">
+                    <w14:rot w14:lat="0" w14:lon="0" w14:rev="0"/>
+                  </w14:lightRig>
+                </w14:scene3d>
+              </w:rPr>
+              <w:t>2.</w:t>
+            </w:r>
+            <w:r>
+              <w:rPr>
+                <w:rFonts w:eastAsiaTheme="minorEastAsia"/>
+                <w:noProof/>
+                <w:lang w:val="en-US"/>
+              </w:rPr>
+              <w:tab/>
+            </w:r>
+            <w:r>
+              <w:rPr>
+                <w:rStyle w:val="Hyperlink"/>
+                <w:noProof/>
+                <w:lang w:val="en-US"/>
+              </w:rPr>
+              <w:t>Deploy custom algorithm using SageMaker</w:t>
+            </w:r>
+            <w:r>
+              <w:rPr>
+                <w:noProof/>
+                <w:webHidden/>
+              </w:rPr>
+              <w:tab/>
+            </w:r>
+            <w:r>
+              <w:rPr>
+                <w:noProof/>
+                <w:webHidden/>
+              </w:rPr>
+              <w:fldChar w:fldCharType="begin"/>
+            </w:r>
+            <w:r>
+              <w:rPr>
+                <w:noProof/>
+                <w:webHidden/>
+              </w:rPr>
+              <w:instrText xml:space="preserve"> PAGEREF _Toc21854618 \h </w:instrText>
             </w:r>
             <w:r>
               <w:rPr>
@@ -3577,7 +3671,7 @@
           <w:lang w:val="en-US"/>
         </w:rPr>
       </w:pPr>
-      <w:bookmarkStart w:id="0" w:name="_Toc21801135"/>
+      <w:bookmarkStart w:id="0" w:name="_Toc21854580"/>
       <w:r>
         <w:rPr>
           <w:lang w:val="en-US"/>
@@ -3738,7 +3832,7 @@
           <w:lang w:val="en-US"/>
         </w:rPr>
       </w:pPr>
-      <w:bookmarkStart w:id="1" w:name="_Toc21801136"/>
+      <w:bookmarkStart w:id="1" w:name="_Toc21854581"/>
       <w:r>
         <w:rPr>
           <w:lang w:val="en-US"/>
@@ -3754,7 +3848,7 @@
           <w:lang w:val="en-US"/>
         </w:rPr>
       </w:pPr>
-      <w:bookmarkStart w:id="2" w:name="_Toc21801137"/>
+      <w:bookmarkStart w:id="2" w:name="_Toc21854582"/>
       <w:r>
         <w:rPr>
           <w:lang w:val="en-US"/>
@@ -3856,7 +3950,7 @@
           <w:lang w:val="en-US"/>
         </w:rPr>
       </w:pPr>
-      <w:bookmarkStart w:id="3" w:name="_Toc21801138"/>
+      <w:bookmarkStart w:id="3" w:name="_Toc21854583"/>
       <w:r>
         <w:rPr>
           <w:lang w:val="en-US"/>
@@ -3908,7 +4002,7 @@
           <w:lang w:val="en-US"/>
         </w:rPr>
       </w:pPr>
-      <w:bookmarkStart w:id="4" w:name="_Toc21801139"/>
+      <w:bookmarkStart w:id="4" w:name="_Toc21854584"/>
       <w:r>
         <w:rPr>
           <w:lang w:val="en-US"/>
@@ -3937,7 +4031,7 @@
           <w:lang w:val="en-US"/>
         </w:rPr>
       </w:pPr>
-      <w:bookmarkStart w:id="5" w:name="_Toc21801140"/>
+      <w:bookmarkStart w:id="5" w:name="_Toc21854585"/>
       <w:r>
         <w:rPr>
           <w:lang w:val="en-US"/>
@@ -3984,7 +4078,7 @@
           <w:lang w:val="en-US"/>
         </w:rPr>
       </w:pPr>
-      <w:bookmarkStart w:id="6" w:name="_Toc21801141"/>
+      <w:bookmarkStart w:id="6" w:name="_Toc21854586"/>
       <w:r>
         <w:rPr>
           <w:lang w:val="en-US"/>
@@ -4129,7 +4223,7 @@
           <w:lang w:val="en-US"/>
         </w:rPr>
       </w:pPr>
-      <w:bookmarkStart w:id="7" w:name="_Toc21801142"/>
+      <w:bookmarkStart w:id="7" w:name="_Toc21854587"/>
       <w:r>
         <w:rPr>
           <w:lang w:val="en-US"/>
@@ -4145,7 +4239,7 @@
           <w:lang w:val="en-US"/>
         </w:rPr>
       </w:pPr>
-      <w:bookmarkStart w:id="8" w:name="_Toc21801143"/>
+      <w:bookmarkStart w:id="8" w:name="_Toc21854588"/>
       <w:r>
         <w:rPr>
           <w:lang w:val="en-US"/>
@@ -4379,7 +4473,7 @@
           <w:lang w:val="en-US"/>
         </w:rPr>
       </w:pPr>
-      <w:bookmarkStart w:id="9" w:name="_Toc21801144"/>
+      <w:bookmarkStart w:id="9" w:name="_Toc21854589"/>
       <w:r>
         <w:rPr>
           <w:lang w:val="en-US"/>
@@ -4497,7 +4591,7 @@
           <w:lang w:val="en-US"/>
         </w:rPr>
       </w:pPr>
-      <w:bookmarkStart w:id="10" w:name="_Toc21801145"/>
+      <w:bookmarkStart w:id="10" w:name="_Toc21854590"/>
       <w:r>
         <w:rPr>
           <w:lang w:val="en-US"/>
@@ -4581,7 +4675,7 @@
           <w:lang w:val="en-US"/>
         </w:rPr>
       </w:pPr>
-      <w:bookmarkStart w:id="11" w:name="_Toc21801146"/>
+      <w:bookmarkStart w:id="11" w:name="_Toc21854591"/>
       <w:r>
         <w:rPr>
           <w:lang w:val="en-US"/>
@@ -4732,7 +4826,7 @@
           <w:lang w:val="en-US"/>
         </w:rPr>
       </w:pPr>
-      <w:bookmarkStart w:id="12" w:name="_Toc21801147"/>
+      <w:bookmarkStart w:id="12" w:name="_Toc21854592"/>
       <w:r>
         <w:rPr>
           <w:lang w:val="en-US"/>
@@ -4786,7 +4880,7 @@
           <w:lang w:val="en-US"/>
         </w:rPr>
       </w:pPr>
-      <w:bookmarkStart w:id="13" w:name="_Toc21801148"/>
+      <w:bookmarkStart w:id="13" w:name="_Toc21854593"/>
       <w:r>
         <w:rPr>
           <w:lang w:val="en-US"/>
@@ -4802,7 +4896,7 @@
           <w:lang w:val="en-US"/>
         </w:rPr>
       </w:pPr>
-      <w:bookmarkStart w:id="14" w:name="_Toc21801149"/>
+      <w:bookmarkStart w:id="14" w:name="_Toc21854594"/>
       <w:r>
         <w:rPr>
           <w:lang w:val="en-US"/>
@@ -4825,9 +4919,15 @@
         <w:rPr>
           <w:lang w:val="en-US"/>
         </w:rPr>
-        <w:t xml:space="preserve"> usecases</w:t>
+        <w:t xml:space="preserve"> </w:t>
       </w:r>
       <w:bookmarkEnd w:id="14"/>
+      <w:r>
+        <w:rPr>
+          <w:lang w:val="en-US"/>
+        </w:rPr>
+        <w:t>use cases</w:t>
+      </w:r>
     </w:p>
     <w:p>
       <w:pPr>
@@ -4836,7 +4936,7 @@
           <w:lang w:val="en-US"/>
         </w:rPr>
       </w:pPr>
-      <w:bookmarkStart w:id="15" w:name="_Toc21801150"/>
+      <w:bookmarkStart w:id="15" w:name="_Toc21854595"/>
       <w:r>
         <w:rPr>
           <w:lang w:val="en-US"/>
@@ -4855,7 +4955,19 @@
         <w:rPr>
           <w:lang w:val="en-US"/>
         </w:rPr>
-        <w:t>Elastic Inference (EI) is a resource you can attach to your EC2 CPU instances to accelerate your deep learning (DL) inference workloads. Amazon Elastic Inference allows you to attach GPU-powered acceleration to many amazon machine instances in order to reduce the cost of running deep learning inference. EI supports TF, MXNet, ONNX (Open Neural Network Exchange) thorugh MXNet.</w:t>
+        <w:t xml:space="preserve">Elastic Inference (EI) is a resource you can attach to your EC2 CPU instances to accelerate your deep learning (DL) inference workloads. Amazon Elastic Inference allows you to attach GPU-powered acceleration to many amazon machine instances in order to reduce the cost of running deep learning inference. EI supports TF, MXNet, ONNX (Open Neural Network Exchange) </w:t>
+      </w:r>
+      <w:r>
+        <w:rPr>
+          <w:lang w:val="en-US"/>
+        </w:rPr>
+        <w:t>through</w:t>
+      </w:r>
+      <w:r>
+        <w:rPr>
+          <w:lang w:val="en-US"/>
+        </w:rPr>
+        <w:t xml:space="preserve"> MXNet.</w:t>
       </w:r>
     </w:p>
     <w:p>
@@ -4872,12 +4984,20 @@
           <w:lang w:val="en-US"/>
         </w:rPr>
       </w:pPr>
-      <w:bookmarkStart w:id="16" w:name="_Toc21801151"/>
-      <w:r>
-        <w:rPr>
-          <w:lang w:val="en-US"/>
-        </w:rPr>
-        <w:t>Whizlabs – Free 15 questions</w:t>
+      <w:bookmarkStart w:id="16" w:name="_Toc21854596"/>
+      <w:r>
+        <w:rPr>
+          <w:lang w:val="en-US"/>
+        </w:rPr>
+        <w:t>Whizlabs</w:t>
+      </w:r>
+      <w:bookmarkStart w:id="17" w:name="_GoBack"/>
+      <w:bookmarkEnd w:id="17"/>
+      <w:r>
+        <w:rPr>
+          <w:lang w:val="en-US"/>
+        </w:rPr>
+        <w:t xml:space="preserve"> – Free 15 questions</w:t>
       </w:r>
       <w:bookmarkEnd w:id="16"/>
     </w:p>
@@ -4888,14 +5008,14 @@
           <w:lang w:val="en-US"/>
         </w:rPr>
       </w:pPr>
-      <w:bookmarkStart w:id="17" w:name="_Toc21801152"/>
+      <w:bookmarkStart w:id="18" w:name="_Toc21854597"/>
       <w:r>
         <w:rPr>
           <w:lang w:val="en-US"/>
         </w:rPr>
         <w:t>targetAttributeName – data descriptors</w:t>
       </w:r>
-      <w:bookmarkEnd w:id="17"/>
+      <w:bookmarkEnd w:id="18"/>
     </w:p>
     <w:p>
       <w:pPr>
@@ -4904,14 +5024,14 @@
           <w:lang w:val="en-US"/>
         </w:rPr>
       </w:pPr>
-      <w:bookmarkStart w:id="18" w:name="_Toc21801153"/>
+      <w:bookmarkStart w:id="19" w:name="_Toc21854598"/>
       <w:r>
         <w:rPr>
           <w:lang w:val="en-US"/>
         </w:rPr>
         <w:t>Hyperparameters</w:t>
       </w:r>
-      <w:bookmarkEnd w:id="18"/>
+      <w:bookmarkEnd w:id="19"/>
     </w:p>
     <w:p>
       <w:pPr>
@@ -4920,14 +5040,14 @@
           <w:lang w:val="en-US"/>
         </w:rPr>
       </w:pPr>
-      <w:bookmarkStart w:id="19" w:name="_Toc21801154"/>
+      <w:bookmarkStart w:id="20" w:name="_Toc21854599"/>
       <w:r>
         <w:rPr>
           <w:lang w:val="en-US"/>
         </w:rPr>
         <w:t>Glue in more depth</w:t>
       </w:r>
-      <w:bookmarkEnd w:id="19"/>
+      <w:bookmarkEnd w:id="20"/>
     </w:p>
     <w:p>
       <w:pPr>
@@ -4936,14 +5056,14 @@
           <w:lang w:val="en-US"/>
         </w:rPr>
       </w:pPr>
-      <w:bookmarkStart w:id="20" w:name="_Toc21801155"/>
+      <w:bookmarkStart w:id="21" w:name="_Toc21854600"/>
       <w:r>
         <w:rPr>
           <w:lang w:val="en-US"/>
         </w:rPr>
         <w:t>Some additional model evaluation methods</w:t>
       </w:r>
-      <w:bookmarkEnd w:id="20"/>
+      <w:bookmarkEnd w:id="21"/>
     </w:p>
     <w:p>
       <w:pPr>
@@ -4952,14 +5072,14 @@
           <w:lang w:val="en-US"/>
         </w:rPr>
       </w:pPr>
-      <w:bookmarkStart w:id="21" w:name="_Toc21801156"/>
+      <w:bookmarkStart w:id="22" w:name="_Toc21854601"/>
       <w:r>
         <w:rPr>
           <w:lang w:val="en-US"/>
         </w:rPr>
         <w:t>KPI Charts</w:t>
       </w:r>
-      <w:bookmarkEnd w:id="21"/>
+      <w:bookmarkEnd w:id="22"/>
     </w:p>
     <w:p>
       <w:pPr>
@@ -5092,14 +5212,14 @@
           <w:lang w:val="en-US"/>
         </w:rPr>
       </w:pPr>
-      <w:bookmarkStart w:id="22" w:name="_Toc21801157"/>
+      <w:bookmarkStart w:id="23" w:name="_Toc21854602"/>
       <w:r>
         <w:rPr>
           <w:lang w:val="en-US"/>
         </w:rPr>
         <w:t>Net Promoter Score (NPS)</w:t>
       </w:r>
-      <w:bookmarkEnd w:id="22"/>
+      <w:bookmarkEnd w:id="23"/>
     </w:p>
     <w:p>
       <w:pPr>
@@ -5204,14 +5324,14 @@
           <w:lang w:val="en-US"/>
         </w:rPr>
       </w:pPr>
-      <w:bookmarkStart w:id="23" w:name="_Toc21801158"/>
+      <w:bookmarkStart w:id="24" w:name="_Toc21854603"/>
       <w:r>
         <w:rPr>
           <w:lang w:val="en-US"/>
         </w:rPr>
         <w:t>Data Imputation</w:t>
       </w:r>
-      <w:bookmarkEnd w:id="23"/>
+      <w:bookmarkEnd w:id="24"/>
     </w:p>
     <w:p>
       <w:pPr>
@@ -5233,14 +5353,14 @@
           <w:lang w:val="en-US"/>
         </w:rPr>
       </w:pPr>
-      <w:bookmarkStart w:id="24" w:name="_Toc21801159"/>
+      <w:bookmarkStart w:id="25" w:name="_Toc21854604"/>
       <w:r>
         <w:rPr>
           <w:lang w:val="en-US"/>
         </w:rPr>
         <w:t>PR (Precision – Recall)  Curve</w:t>
       </w:r>
-      <w:bookmarkEnd w:id="24"/>
+      <w:bookmarkEnd w:id="25"/>
       <w:r>
         <w:rPr>
           <w:lang w:val="en-US"/>
@@ -5255,14 +5375,14 @@
           <w:lang w:val="en-US"/>
         </w:rPr>
       </w:pPr>
-      <w:bookmarkStart w:id="25" w:name="_Toc21801160"/>
+      <w:bookmarkStart w:id="26" w:name="_Toc21854605"/>
       <w:r>
         <w:rPr>
           <w:lang w:val="en-US"/>
         </w:rPr>
         <w:t>Binning</w:t>
       </w:r>
-      <w:bookmarkEnd w:id="25"/>
+      <w:bookmarkEnd w:id="26"/>
     </w:p>
     <w:p>
       <w:pPr>
@@ -5450,14 +5570,14 @@
           <w:lang w:val="en-US"/>
         </w:rPr>
       </w:pPr>
-      <w:bookmarkStart w:id="26" w:name="_Toc21801161"/>
+      <w:bookmarkStart w:id="27" w:name="_Toc21854606"/>
       <w:r>
         <w:rPr>
           <w:lang w:val="en-US"/>
         </w:rPr>
         <w:t>AWS practice exam</w:t>
       </w:r>
-      <w:bookmarkEnd w:id="26"/>
+      <w:bookmarkEnd w:id="27"/>
     </w:p>
     <w:p>
       <w:pPr>
@@ -5466,14 +5586,14 @@
           <w:lang w:val="en-US"/>
         </w:rPr>
       </w:pPr>
-      <w:bookmarkStart w:id="27" w:name="_Toc21801162"/>
+      <w:bookmarkStart w:id="28" w:name="_Toc21854607"/>
       <w:r>
         <w:rPr>
           <w:lang w:val="en-US"/>
         </w:rPr>
         <w:t>Quizlet and LinuxAcademy Flashcards</w:t>
       </w:r>
-      <w:bookmarkEnd w:id="27"/>
+      <w:bookmarkEnd w:id="28"/>
     </w:p>
     <w:p>
       <w:pPr>
@@ -5482,14 +5602,14 @@
           <w:lang w:val="en-US"/>
         </w:rPr>
       </w:pPr>
-      <w:bookmarkStart w:id="28" w:name="_Toc21801163"/>
+      <w:bookmarkStart w:id="29" w:name="_Toc21854608"/>
       <w:r>
         <w:rPr>
           <w:lang w:val="en-US"/>
         </w:rPr>
         <w:t>SMOTE</w:t>
       </w:r>
-      <w:bookmarkEnd w:id="28"/>
+      <w:bookmarkEnd w:id="29"/>
     </w:p>
     <w:p>
       <w:pPr>
@@ -5537,14 +5657,14 @@
           <w:lang w:val="en-US"/>
         </w:rPr>
       </w:pPr>
-      <w:bookmarkStart w:id="29" w:name="_Toc21801164"/>
+      <w:bookmarkStart w:id="30" w:name="_Toc21854609"/>
       <w:r>
         <w:rPr>
           <w:lang w:val="en-US"/>
         </w:rPr>
         <w:t>Apache Hive</w:t>
       </w:r>
-      <w:bookmarkEnd w:id="29"/>
+      <w:bookmarkEnd w:id="30"/>
       <w:r>
         <w:rPr>
           <w:lang w:val="en-US"/>
@@ -5559,14 +5679,14 @@
           <w:lang w:val="en-US"/>
         </w:rPr>
       </w:pPr>
-      <w:bookmarkStart w:id="30" w:name="_Toc21801165"/>
+      <w:bookmarkStart w:id="31" w:name="_Toc21854610"/>
       <w:r>
         <w:rPr>
           <w:lang w:val="en-US"/>
         </w:rPr>
         <w:t>Learning Rate vs Batch Size</w:t>
       </w:r>
-      <w:bookmarkEnd w:id="30"/>
+      <w:bookmarkEnd w:id="31"/>
     </w:p>
     <w:p>
       <w:pPr>
@@ -5575,14 +5695,14 @@
           <w:lang w:val="en-US"/>
         </w:rPr>
       </w:pPr>
-      <w:bookmarkStart w:id="31" w:name="_Toc21801166"/>
+      <w:bookmarkStart w:id="32" w:name="_Toc21854611"/>
       <w:r>
         <w:rPr>
           <w:lang w:val="en-US"/>
         </w:rPr>
         <w:t>Metrics</w:t>
       </w:r>
-      <w:bookmarkEnd w:id="31"/>
+      <w:bookmarkEnd w:id="32"/>
     </w:p>
     <w:p>
       <w:pPr>
@@ -5778,14 +5898,14 @@
           <w:lang w:val="en-US"/>
         </w:rPr>
       </w:pPr>
-      <w:bookmarkStart w:id="32" w:name="_Toc21801167"/>
+      <w:bookmarkStart w:id="33" w:name="_Toc21854612"/>
       <w:r>
         <w:rPr>
           <w:lang w:val="en-US"/>
         </w:rPr>
         <w:t>Recall</w:t>
       </w:r>
-      <w:bookmarkEnd w:id="32"/>
+      <w:bookmarkEnd w:id="33"/>
     </w:p>
     <w:p>
       <w:pPr>
@@ -5858,14 +5978,14 @@
           <w:lang w:val="en-US"/>
         </w:rPr>
       </w:pPr>
-      <w:bookmarkStart w:id="33" w:name="_Toc21801168"/>
+      <w:bookmarkStart w:id="34" w:name="_Toc21854613"/>
       <w:r>
         <w:rPr>
           <w:lang w:val="en-US"/>
         </w:rPr>
         <w:t>Precision</w:t>
       </w:r>
-      <w:bookmarkEnd w:id="33"/>
+      <w:bookmarkEnd w:id="34"/>
     </w:p>
     <w:p>
       <w:pPr>
@@ -5938,14 +6058,14 @@
           <w:lang w:val="en-US"/>
         </w:rPr>
       </w:pPr>
-      <w:bookmarkStart w:id="34" w:name="_Toc21801169"/>
+      <w:bookmarkStart w:id="35" w:name="_Toc21854614"/>
       <w:r>
         <w:rPr>
           <w:lang w:val="en-US"/>
         </w:rPr>
         <w:t>Undersampling &amp; Oversampling</w:t>
       </w:r>
-      <w:bookmarkEnd w:id="34"/>
+      <w:bookmarkEnd w:id="35"/>
       <w:r>
         <w:rPr>
           <w:lang w:val="en-US"/>
@@ -5979,14 +6099,14 @@
           <w:lang w:val="en-US"/>
         </w:rPr>
       </w:pPr>
-      <w:bookmarkStart w:id="35" w:name="_Toc21801170"/>
+      <w:bookmarkStart w:id="36" w:name="_Toc21854615"/>
       <w:r>
         <w:rPr>
           <w:lang w:val="en-US"/>
         </w:rPr>
         <w:t>Threshold</w:t>
       </w:r>
-      <w:bookmarkEnd w:id="35"/>
+      <w:bookmarkEnd w:id="36"/>
     </w:p>
     <w:p>
       <w:pPr>
@@ -6003,19 +6123,1877 @@
     </w:p>
     <w:p>
       <w:pPr>
+        <w:pStyle w:val="2Nadpis"/>
+        <w:rPr>
+          <w:lang w:val="en-US"/>
+        </w:rPr>
+      </w:pPr>
+      <w:r>
+        <w:rPr>
+          <w:lang w:val="en-US"/>
+        </w:rPr>
+        <w:t>Kinesis</w:t>
+      </w:r>
+    </w:p>
+    <w:p>
+      <w:pPr>
+        <w:rPr>
+          <w:lang w:val="en-US"/>
+        </w:rPr>
+      </w:pPr>
+      <w:r>
+        <w:rPr>
+          <w:lang w:val="en-US"/>
+        </w:rPr>
+        <w:t>Kinesis Data Streams – more control over the scaling than Kinesis Firehose through</w:t>
+      </w:r>
+      <w:r>
+        <w:rPr>
+          <w:lang w:val="en-US"/>
+        </w:rPr>
+        <w:t xml:space="preserve"> shards.</w:t>
+      </w:r>
+    </w:p>
+    <w:p>
+      <w:pPr>
+        <w:pStyle w:val="3Nadpis"/>
+        <w:rPr>
+          <w:lang w:val="en-US"/>
+        </w:rPr>
+      </w:pPr>
+      <w:r>
+        <w:rPr>
+          <w:lang w:val="en-US"/>
+        </w:rPr>
+        <w:t>Kinesis Data Streams</w:t>
+      </w:r>
+    </w:p>
+    <w:p>
+      <w:pPr>
+        <w:rPr>
+          <w:lang w:val="en-US"/>
+        </w:rPr>
+      </w:pPr>
+      <w:r>
+        <w:rPr>
+          <w:noProof/>
+          <w:lang w:val="en-US"/>
+        </w:rPr>
+        <w:drawing>
+          <wp:inline distT="0" distB="0" distL="0" distR="0" wp14:anchorId="73BF3F98" wp14:editId="3F12F6B0">
+            <wp:extent cx="5579745" cy="1183005"/>
+            <wp:effectExtent l="0" t="0" r="1905" b="0"/>
+            <wp:docPr id="22" name="Picture 22"/>
+            <wp:cNvGraphicFramePr>
+              <a:graphicFrameLocks xmlns:a="http://schemas.openxmlformats.org/drawingml/2006/main" noChangeAspect="1"/>
+            </wp:cNvGraphicFramePr>
+            <a:graphic xmlns:a="http://schemas.openxmlformats.org/drawingml/2006/main">
+              <a:graphicData uri="http://schemas.openxmlformats.org/drawingml/2006/picture">
+                <pic:pic xmlns:pic="http://schemas.openxmlformats.org/drawingml/2006/picture">
+                  <pic:nvPicPr>
+                    <pic:cNvPr id="1" name=""/>
+                    <pic:cNvPicPr/>
+                  </pic:nvPicPr>
+                  <pic:blipFill>
+                    <a:blip r:embed="rId22"/>
+                    <a:stretch>
+                      <a:fillRect/>
+                    </a:stretch>
+                  </pic:blipFill>
+                  <pic:spPr>
+                    <a:xfrm>
+                      <a:off x="0" y="0"/>
+                      <a:ext cx="5579745" cy="1183005"/>
+                    </a:xfrm>
+                    <a:prstGeom prst="rect">
+                      <a:avLst/>
+                    </a:prstGeom>
+                  </pic:spPr>
+                </pic:pic>
+              </a:graphicData>
+            </a:graphic>
+          </wp:inline>
+        </w:drawing>
+      </w:r>
+    </w:p>
+    <w:p>
+      <w:pPr>
+        <w:rPr>
+          <w:lang w:val="en-US"/>
+        </w:rPr>
+      </w:pPr>
+      <w:r>
+        <w:rPr>
+          <w:lang w:val="en-US"/>
+        </w:rPr>
+        <w:t xml:space="preserve">Real-time data streaming service that can continuously capture gigabytes of data per second from many sources like website clicks, financial transactions, </w:t>
+      </w:r>
+      <w:r>
+        <w:rPr>
+          <w:lang w:val="en-US"/>
+        </w:rPr>
+        <w:t>and social</w:t>
+      </w:r>
+      <w:r>
+        <w:rPr>
+          <w:lang w:val="en-US"/>
+        </w:rPr>
+        <w:t xml:space="preserve"> media feeds…</w:t>
+      </w:r>
+    </w:p>
+    <w:p>
+      <w:pPr>
+        <w:pStyle w:val="4Nadpis"/>
+        <w:rPr>
+          <w:lang w:val="en-US"/>
+        </w:rPr>
+      </w:pPr>
+      <w:r>
+        <w:rPr>
+          <w:lang w:val="en-US"/>
+        </w:rPr>
+        <w:t>Kinesis Shards</w:t>
+      </w:r>
+      <w:r>
+        <w:rPr>
+          <w:lang w:val="en-US"/>
+        </w:rPr>
+        <w:t xml:space="preserve"> and Records</w:t>
+      </w:r>
+    </w:p>
+    <w:p>
+      <w:pPr>
+        <w:rPr>
+          <w:lang w:val="en-US"/>
+        </w:rPr>
+      </w:pPr>
+      <w:r>
+        <w:rPr>
+          <w:noProof/>
+          <w:lang w:val="en-US"/>
+        </w:rPr>
+        <w:drawing>
+          <wp:inline distT="0" distB="0" distL="0" distR="0" wp14:anchorId="7439F244" wp14:editId="49A25F6F">
+            <wp:extent cx="5579745" cy="4521835"/>
+            <wp:effectExtent l="0" t="0" r="1905" b="0"/>
+            <wp:docPr id="18" name="Picture 18"/>
+            <wp:cNvGraphicFramePr>
+              <a:graphicFrameLocks xmlns:a="http://schemas.openxmlformats.org/drawingml/2006/main" noChangeAspect="1"/>
+            </wp:cNvGraphicFramePr>
+            <a:graphic xmlns:a="http://schemas.openxmlformats.org/drawingml/2006/main">
+              <a:graphicData uri="http://schemas.openxmlformats.org/drawingml/2006/picture">
+                <pic:pic xmlns:pic="http://schemas.openxmlformats.org/drawingml/2006/picture">
+                  <pic:nvPicPr>
+                    <pic:cNvPr id="1" name=""/>
+                    <pic:cNvPicPr/>
+                  </pic:nvPicPr>
+                  <pic:blipFill>
+                    <a:blip r:embed="rId23"/>
+                    <a:stretch>
+                      <a:fillRect/>
+                    </a:stretch>
+                  </pic:blipFill>
+                  <pic:spPr>
+                    <a:xfrm>
+                      <a:off x="0" y="0"/>
+                      <a:ext cx="5579745" cy="4521835"/>
+                    </a:xfrm>
+                    <a:prstGeom prst="rect">
+                      <a:avLst/>
+                    </a:prstGeom>
+                  </pic:spPr>
+                </pic:pic>
+              </a:graphicData>
+            </a:graphic>
+          </wp:inline>
+        </w:drawing>
+      </w:r>
+    </w:p>
+    <w:p>
+      <w:pPr>
+        <w:rPr>
+          <w:lang w:val="en-US"/>
+        </w:rPr>
+      </w:pPr>
+      <w:r>
+        <w:rPr>
+          <w:noProof/>
+          <w:lang w:val="en-US"/>
+        </w:rPr>
+        <w:drawing>
+          <wp:inline distT="0" distB="0" distL="0" distR="0" wp14:anchorId="0CECB8BC" wp14:editId="194F460C">
+            <wp:extent cx="5579745" cy="4643120"/>
+            <wp:effectExtent l="0" t="0" r="1905" b="5080"/>
+            <wp:docPr id="20" name="Picture 20"/>
+            <wp:cNvGraphicFramePr>
+              <a:graphicFrameLocks xmlns:a="http://schemas.openxmlformats.org/drawingml/2006/main" noChangeAspect="1"/>
+            </wp:cNvGraphicFramePr>
+            <a:graphic xmlns:a="http://schemas.openxmlformats.org/drawingml/2006/main">
+              <a:graphicData uri="http://schemas.openxmlformats.org/drawingml/2006/picture">
+                <pic:pic xmlns:pic="http://schemas.openxmlformats.org/drawingml/2006/picture">
+                  <pic:nvPicPr>
+                    <pic:cNvPr id="1" name=""/>
+                    <pic:cNvPicPr/>
+                  </pic:nvPicPr>
+                  <pic:blipFill>
+                    <a:blip r:embed="rId24"/>
+                    <a:stretch>
+                      <a:fillRect/>
+                    </a:stretch>
+                  </pic:blipFill>
+                  <pic:spPr>
+                    <a:xfrm>
+                      <a:off x="0" y="0"/>
+                      <a:ext cx="5579745" cy="4643120"/>
+                    </a:xfrm>
+                    <a:prstGeom prst="rect">
+                      <a:avLst/>
+                    </a:prstGeom>
+                  </pic:spPr>
+                </pic:pic>
+              </a:graphicData>
+            </a:graphic>
+          </wp:inline>
+        </w:drawing>
+      </w:r>
+    </w:p>
+    <w:p>
+      <w:pPr>
+        <w:pStyle w:val="4Nadpis"/>
+        <w:rPr>
+          <w:lang w:val="en-US"/>
+        </w:rPr>
+      </w:pPr>
+      <w:r>
+        <w:rPr>
+          <w:lang w:val="en-US"/>
+        </w:rPr>
+        <w:t>Sharding (database, general)</w:t>
+      </w:r>
+    </w:p>
+    <w:p>
+      <w:pPr>
+        <w:rPr>
+          <w:lang w:val="en-US"/>
+        </w:rPr>
+      </w:pPr>
+      <w:r>
+        <w:rPr>
+          <w:lang w:val="en-US"/>
+        </w:rPr>
+        <w:t>Sharding is a type of database partitioning that separates very large databases into smaller, faster, more easily managed parts called data shards. The word shard means a small part of a whole.</w:t>
+      </w:r>
+    </w:p>
+    <w:p>
+      <w:pPr>
+        <w:rPr>
+          <w:lang w:val="en-US"/>
+        </w:rPr>
+      </w:pPr>
+    </w:p>
+    <w:p>
+      <w:pPr>
+        <w:rPr>
+          <w:lang w:val="en-US"/>
+        </w:rPr>
+      </w:pPr>
+    </w:p>
+    <w:p>
+      <w:pPr>
+        <w:rPr>
+          <w:lang w:val="en-US"/>
+        </w:rPr>
+      </w:pPr>
+      <w:r>
+        <w:rPr>
+          <w:noProof/>
+          <w:lang w:val="en-US"/>
+        </w:rPr>
+        <w:drawing>
+          <wp:anchor distT="0" distB="0" distL="114300" distR="114300" simplePos="0" relativeHeight="251660288" behindDoc="1" locked="0" layoutInCell="1" allowOverlap="1" wp14:anchorId="1C317D90" wp14:editId="37F10491">
+            <wp:simplePos x="0" y="0"/>
+            <wp:positionH relativeFrom="margin">
+              <wp:align>left</wp:align>
+            </wp:positionH>
+            <wp:positionV relativeFrom="paragraph">
+              <wp:posOffset>6985</wp:posOffset>
+            </wp:positionV>
+            <wp:extent cx="2362200" cy="2583815"/>
+            <wp:effectExtent l="0" t="0" r="0" b="6985"/>
+            <wp:wrapTight wrapText="bothSides">
+              <wp:wrapPolygon edited="0">
+                <wp:start x="0" y="0"/>
+                <wp:lineTo x="0" y="21499"/>
+                <wp:lineTo x="21426" y="21499"/>
+                <wp:lineTo x="21426" y="0"/>
+                <wp:lineTo x="0" y="0"/>
+              </wp:wrapPolygon>
+            </wp:wrapTight>
+            <wp:docPr id="19" name="Picture 19"/>
+            <wp:cNvGraphicFramePr>
+              <a:graphicFrameLocks xmlns:a="http://schemas.openxmlformats.org/drawingml/2006/main" noChangeAspect="1"/>
+            </wp:cNvGraphicFramePr>
+            <a:graphic xmlns:a="http://schemas.openxmlformats.org/drawingml/2006/main">
+              <a:graphicData uri="http://schemas.openxmlformats.org/drawingml/2006/picture">
+                <pic:pic xmlns:pic="http://schemas.openxmlformats.org/drawingml/2006/picture">
+                  <pic:nvPicPr>
+                    <pic:cNvPr id="1" name=""/>
+                    <pic:cNvPicPr/>
+                  </pic:nvPicPr>
+                  <pic:blipFill>
+                    <a:blip r:embed="rId25" cstate="print">
+                      <a:extLst>
+                        <a:ext uri="{28A0092B-C50C-407E-A947-70E740481C1C}">
+                          <a14:useLocalDpi xmlns:a14="http://schemas.microsoft.com/office/drawing/2010/main" val="0"/>
+                        </a:ext>
+                      </a:extLst>
+                    </a:blip>
+                    <a:stretch>
+                      <a:fillRect/>
+                    </a:stretch>
+                  </pic:blipFill>
+                  <pic:spPr>
+                    <a:xfrm>
+                      <a:off x="0" y="0"/>
+                      <a:ext cx="2362200" cy="2583815"/>
+                    </a:xfrm>
+                    <a:prstGeom prst="rect">
+                      <a:avLst/>
+                    </a:prstGeom>
+                  </pic:spPr>
+                </pic:pic>
+              </a:graphicData>
+            </a:graphic>
+          </wp:anchor>
+        </w:drawing>
+      </w:r>
+      <w:r>
+        <w:rPr>
+          <w:lang w:val="en-US"/>
+        </w:rPr>
+        <w:t xml:space="preserve">In the simplest sense, sharding your database involves breaking up your big database into many, much smaller databases that share nothing and can be </w:t>
+      </w:r>
+      <w:r>
+        <w:rPr>
+          <w:lang w:val="en-US"/>
+        </w:rPr>
+        <w:t>spread across multiple servers.</w:t>
+      </w:r>
+    </w:p>
+    <w:p>
+      <w:pPr>
+        <w:rPr>
+          <w:lang w:val="en-US"/>
+        </w:rPr>
+      </w:pPr>
+      <w:r>
+        <w:rPr>
+          <w:lang w:val="en-US"/>
+        </w:rPr>
+        <w:t>Technically, sharding is a synonym for horizontal partitioning. In practice, the term is often used to refer to any database partitioning that is meant to make a very large database more manageable.</w:t>
+      </w:r>
+    </w:p>
+    <w:p>
+      <w:pPr>
+        <w:rPr>
+          <w:lang w:val="en-US"/>
+        </w:rPr>
+      </w:pPr>
+    </w:p>
+    <w:p>
+      <w:pPr>
+        <w:rPr>
+          <w:lang w:val="en-US"/>
+        </w:rPr>
+      </w:pPr>
+    </w:p>
+    <w:p>
+      <w:pPr>
+        <w:pStyle w:val="3Nadpis"/>
+        <w:rPr>
+          <w:lang w:val="en-US"/>
+        </w:rPr>
+      </w:pPr>
+      <w:r>
+        <w:rPr>
+          <w:lang w:val="en-US"/>
+        </w:rPr>
+        <w:t>Kinesis Producer Library</w:t>
+      </w:r>
+    </w:p>
+    <w:p>
+      <w:pPr>
+        <w:rPr>
+          <w:lang w:val="en-US"/>
+        </w:rPr>
+      </w:pPr>
+      <w:r>
+        <w:rPr>
+          <w:lang w:val="en-US"/>
+        </w:rPr>
+        <w:t>A library, you can include in your custom applications to steam data to Kinesis. It is best for high rate producers or those that need record aggregation.</w:t>
+      </w:r>
+    </w:p>
+    <w:p>
+      <w:pPr>
+        <w:rPr>
+          <w:lang w:val="en-US"/>
+        </w:rPr>
+      </w:pPr>
+      <w:r>
+        <w:rPr>
+          <w:noProof/>
+          <w:lang w:val="en-US"/>
+        </w:rPr>
+        <w:drawing>
+          <wp:inline distT="0" distB="0" distL="0" distR="0" wp14:anchorId="71F0E215" wp14:editId="7993C138">
+            <wp:extent cx="5579745" cy="5246370"/>
+            <wp:effectExtent l="0" t="0" r="1905" b="0"/>
+            <wp:docPr id="17" name="Picture 17"/>
+            <wp:cNvGraphicFramePr>
+              <a:graphicFrameLocks xmlns:a="http://schemas.openxmlformats.org/drawingml/2006/main" noChangeAspect="1"/>
+            </wp:cNvGraphicFramePr>
+            <a:graphic xmlns:a="http://schemas.openxmlformats.org/drawingml/2006/main">
+              <a:graphicData uri="http://schemas.openxmlformats.org/drawingml/2006/picture">
+                <pic:pic xmlns:pic="http://schemas.openxmlformats.org/drawingml/2006/picture">
+                  <pic:nvPicPr>
+                    <pic:cNvPr id="1" name=""/>
+                    <pic:cNvPicPr/>
+                  </pic:nvPicPr>
+                  <pic:blipFill>
+                    <a:blip r:embed="rId26"/>
+                    <a:stretch>
+                      <a:fillRect/>
+                    </a:stretch>
+                  </pic:blipFill>
+                  <pic:spPr>
+                    <a:xfrm>
+                      <a:off x="0" y="0"/>
+                      <a:ext cx="5579745" cy="5246370"/>
+                    </a:xfrm>
+                    <a:prstGeom prst="rect">
+                      <a:avLst/>
+                    </a:prstGeom>
+                  </pic:spPr>
+                </pic:pic>
+              </a:graphicData>
+            </a:graphic>
+          </wp:inline>
+        </w:drawing>
+      </w:r>
+    </w:p>
+    <w:p>
+      <w:pPr>
+        <w:pStyle w:val="3Nadpis"/>
+        <w:rPr>
+          <w:lang w:val="en-US"/>
+        </w:rPr>
+      </w:pPr>
+      <w:r>
+        <w:rPr>
+          <w:lang w:val="en-US"/>
+        </w:rPr>
+        <w:t>Kinesis Client Library (KCL)</w:t>
+      </w:r>
+    </w:p>
+    <w:p>
+      <w:pPr>
+        <w:rPr>
+          <w:lang w:val="en-US"/>
+        </w:rPr>
+      </w:pPr>
+      <w:r>
+        <w:rPr>
+          <w:noProof/>
+          <w:lang w:val="en-US"/>
+        </w:rPr>
+        <w:drawing>
+          <wp:inline distT="0" distB="0" distL="0" distR="0" wp14:anchorId="124C6915" wp14:editId="1F28D738">
+            <wp:extent cx="5579745" cy="2689860"/>
+            <wp:effectExtent l="0" t="0" r="1905" b="0"/>
+            <wp:docPr id="21" name="Picture 21"/>
+            <wp:cNvGraphicFramePr>
+              <a:graphicFrameLocks xmlns:a="http://schemas.openxmlformats.org/drawingml/2006/main" noChangeAspect="1"/>
+            </wp:cNvGraphicFramePr>
+            <a:graphic xmlns:a="http://schemas.openxmlformats.org/drawingml/2006/main">
+              <a:graphicData uri="http://schemas.openxmlformats.org/drawingml/2006/picture">
+                <pic:pic xmlns:pic="http://schemas.openxmlformats.org/drawingml/2006/picture">
+                  <pic:nvPicPr>
+                    <pic:cNvPr id="1" name=""/>
+                    <pic:cNvPicPr/>
+                  </pic:nvPicPr>
+                  <pic:blipFill>
+                    <a:blip r:embed="rId27"/>
+                    <a:stretch>
+                      <a:fillRect/>
+                    </a:stretch>
+                  </pic:blipFill>
+                  <pic:spPr>
+                    <a:xfrm>
+                      <a:off x="0" y="0"/>
+                      <a:ext cx="5579745" cy="2689860"/>
+                    </a:xfrm>
+                    <a:prstGeom prst="rect">
+                      <a:avLst/>
+                    </a:prstGeom>
+                  </pic:spPr>
+                </pic:pic>
+              </a:graphicData>
+            </a:graphic>
+          </wp:inline>
+        </w:drawing>
+      </w:r>
+    </w:p>
+    <w:p>
+      <w:pPr>
+        <w:pStyle w:val="3Nadpis"/>
+        <w:rPr>
+          <w:lang w:val="en-US"/>
+        </w:rPr>
+      </w:pPr>
+      <w:r>
+        <w:rPr>
+          <w:lang w:val="en-US"/>
+        </w:rPr>
+        <w:t>Kinesis Agent</w:t>
+      </w:r>
+    </w:p>
+    <w:p>
+      <w:pPr>
+        <w:rPr>
+          <w:lang w:val="en-US"/>
+        </w:rPr>
+      </w:pPr>
+      <w:r>
+        <w:rPr>
+          <w:lang w:val="en-US"/>
+        </w:rPr>
+        <w:t xml:space="preserve">A java client that streams and tails files </w:t>
+      </w:r>
+      <w:r>
+        <w:rPr>
+          <w:lang w:val="en-US"/>
+        </w:rPr>
+        <w:t>to</w:t>
+      </w:r>
+      <w:r>
+        <w:rPr>
+          <w:lang w:val="en-US"/>
+        </w:rPr>
+        <w:t xml:space="preserve"> send data into Kinesis Streams.</w:t>
+      </w:r>
+    </w:p>
+    <w:p>
+      <w:pPr>
+        <w:jc w:val="center"/>
+        <w:rPr>
+          <w:lang w:val="en-US"/>
+        </w:rPr>
+      </w:pPr>
+      <w:r>
+        <w:rPr>
+          <w:noProof/>
+          <w:lang w:val="en-US"/>
+        </w:rPr>
+        <w:drawing>
+          <wp:inline distT="0" distB="0" distL="0" distR="0" wp14:anchorId="2C5B88C2" wp14:editId="3FDC3526">
+            <wp:extent cx="4312920" cy="3594345"/>
+            <wp:effectExtent l="0" t="0" r="0" b="6350"/>
+            <wp:docPr id="16" name="Picture 16"/>
+            <wp:cNvGraphicFramePr>
+              <a:graphicFrameLocks xmlns:a="http://schemas.openxmlformats.org/drawingml/2006/main" noChangeAspect="1"/>
+            </wp:cNvGraphicFramePr>
+            <a:graphic xmlns:a="http://schemas.openxmlformats.org/drawingml/2006/main">
+              <a:graphicData uri="http://schemas.openxmlformats.org/drawingml/2006/picture">
+                <pic:pic xmlns:pic="http://schemas.openxmlformats.org/drawingml/2006/picture">
+                  <pic:nvPicPr>
+                    <pic:cNvPr id="1" name=""/>
+                    <pic:cNvPicPr/>
+                  </pic:nvPicPr>
+                  <pic:blipFill>
+                    <a:blip r:embed="rId28"/>
+                    <a:stretch>
+                      <a:fillRect/>
+                    </a:stretch>
+                  </pic:blipFill>
+                  <pic:spPr>
+                    <a:xfrm>
+                      <a:off x="0" y="0"/>
+                      <a:ext cx="4319275" cy="3599641"/>
+                    </a:xfrm>
+                    <a:prstGeom prst="rect">
+                      <a:avLst/>
+                    </a:prstGeom>
+                  </pic:spPr>
+                </pic:pic>
+              </a:graphicData>
+            </a:graphic>
+          </wp:inline>
+        </w:drawing>
+      </w:r>
+    </w:p>
+    <w:p>
+      <w:pPr>
+        <w:pStyle w:val="4Nadpis"/>
+        <w:rPr>
+          <w:lang w:val="en-US"/>
+        </w:rPr>
+      </w:pPr>
+      <w:r>
+        <w:rPr>
+          <w:lang w:val="en-US"/>
+        </w:rPr>
+        <w:t>To tail files</w:t>
+      </w:r>
+    </w:p>
+    <w:p>
+      <w:pPr>
+        <w:rPr>
+          <w:lang w:val="en-US"/>
+        </w:rPr>
+      </w:pPr>
+      <w:r>
+        <w:rPr>
+          <w:lang w:val="en-US"/>
+        </w:rPr>
+        <w:t>It means tail -f command will wait for new strings in the file and show these strings dynamically. This command u</w:t>
+      </w:r>
+      <w:r>
+        <w:rPr>
+          <w:lang w:val="en-US"/>
+        </w:rPr>
+        <w:t>seful for observing log files</w:t>
+      </w:r>
+      <w:r>
+        <w:rPr>
+          <w:lang w:val="en-US"/>
+        </w:rPr>
+        <w:t>.</w:t>
+      </w:r>
+    </w:p>
+    <w:p>
+      <w:pPr>
+        <w:rPr>
+          <w:lang w:val="en-US"/>
+        </w:rPr>
+      </w:pPr>
+      <w:r>
+        <w:rPr>
+          <w:lang w:val="en-US"/>
+        </w:rPr>
+        <w:t>For example try, tail -f /var/log/messages.</w:t>
+      </w:r>
+    </w:p>
+    <w:p>
+      <w:pPr>
+        <w:pStyle w:val="3Nadpis"/>
+        <w:rPr>
+          <w:lang w:val="en-US"/>
+        </w:rPr>
+      </w:pPr>
+      <w:r>
+        <w:rPr>
+          <w:lang w:val="en-US"/>
+        </w:rPr>
+        <w:t>Kinesis Data Firehose</w:t>
+      </w:r>
+    </w:p>
+    <w:p>
+      <w:pPr>
+        <w:rPr>
+          <w:lang w:val="en-US"/>
+        </w:rPr>
+      </w:pPr>
+      <w:r>
+        <w:rPr>
+          <w:lang w:val="en-US"/>
+        </w:rPr>
+        <w:t>Concept of “Delivery Stream”</w:t>
+      </w:r>
+    </w:p>
+    <w:p>
+      <w:pPr>
+        <w:rPr>
+          <w:lang w:val="en-US"/>
+        </w:rPr>
+      </w:pPr>
+      <w:r>
+        <w:rPr>
+          <w:noProof/>
+          <w:lang w:val="en-US"/>
+        </w:rPr>
+        <w:drawing>
+          <wp:inline distT="0" distB="0" distL="0" distR="0" wp14:anchorId="5BDC8CC2" wp14:editId="310F5835">
+            <wp:extent cx="5579745" cy="1402080"/>
+            <wp:effectExtent l="0" t="0" r="1905" b="7620"/>
+            <wp:docPr id="23" name="Picture 23"/>
+            <wp:cNvGraphicFramePr>
+              <a:graphicFrameLocks xmlns:a="http://schemas.openxmlformats.org/drawingml/2006/main" noChangeAspect="1"/>
+            </wp:cNvGraphicFramePr>
+            <a:graphic xmlns:a="http://schemas.openxmlformats.org/drawingml/2006/main">
+              <a:graphicData uri="http://schemas.openxmlformats.org/drawingml/2006/picture">
+                <pic:pic xmlns:pic="http://schemas.openxmlformats.org/drawingml/2006/picture">
+                  <pic:nvPicPr>
+                    <pic:cNvPr id="1" name=""/>
+                    <pic:cNvPicPr/>
+                  </pic:nvPicPr>
+                  <pic:blipFill>
+                    <a:blip r:embed="rId29"/>
+                    <a:stretch>
+                      <a:fillRect/>
+                    </a:stretch>
+                  </pic:blipFill>
+                  <pic:spPr>
+                    <a:xfrm>
+                      <a:off x="0" y="0"/>
+                      <a:ext cx="5579745" cy="1402080"/>
+                    </a:xfrm>
+                    <a:prstGeom prst="rect">
+                      <a:avLst/>
+                    </a:prstGeom>
+                  </pic:spPr>
+                </pic:pic>
+              </a:graphicData>
+            </a:graphic>
+          </wp:inline>
+        </w:drawing>
+      </w:r>
+    </w:p>
+    <w:p>
+      <w:pPr>
+        <w:rPr>
+          <w:lang w:val="en-US"/>
+        </w:rPr>
+      </w:pPr>
+      <w:r>
+        <w:rPr>
+          <w:lang w:val="en-US"/>
+        </w:rPr>
+        <w:t xml:space="preserve">Buffer size – all the data will be queued up, but when it’s size reaches the buffer size it will be sent out to the destination. Similarly the buffer interval, when the interval gets reached … </w:t>
+      </w:r>
+    </w:p>
+    <w:p>
+      <w:pPr>
+        <w:rPr>
+          <w:lang w:val="en-US"/>
+        </w:rPr>
+      </w:pPr>
+      <w:r>
+        <w:rPr>
+          <w:noProof/>
+          <w:lang w:val="en-US"/>
+        </w:rPr>
+        <w:drawing>
+          <wp:inline distT="0" distB="0" distL="0" distR="0" wp14:anchorId="4C3D8ADD" wp14:editId="70052270">
+            <wp:extent cx="5562600" cy="1266825"/>
+            <wp:effectExtent l="0" t="0" r="0" b="9525"/>
+            <wp:docPr id="24" name="Picture 24"/>
+            <wp:cNvGraphicFramePr>
+              <a:graphicFrameLocks xmlns:a="http://schemas.openxmlformats.org/drawingml/2006/main" noChangeAspect="1"/>
+            </wp:cNvGraphicFramePr>
+            <a:graphic xmlns:a="http://schemas.openxmlformats.org/drawingml/2006/main">
+              <a:graphicData uri="http://schemas.openxmlformats.org/drawingml/2006/picture">
+                <pic:pic xmlns:pic="http://schemas.openxmlformats.org/drawingml/2006/picture">
+                  <pic:nvPicPr>
+                    <pic:cNvPr id="1" name=""/>
+                    <pic:cNvPicPr/>
+                  </pic:nvPicPr>
+                  <pic:blipFill>
+                    <a:blip r:embed="rId30"/>
+                    <a:stretch>
+                      <a:fillRect/>
+                    </a:stretch>
+                  </pic:blipFill>
+                  <pic:spPr>
+                    <a:xfrm>
+                      <a:off x="0" y="0"/>
+                      <a:ext cx="5562600" cy="1266825"/>
+                    </a:xfrm>
+                    <a:prstGeom prst="rect">
+                      <a:avLst/>
+                    </a:prstGeom>
+                  </pic:spPr>
+                </pic:pic>
+              </a:graphicData>
+            </a:graphic>
+          </wp:inline>
+        </w:drawing>
+      </w:r>
+    </w:p>
+    <w:p>
+      <w:pPr>
+        <w:rPr>
+          <w:lang w:val="en-US"/>
+        </w:rPr>
+      </w:pPr>
+      <w:r>
+        <w:rPr>
+          <w:noProof/>
+          <w:lang w:val="en-US"/>
+        </w:rPr>
+        <w:drawing>
+          <wp:inline distT="0" distB="0" distL="0" distR="0" wp14:anchorId="43D5ABFA" wp14:editId="56CEF1F0">
+            <wp:extent cx="5579745" cy="2771140"/>
+            <wp:effectExtent l="0" t="0" r="1905" b="0"/>
+            <wp:docPr id="25" name="Picture 25"/>
+            <wp:cNvGraphicFramePr>
+              <a:graphicFrameLocks xmlns:a="http://schemas.openxmlformats.org/drawingml/2006/main" noChangeAspect="1"/>
+            </wp:cNvGraphicFramePr>
+            <a:graphic xmlns:a="http://schemas.openxmlformats.org/drawingml/2006/main">
+              <a:graphicData uri="http://schemas.openxmlformats.org/drawingml/2006/picture">
+                <pic:pic xmlns:pic="http://schemas.openxmlformats.org/drawingml/2006/picture">
+                  <pic:nvPicPr>
+                    <pic:cNvPr id="1" name=""/>
+                    <pic:cNvPicPr/>
+                  </pic:nvPicPr>
+                  <pic:blipFill>
+                    <a:blip r:embed="rId31"/>
+                    <a:stretch>
+                      <a:fillRect/>
+                    </a:stretch>
+                  </pic:blipFill>
+                  <pic:spPr>
+                    <a:xfrm>
+                      <a:off x="0" y="0"/>
+                      <a:ext cx="5579745" cy="2771140"/>
+                    </a:xfrm>
+                    <a:prstGeom prst="rect">
+                      <a:avLst/>
+                    </a:prstGeom>
+                  </pic:spPr>
+                </pic:pic>
+              </a:graphicData>
+            </a:graphic>
+          </wp:inline>
+        </w:drawing>
+      </w:r>
+      <w:r>
+        <w:rPr>
+          <w:noProof/>
+          <w:lang w:val="en-US"/>
+        </w:rPr>
+        <w:drawing>
+          <wp:inline distT="0" distB="0" distL="0" distR="0" wp14:anchorId="1C00DDA1" wp14:editId="48EB9CE3">
+            <wp:extent cx="5579745" cy="1639570"/>
+            <wp:effectExtent l="0" t="0" r="1905" b="0"/>
+            <wp:docPr id="26" name="Picture 26"/>
+            <wp:cNvGraphicFramePr>
+              <a:graphicFrameLocks xmlns:a="http://schemas.openxmlformats.org/drawingml/2006/main" noChangeAspect="1"/>
+            </wp:cNvGraphicFramePr>
+            <a:graphic xmlns:a="http://schemas.openxmlformats.org/drawingml/2006/main">
+              <a:graphicData uri="http://schemas.openxmlformats.org/drawingml/2006/picture">
+                <pic:pic xmlns:pic="http://schemas.openxmlformats.org/drawingml/2006/picture">
+                  <pic:nvPicPr>
+                    <pic:cNvPr id="1" name=""/>
+                    <pic:cNvPicPr/>
+                  </pic:nvPicPr>
+                  <pic:blipFill>
+                    <a:blip r:embed="rId32"/>
+                    <a:stretch>
+                      <a:fillRect/>
+                    </a:stretch>
+                  </pic:blipFill>
+                  <pic:spPr>
+                    <a:xfrm>
+                      <a:off x="0" y="0"/>
+                      <a:ext cx="5579745" cy="1639570"/>
+                    </a:xfrm>
+                    <a:prstGeom prst="rect">
+                      <a:avLst/>
+                    </a:prstGeom>
+                  </pic:spPr>
+                </pic:pic>
+              </a:graphicData>
+            </a:graphic>
+          </wp:inline>
+        </w:drawing>
+      </w:r>
+    </w:p>
+    <w:p>
+      <w:pPr>
+        <w:rPr>
+          <w:lang w:val="en-US"/>
+        </w:rPr>
+      </w:pPr>
+      <w:r>
+        <w:rPr>
+          <w:noProof/>
+          <w:lang w:val="en-US"/>
+        </w:rPr>
+        <w:drawing>
+          <wp:inline distT="0" distB="0" distL="0" distR="0" wp14:anchorId="77C8C852" wp14:editId="365D952D">
+            <wp:extent cx="5579745" cy="3166110"/>
+            <wp:effectExtent l="0" t="0" r="1905" b="0"/>
+            <wp:docPr id="27" name="Picture 27"/>
+            <wp:cNvGraphicFramePr>
+              <a:graphicFrameLocks xmlns:a="http://schemas.openxmlformats.org/drawingml/2006/main" noChangeAspect="1"/>
+            </wp:cNvGraphicFramePr>
+            <a:graphic xmlns:a="http://schemas.openxmlformats.org/drawingml/2006/main">
+              <a:graphicData uri="http://schemas.openxmlformats.org/drawingml/2006/picture">
+                <pic:pic xmlns:pic="http://schemas.openxmlformats.org/drawingml/2006/picture">
+                  <pic:nvPicPr>
+                    <pic:cNvPr id="1" name=""/>
+                    <pic:cNvPicPr/>
+                  </pic:nvPicPr>
+                  <pic:blipFill>
+                    <a:blip r:embed="rId33"/>
+                    <a:stretch>
+                      <a:fillRect/>
+                    </a:stretch>
+                  </pic:blipFill>
+                  <pic:spPr>
+                    <a:xfrm>
+                      <a:off x="0" y="0"/>
+                      <a:ext cx="5579745" cy="3166110"/>
+                    </a:xfrm>
+                    <a:prstGeom prst="rect">
+                      <a:avLst/>
+                    </a:prstGeom>
+                  </pic:spPr>
+                </pic:pic>
+              </a:graphicData>
+            </a:graphic>
+          </wp:inline>
+        </w:drawing>
+      </w:r>
+    </w:p>
+    <w:p>
+      <w:pPr>
+        <w:rPr>
+          <w:lang w:val="en-US"/>
+        </w:rPr>
+      </w:pPr>
+      <w:r>
+        <w:rPr>
+          <w:noProof/>
+          <w:lang w:val="en-US"/>
+        </w:rPr>
+        <w:drawing>
+          <wp:inline distT="0" distB="0" distL="0" distR="0" wp14:anchorId="3587BE24" wp14:editId="407DA753">
+            <wp:extent cx="5579745" cy="2311400"/>
+            <wp:effectExtent l="0" t="0" r="1905" b="0"/>
+            <wp:docPr id="28" name="Picture 28"/>
+            <wp:cNvGraphicFramePr>
+              <a:graphicFrameLocks xmlns:a="http://schemas.openxmlformats.org/drawingml/2006/main" noChangeAspect="1"/>
+            </wp:cNvGraphicFramePr>
+            <a:graphic xmlns:a="http://schemas.openxmlformats.org/drawingml/2006/main">
+              <a:graphicData uri="http://schemas.openxmlformats.org/drawingml/2006/picture">
+                <pic:pic xmlns:pic="http://schemas.openxmlformats.org/drawingml/2006/picture">
+                  <pic:nvPicPr>
+                    <pic:cNvPr id="1" name=""/>
+                    <pic:cNvPicPr/>
+                  </pic:nvPicPr>
+                  <pic:blipFill>
+                    <a:blip r:embed="rId34"/>
+                    <a:stretch>
+                      <a:fillRect/>
+                    </a:stretch>
+                  </pic:blipFill>
+                  <pic:spPr>
+                    <a:xfrm>
+                      <a:off x="0" y="0"/>
+                      <a:ext cx="5579745" cy="2311400"/>
+                    </a:xfrm>
+                    <a:prstGeom prst="rect">
+                      <a:avLst/>
+                    </a:prstGeom>
+                  </pic:spPr>
+                </pic:pic>
+              </a:graphicData>
+            </a:graphic>
+          </wp:inline>
+        </w:drawing>
+      </w:r>
+    </w:p>
+    <w:p>
+      <w:pPr>
+        <w:rPr>
+          <w:lang w:val="en-US"/>
+        </w:rPr>
+      </w:pPr>
+      <w:r>
+        <w:rPr>
+          <w:noProof/>
+          <w:lang w:val="en-US"/>
+        </w:rPr>
+        <w:drawing>
+          <wp:inline distT="0" distB="0" distL="0" distR="0" wp14:anchorId="0D0D876A" wp14:editId="5B10A9F9">
+            <wp:extent cx="4038600" cy="1123950"/>
+            <wp:effectExtent l="0" t="0" r="0" b="0"/>
+            <wp:docPr id="29" name="Picture 29"/>
+            <wp:cNvGraphicFramePr>
+              <a:graphicFrameLocks xmlns:a="http://schemas.openxmlformats.org/drawingml/2006/main" noChangeAspect="1"/>
+            </wp:cNvGraphicFramePr>
+            <a:graphic xmlns:a="http://schemas.openxmlformats.org/drawingml/2006/main">
+              <a:graphicData uri="http://schemas.openxmlformats.org/drawingml/2006/picture">
+                <pic:pic xmlns:pic="http://schemas.openxmlformats.org/drawingml/2006/picture">
+                  <pic:nvPicPr>
+                    <pic:cNvPr id="1" name=""/>
+                    <pic:cNvPicPr/>
+                  </pic:nvPicPr>
+                  <pic:blipFill>
+                    <a:blip r:embed="rId35"/>
+                    <a:stretch>
+                      <a:fillRect/>
+                    </a:stretch>
+                  </pic:blipFill>
+                  <pic:spPr>
+                    <a:xfrm>
+                      <a:off x="0" y="0"/>
+                      <a:ext cx="4038600" cy="1123950"/>
+                    </a:xfrm>
+                    <a:prstGeom prst="rect">
+                      <a:avLst/>
+                    </a:prstGeom>
+                  </pic:spPr>
+                </pic:pic>
+              </a:graphicData>
+            </a:graphic>
+          </wp:inline>
+        </w:drawing>
+      </w:r>
+    </w:p>
+    <w:p>
+      <w:pPr>
+        <w:pStyle w:val="2Nadpis"/>
+        <w:rPr>
+          <w:lang w:val="en-US"/>
+        </w:rPr>
+      </w:pPr>
+      <w:r>
+        <w:rPr>
+          <w:lang w:val="en-US"/>
+        </w:rPr>
+        <w:t>Orthogonal Sparse Bigram (OSB)</w:t>
+      </w:r>
+    </w:p>
+    <w:p>
+      <w:pPr>
+        <w:pStyle w:val="2Nadpis"/>
+        <w:rPr>
+          <w:lang w:val="en-US"/>
+        </w:rPr>
+      </w:pPr>
+      <w:r>
+        <w:rPr>
+          <w:lang w:val="en-US"/>
+        </w:rPr>
+        <w:t>Cartesian Product</w:t>
+      </w:r>
+    </w:p>
+    <w:p>
+      <w:pPr>
+        <w:pStyle w:val="2Nadpis"/>
+        <w:rPr>
+          <w:lang w:val="en-US"/>
+        </w:rPr>
+      </w:pPr>
+      <w:r>
+        <w:rPr>
+          <w:lang w:val="en-US"/>
+        </w:rPr>
+        <w:t>Normalization and Standardization</w:t>
+      </w:r>
+    </w:p>
+    <w:p>
+      <w:pPr>
+        <w:rPr>
+          <w:lang w:val="en-US"/>
+        </w:rPr>
+      </w:pPr>
+      <w:r>
+        <w:rPr>
+          <w:lang w:val="en-US"/>
+        </w:rPr>
+        <w:t xml:space="preserve">The two most discussed scaling methods are Normalization and Standardization. </w:t>
+      </w:r>
+      <w:r>
+        <w:rPr>
+          <w:b/>
+          <w:lang w:val="en-US"/>
+        </w:rPr>
+        <w:t xml:space="preserve">Normalization </w:t>
+      </w:r>
+      <w:r>
+        <w:rPr>
+          <w:lang w:val="en-US"/>
+        </w:rPr>
+        <w:t xml:space="preserve">typically means rescales the values into a </w:t>
+      </w:r>
+      <w:r>
+        <w:rPr>
+          <w:b/>
+          <w:lang w:val="en-US"/>
+        </w:rPr>
+        <w:t>range of [0,1]</w:t>
+      </w:r>
+      <w:r>
+        <w:rPr>
+          <w:lang w:val="en-US"/>
+        </w:rPr>
+        <w:t xml:space="preserve">. </w:t>
+      </w:r>
+      <w:r>
+        <w:rPr>
+          <w:b/>
+          <w:lang w:val="en-US"/>
+        </w:rPr>
+        <w:t>Standardization</w:t>
+      </w:r>
+      <w:r>
+        <w:rPr>
+          <w:lang w:val="en-US"/>
+        </w:rPr>
+        <w:t xml:space="preserve"> typically means </w:t>
+      </w:r>
+      <w:r>
+        <w:rPr>
+          <w:b/>
+          <w:lang w:val="en-US"/>
+        </w:rPr>
+        <w:t>rescales</w:t>
+      </w:r>
+      <w:r>
+        <w:rPr>
+          <w:lang w:val="en-US"/>
+        </w:rPr>
+        <w:t xml:space="preserve"> data to have a </w:t>
+      </w:r>
+      <w:r>
+        <w:rPr>
+          <w:b/>
+          <w:lang w:val="en-US"/>
+        </w:rPr>
+        <w:t>mean of 0 and a standard deviation of 1</w:t>
+      </w:r>
+      <w:r>
+        <w:rPr>
+          <w:lang w:val="en-US"/>
+        </w:rPr>
+        <w:t xml:space="preserve"> (unit variance).</w:t>
+      </w:r>
+    </w:p>
+    <w:p>
+      <w:pPr>
+        <w:rPr>
+          <w:b/>
+          <w:lang w:val="en-US"/>
+        </w:rPr>
+      </w:pPr>
+      <w:r>
+        <w:rPr>
+          <w:b/>
+          <w:lang w:val="en-US"/>
+        </w:rPr>
+        <w:t>Normalization</w:t>
+      </w:r>
+      <w:r>
+        <w:rPr>
+          <w:lang w:val="en-US"/>
+        </w:rPr>
+        <w:t xml:space="preserve"> is a technique often applied as part of data preparation for machine learning. The goal of normalization is to change the values of numeric columns in the dataset to a common scale, without distorting differences in the ranges of values. For machine learning, every dataset does not require normalization. </w:t>
+      </w:r>
+      <w:r>
+        <w:rPr>
+          <w:b/>
+          <w:lang w:val="en-US"/>
+        </w:rPr>
+        <w:t>It is required only when features have different ranges.</w:t>
+      </w:r>
+    </w:p>
+    <w:p>
+      <w:pPr>
+        <w:rPr>
+          <w:lang w:val="en-US"/>
+        </w:rPr>
+      </w:pPr>
+      <w:r>
+        <w:rPr>
+          <w:noProof/>
+          <w:lang w:val="en-US"/>
+        </w:rPr>
+        <w:drawing>
+          <wp:anchor distT="0" distB="0" distL="114300" distR="114300" simplePos="0" relativeHeight="251661312" behindDoc="1" locked="0" layoutInCell="1" allowOverlap="1" wp14:anchorId="57ED53BD" wp14:editId="532FAD67">
+            <wp:simplePos x="0" y="0"/>
+            <wp:positionH relativeFrom="column">
+              <wp:posOffset>2333625</wp:posOffset>
+            </wp:positionH>
+            <wp:positionV relativeFrom="paragraph">
+              <wp:posOffset>9525</wp:posOffset>
+            </wp:positionV>
+            <wp:extent cx="3771244" cy="2484120"/>
+            <wp:effectExtent l="0" t="0" r="1270" b="0"/>
+            <wp:wrapTight wrapText="bothSides">
+              <wp:wrapPolygon edited="0">
+                <wp:start x="0" y="0"/>
+                <wp:lineTo x="0" y="21368"/>
+                <wp:lineTo x="21498" y="21368"/>
+                <wp:lineTo x="21498" y="0"/>
+                <wp:lineTo x="0" y="0"/>
+              </wp:wrapPolygon>
+            </wp:wrapTight>
+            <wp:docPr id="31" name="Picture 31"/>
+            <wp:cNvGraphicFramePr>
+              <a:graphicFrameLocks xmlns:a="http://schemas.openxmlformats.org/drawingml/2006/main" noChangeAspect="1"/>
+            </wp:cNvGraphicFramePr>
+            <a:graphic xmlns:a="http://schemas.openxmlformats.org/drawingml/2006/main">
+              <a:graphicData uri="http://schemas.openxmlformats.org/drawingml/2006/picture">
+                <pic:pic xmlns:pic="http://schemas.openxmlformats.org/drawingml/2006/picture">
+                  <pic:nvPicPr>
+                    <pic:cNvPr id="1" name=""/>
+                    <pic:cNvPicPr/>
+                  </pic:nvPicPr>
+                  <pic:blipFill>
+                    <a:blip r:embed="rId36">
+                      <a:extLst>
+                        <a:ext uri="{28A0092B-C50C-407E-A947-70E740481C1C}">
+                          <a14:useLocalDpi xmlns:a14="http://schemas.microsoft.com/office/drawing/2010/main" val="0"/>
+                        </a:ext>
+                      </a:extLst>
+                    </a:blip>
+                    <a:stretch>
+                      <a:fillRect/>
+                    </a:stretch>
+                  </pic:blipFill>
+                  <pic:spPr>
+                    <a:xfrm>
+                      <a:off x="0" y="0"/>
+                      <a:ext cx="3771244" cy="2484120"/>
+                    </a:xfrm>
+                    <a:prstGeom prst="rect">
+                      <a:avLst/>
+                    </a:prstGeom>
+                  </pic:spPr>
+                </pic:pic>
+              </a:graphicData>
+            </a:graphic>
+          </wp:anchor>
+        </w:drawing>
+      </w:r>
+      <w:r>
+        <w:rPr>
+          <w:lang w:val="en-US"/>
+        </w:rPr>
+        <w:t xml:space="preserve">For example, consider a data set containing two features, age(x1), and income(x2). Where age ranges from 0–100, while income ranges from 0–20,000 and higher. Income is about 1,000 times larger than age and ranges from 20,000–500,000. So, these </w:t>
+      </w:r>
+      <w:r>
+        <w:rPr>
+          <w:b/>
+          <w:lang w:val="en-US"/>
+        </w:rPr>
+        <w:t xml:space="preserve">two features are in very different ranges. </w:t>
+      </w:r>
+      <w:r>
+        <w:rPr>
+          <w:lang w:val="en-US"/>
+        </w:rPr>
+        <w:t xml:space="preserve">When we do further analysis, like multivariate linear regression, for example, the attributed income will intrinsically </w:t>
+      </w:r>
+      <w:r>
+        <w:rPr>
+          <w:b/>
+          <w:lang w:val="en-US"/>
+        </w:rPr>
+        <w:t>influence</w:t>
+      </w:r>
+      <w:r>
+        <w:rPr>
+          <w:lang w:val="en-US"/>
+        </w:rPr>
+        <w:t xml:space="preserve"> the result </w:t>
+      </w:r>
+      <w:r>
+        <w:rPr>
+          <w:b/>
+          <w:lang w:val="en-US"/>
+        </w:rPr>
+        <w:t>more due to its larger value. But this doesn’t necessarily mean it is more important</w:t>
+      </w:r>
+      <w:r>
+        <w:rPr>
+          <w:lang w:val="en-US"/>
+        </w:rPr>
+        <w:t xml:space="preserve"> as a predictor.</w:t>
+      </w:r>
+    </w:p>
+    <w:p>
+      <w:pPr>
+        <w:rPr>
+          <w:lang w:val="en-US"/>
+        </w:rPr>
+      </w:pPr>
+    </w:p>
+    <w:p>
+      <w:pPr>
+        <w:rPr>
+          <w:lang w:val="en-US"/>
+        </w:rPr>
+      </w:pPr>
+      <w:r>
+        <w:rPr>
+          <w:noProof/>
+          <w:lang w:val="en-US"/>
+        </w:rPr>
+        <w:drawing>
+          <wp:inline distT="0" distB="0" distL="0" distR="0" wp14:anchorId="7203B328" wp14:editId="1FB66E55">
+            <wp:extent cx="5579745" cy="3319145"/>
+            <wp:effectExtent l="0" t="0" r="1905" b="0"/>
+            <wp:docPr id="30" name="Picture 30"/>
+            <wp:cNvGraphicFramePr>
+              <a:graphicFrameLocks xmlns:a="http://schemas.openxmlformats.org/drawingml/2006/main" noChangeAspect="1"/>
+            </wp:cNvGraphicFramePr>
+            <a:graphic xmlns:a="http://schemas.openxmlformats.org/drawingml/2006/main">
+              <a:graphicData uri="http://schemas.openxmlformats.org/drawingml/2006/picture">
+                <pic:pic xmlns:pic="http://schemas.openxmlformats.org/drawingml/2006/picture">
+                  <pic:nvPicPr>
+                    <pic:cNvPr id="1" name=""/>
+                    <pic:cNvPicPr/>
+                  </pic:nvPicPr>
+                  <pic:blipFill>
+                    <a:blip r:embed="rId37"/>
+                    <a:stretch>
+                      <a:fillRect/>
+                    </a:stretch>
+                  </pic:blipFill>
+                  <pic:spPr>
+                    <a:xfrm>
+                      <a:off x="0" y="0"/>
+                      <a:ext cx="5579745" cy="3319145"/>
+                    </a:xfrm>
+                    <a:prstGeom prst="rect">
+                      <a:avLst/>
+                    </a:prstGeom>
+                  </pic:spPr>
+                </pic:pic>
+              </a:graphicData>
+            </a:graphic>
+          </wp:inline>
+        </w:drawing>
+      </w:r>
+    </w:p>
+    <w:p>
+      <w:pPr>
+        <w:pStyle w:val="2Nadpis"/>
+        <w:rPr>
+          <w:lang w:val="en-US"/>
+        </w:rPr>
+      </w:pPr>
+      <w:r>
+        <w:rPr>
+          <w:lang w:val="en-US"/>
+        </w:rPr>
+        <w:t>Cross Validation</w:t>
+      </w:r>
+    </w:p>
+    <w:p>
+      <w:pPr>
+        <w:rPr>
+          <w:lang w:val="en-US"/>
+        </w:rPr>
+      </w:pPr>
+      <w:r>
+        <w:rPr>
+          <w:lang w:val="en-US"/>
+        </w:rPr>
+        <w:t>There is always a need to validate the stability of your machine learning model. I mean you just can’t fit the model to your training data and hope it would accurately work for the real data it has never seen before. You need some kind of assurance that your model has got most of the patterns from the data correct, and its not picking up too much on the noise, or in other words its low on bias and variance.</w:t>
+      </w:r>
+    </w:p>
+    <w:p>
+      <w:pPr>
+        <w:rPr>
+          <w:lang w:val="en-US"/>
+        </w:rPr>
+      </w:pPr>
+      <w:r>
+        <w:rPr>
+          <w:lang w:val="en-US"/>
+        </w:rPr>
+        <w:t>The p</w:t>
+      </w:r>
+      <w:r>
+        <w:rPr>
+          <w:lang w:val="en-US"/>
+        </w:rPr>
+        <w:t xml:space="preserve">roblem with </w:t>
+      </w:r>
+      <w:r>
+        <w:rPr>
+          <w:lang w:val="en-US"/>
+        </w:rPr>
+        <w:t>classical</w:t>
+      </w:r>
+      <w:r>
+        <w:rPr>
+          <w:lang w:val="en-US"/>
+        </w:rPr>
+        <w:t xml:space="preserve"> evaluation technique</w:t>
+      </w:r>
+      <w:r>
+        <w:rPr>
+          <w:lang w:val="en-US"/>
+        </w:rPr>
+        <w:t>s</w:t>
+      </w:r>
+      <w:r>
+        <w:rPr>
+          <w:lang w:val="en-US"/>
+        </w:rPr>
+        <w:t xml:space="preserve"> is that it does not give an indication of how well the learner will generalize to an independent/ unseen data set. Getting this idea about our model is known as Cross Validation.</w:t>
+      </w:r>
+    </w:p>
+    <w:p>
+      <w:pPr>
+        <w:pStyle w:val="3Nadpis"/>
+        <w:rPr>
+          <w:lang w:val="en-US"/>
+        </w:rPr>
+      </w:pPr>
+      <w:r>
+        <w:rPr>
+          <w:lang w:val="en-US"/>
+        </w:rPr>
+        <w:t>K-Fold Cross Validation</w:t>
+      </w:r>
+    </w:p>
+    <w:p>
+      <w:pPr>
+        <w:pStyle w:val="3Nadpis"/>
+        <w:rPr>
+          <w:lang w:val="en-US"/>
+        </w:rPr>
+      </w:pPr>
+      <w:r>
+        <w:rPr>
+          <w:lang w:val="en-US"/>
+        </w:rPr>
+        <w:t>Holdout Method</w:t>
+      </w:r>
+    </w:p>
+    <w:p>
+      <w:pPr>
+        <w:pStyle w:val="3Nadpis"/>
+        <w:rPr>
+          <w:lang w:val="en-US"/>
+        </w:rPr>
+      </w:pPr>
+      <w:r>
+        <w:rPr>
+          <w:lang w:val="en-US"/>
+        </w:rPr>
+        <w:t>Stratified</w:t>
+      </w:r>
+      <w:r>
+        <w:rPr>
+          <w:lang w:val="en-US"/>
+        </w:rPr>
+        <w:t xml:space="preserve"> K-Fold Cross Validation</w:t>
+      </w:r>
+    </w:p>
+    <w:p>
+      <w:pPr>
+        <w:pStyle w:val="3Nadpis"/>
+        <w:rPr>
+          <w:lang w:val="en-US"/>
+        </w:rPr>
+      </w:pPr>
+      <w:r>
+        <w:rPr>
+          <w:lang w:val="en-US"/>
+        </w:rPr>
+        <w:t>Leave-P-Out Cross Validation</w:t>
+      </w:r>
+    </w:p>
+    <w:p>
+      <w:pPr>
+        <w:rPr>
+          <w:lang w:val="en-US"/>
+        </w:rPr>
+      </w:pPr>
+    </w:p>
+    <w:p>
+      <w:pPr>
+        <w:pStyle w:val="2Nadpis"/>
+        <w:rPr>
+          <w:lang w:val="en-US"/>
+        </w:rPr>
+      </w:pPr>
+      <w:r>
+        <w:rPr>
+          <w:lang w:val="en-US"/>
+        </w:rPr>
+        <w:t>GPU FPGA ASIC CPU</w:t>
+      </w:r>
+    </w:p>
+    <w:p>
+      <w:pPr>
+        <w:pStyle w:val="2Nadpis"/>
+        <w:rPr>
+          <w:lang w:val="en-US"/>
+        </w:rPr>
+      </w:pPr>
+      <w:r>
+        <w:rPr>
+          <w:lang w:val="en-US"/>
+        </w:rPr>
+        <w:t>Sequential vs Randomized split</w:t>
+      </w:r>
+    </w:p>
+    <w:p>
+      <w:pPr>
+        <w:rPr>
+          <w:lang w:val="en-US"/>
+        </w:rPr>
+      </w:pPr>
+      <w:r>
+        <w:rPr>
+          <w:lang w:val="en-US"/>
+        </w:rPr>
+        <w:t xml:space="preserve">Sequential split: When you </w:t>
+      </w:r>
+      <w:r>
+        <w:rPr>
+          <w:lang w:val="en-US"/>
+        </w:rPr>
+        <w:t>have something like time series</w:t>
+      </w:r>
+    </w:p>
+    <w:p>
+      <w:pPr>
+        <w:rPr>
+          <w:lang w:val="en-US"/>
+        </w:rPr>
+      </w:pPr>
+      <w:r>
+        <w:rPr>
+          <w:lang w:val="en-US"/>
+        </w:rPr>
+        <w:t>Randomized split: When you want an even random split</w:t>
+      </w:r>
+    </w:p>
+    <w:p>
+      <w:pPr>
+        <w:pStyle w:val="2Nadpis"/>
+        <w:rPr>
+          <w:lang w:val="en-US"/>
+        </w:rPr>
+      </w:pPr>
+      <w:r>
+        <w:rPr>
+          <w:lang w:val="en-US"/>
+        </w:rPr>
+        <w:t>Backtesting</w:t>
+      </w:r>
+    </w:p>
+    <w:p>
+      <w:pPr>
+        <w:rPr>
+          <w:lang w:val="en-US"/>
+        </w:rPr>
+      </w:pPr>
+      <w:r>
+        <w:rPr>
+          <w:lang w:val="en-US"/>
+        </w:rPr>
+        <w:t>Backtesting is a term used in modeling to refer to testing a predi</w:t>
+      </w:r>
+      <w:r>
+        <w:rPr>
+          <w:lang w:val="en-US"/>
+        </w:rPr>
+        <w:t>ctive model on historical data.</w:t>
+      </w:r>
+    </w:p>
+    <w:p>
+      <w:pPr>
+        <w:rPr>
+          <w:lang w:val="en-US"/>
+        </w:rPr>
+      </w:pPr>
+      <w:r>
+        <w:rPr>
+          <w:lang w:val="en-US"/>
+        </w:rPr>
+        <w:t>Basically, you use some of the historical data to check if a ti</w:t>
+      </w:r>
+      <w:r>
+        <w:rPr>
+          <w:lang w:val="en-US"/>
+        </w:rPr>
+        <w:t>me series is working correctly.</w:t>
+      </w:r>
+    </w:p>
+    <w:p>
+      <w:pPr>
+        <w:rPr>
+          <w:lang w:val="en-US"/>
+        </w:rPr>
+      </w:pPr>
+      <w:r>
+        <w:rPr>
+          <w:lang w:val="en-US"/>
+        </w:rPr>
+        <w:t>Time-series data should be training and validated in order as it has, by definition, time as a potential influencing feature. A common method to validate time-series data is backtesting, or replaying the historical data as if it were new data, and then evaluating the model on how successful it predicted the historic values.</w:t>
+      </w:r>
+    </w:p>
+    <w:p>
+      <w:pPr>
+        <w:pStyle w:val="2Nadpis"/>
+        <w:rPr>
+          <w:lang w:val="en-US"/>
+        </w:rPr>
+      </w:pPr>
+      <w:r>
+        <w:rPr>
+          <w:lang w:val="en-US"/>
+        </w:rPr>
+        <w:t>Gradient Descent</w:t>
+      </w:r>
+    </w:p>
+    <w:p>
+      <w:pPr>
+        <w:pStyle w:val="3Nadpis"/>
+        <w:rPr>
+          <w:lang w:val="en-US"/>
+        </w:rPr>
+      </w:pPr>
+      <w:r>
+        <w:rPr>
+          <w:lang w:val="en-US"/>
+        </w:rPr>
+        <w:t>Stochastic</w:t>
+      </w:r>
+      <w:r>
+        <w:rPr>
+          <w:lang w:val="en-US"/>
+        </w:rPr>
+        <w:t xml:space="preserve"> Gradient Descent</w:t>
+      </w:r>
+    </w:p>
+    <w:p>
+      <w:pPr>
+        <w:pStyle w:val="2Nadpis"/>
+        <w:rPr>
+          <w:lang w:val="en-US"/>
+        </w:rPr>
+      </w:pPr>
+      <w:r>
+        <w:rPr>
+          <w:lang w:val="en-US"/>
+        </w:rPr>
+        <w:t>Markov Decision Process</w:t>
+      </w:r>
+    </w:p>
+    <w:p>
+      <w:pPr>
+        <w:ind w:firstLine="360"/>
+        <w:rPr>
+          <w:lang w:val="en-US"/>
+        </w:rPr>
+      </w:pPr>
+      <w:r>
+        <w:rPr>
+          <w:lang w:val="en-US"/>
+        </w:rPr>
+        <w:t xml:space="preserve">A Markov decision process (MDP) is a discrete time stochastic control process. It provides a mathematical framework for modeling decision making in situations where outcomes are </w:t>
+      </w:r>
+      <w:r>
+        <w:rPr>
+          <w:b/>
+          <w:lang w:val="en-US"/>
+        </w:rPr>
+        <w:t>partly</w:t>
+      </w:r>
+      <w:r>
+        <w:rPr>
+          <w:lang w:val="en-US"/>
+        </w:rPr>
+        <w:t xml:space="preserve"> </w:t>
+      </w:r>
+      <w:r>
+        <w:rPr>
+          <w:b/>
+          <w:lang w:val="en-US"/>
+        </w:rPr>
+        <w:t>random</w:t>
+      </w:r>
+      <w:r>
+        <w:rPr>
+          <w:lang w:val="en-US"/>
+        </w:rPr>
+        <w:t xml:space="preserve"> and </w:t>
+      </w:r>
+      <w:r>
+        <w:rPr>
+          <w:b/>
+          <w:lang w:val="en-US"/>
+        </w:rPr>
+        <w:t>partly</w:t>
+      </w:r>
+      <w:r>
+        <w:rPr>
+          <w:lang w:val="en-US"/>
+        </w:rPr>
+        <w:t xml:space="preserve"> </w:t>
+      </w:r>
+      <w:r>
+        <w:rPr>
+          <w:b/>
+          <w:lang w:val="en-US"/>
+        </w:rPr>
+        <w:t>under</w:t>
+      </w:r>
+      <w:r>
+        <w:rPr>
+          <w:lang w:val="en-US"/>
+        </w:rPr>
+        <w:t xml:space="preserve"> </w:t>
+      </w:r>
+      <w:r>
+        <w:rPr>
+          <w:b/>
+          <w:lang w:val="en-US"/>
+        </w:rPr>
+        <w:t>the</w:t>
+      </w:r>
+      <w:r>
+        <w:rPr>
+          <w:lang w:val="en-US"/>
+        </w:rPr>
+        <w:t xml:space="preserve"> </w:t>
+      </w:r>
+      <w:r>
+        <w:rPr>
+          <w:b/>
+          <w:lang w:val="en-US"/>
+        </w:rPr>
+        <w:t>control</w:t>
+      </w:r>
+      <w:r>
+        <w:rPr>
+          <w:lang w:val="en-US"/>
+        </w:rPr>
+        <w:t xml:space="preserve"> </w:t>
+      </w:r>
+      <w:r>
+        <w:rPr>
+          <w:b/>
+          <w:lang w:val="en-US"/>
+        </w:rPr>
+        <w:t>of</w:t>
+      </w:r>
+      <w:r>
+        <w:rPr>
+          <w:lang w:val="en-US"/>
+        </w:rPr>
+        <w:t xml:space="preserve"> </w:t>
+      </w:r>
+      <w:r>
+        <w:rPr>
+          <w:b/>
+          <w:lang w:val="en-US"/>
+        </w:rPr>
+        <w:t>a</w:t>
+      </w:r>
+      <w:r>
+        <w:rPr>
+          <w:lang w:val="en-US"/>
+        </w:rPr>
+        <w:t xml:space="preserve"> </w:t>
+      </w:r>
+      <w:r>
+        <w:rPr>
+          <w:b/>
+          <w:lang w:val="en-US"/>
+        </w:rPr>
+        <w:t>decision</w:t>
+      </w:r>
+      <w:r>
+        <w:rPr>
+          <w:lang w:val="en-US"/>
+        </w:rPr>
+        <w:t xml:space="preserve"> </w:t>
+      </w:r>
+      <w:r>
+        <w:rPr>
+          <w:b/>
+          <w:lang w:val="en-US"/>
+        </w:rPr>
+        <w:t>maker</w:t>
+      </w:r>
+      <w:r>
+        <w:rPr>
+          <w:lang w:val="en-US"/>
+        </w:rPr>
+        <w:t>. MDPs are useful for studying optimization problems solved via dynamic programming and reinforcement learning.</w:t>
+      </w:r>
+      <w:r>
+        <w:rPr>
+          <w:lang w:val="en-US"/>
+        </w:rPr>
+        <w:t xml:space="preserve"> /wiki/</w:t>
+      </w:r>
+    </w:p>
+    <w:p>
+      <w:pPr>
+        <w:rPr>
+          <w:lang w:val="en-US"/>
+        </w:rPr>
+      </w:pPr>
+      <w:r>
+        <w:rPr>
+          <w:lang w:val="en-US"/>
+        </w:rPr>
+        <w:t>Has an Agent, in an Environment, with current state, actions it can perform, observation (what agent can do) with re</w:t>
+      </w:r>
+      <w:r>
+        <w:rPr>
+          <w:lang w:val="en-US"/>
+        </w:rPr>
+        <w:t xml:space="preserve">wards. Episodes are iterations. </w:t>
+      </w:r>
+      <w:r>
+        <w:rPr>
+          <w:lang w:val="en-US"/>
+        </w:rPr>
+        <w:t xml:space="preserve">Policy are the directions, the thing that is actually learning how to do </w:t>
+      </w:r>
+      <w:r>
+        <w:rPr>
+          <w:lang w:val="en-US"/>
+        </w:rPr>
+        <w:t>the action or process.</w:t>
+      </w:r>
+    </w:p>
+    <w:p>
+      <w:pPr>
+        <w:rPr>
+          <w:b/>
+          <w:lang w:val="en-US"/>
+        </w:rPr>
+      </w:pPr>
+      <w:r>
+        <w:rPr>
+          <w:b/>
+          <w:lang w:val="en-US"/>
+        </w:rPr>
+        <w:t>Reinforcement Learning.</w:t>
+      </w:r>
+    </w:p>
+    <w:p>
+      <w:pPr>
         <w:pStyle w:val="1Nadpis"/>
         <w:rPr>
           <w:lang w:val="en-US"/>
         </w:rPr>
       </w:pPr>
-      <w:bookmarkStart w:id="36" w:name="_Toc21801171"/>
+      <w:bookmarkStart w:id="37" w:name="_Toc21854616"/>
       <w:r>
         <w:rPr>
           <w:lang w:val="en-US"/>
         </w:rPr>
         <w:t>Others</w:t>
       </w:r>
-      <w:bookmarkEnd w:id="36"/>
+      <w:bookmarkEnd w:id="37"/>
     </w:p>
     <w:p>
       <w:pPr>
@@ -6024,14 +8002,81 @@
           <w:lang w:val="en-US"/>
         </w:rPr>
       </w:pPr>
-      <w:bookmarkStart w:id="37" w:name="_Toc21801172"/>
+      <w:bookmarkStart w:id="38" w:name="_Toc21854617"/>
       <w:r>
         <w:rPr>
           <w:lang w:val="en-US"/>
         </w:rPr>
         <w:t>Collinearity</w:t>
       </w:r>
-      <w:bookmarkEnd w:id="37"/>
+      <w:bookmarkEnd w:id="38"/>
+    </w:p>
+    <w:p>
+      <w:pPr>
+        <w:ind w:firstLine="450"/>
+        <w:jc w:val="both"/>
+        <w:rPr>
+          <w:lang w:val="en-US"/>
+        </w:rPr>
+      </w:pPr>
+      <w:r>
+        <w:rPr>
+          <w:lang w:val="en-US"/>
+        </w:rPr>
+        <w:t>In geometry, collinearity of a set of points is the property of their lying on a sing</w:t>
+      </w:r>
+      <w:r>
+        <w:rPr>
+          <w:lang w:val="en-US"/>
+        </w:rPr>
+        <w:t>le line.</w:t>
+      </w:r>
+      <w:r>
+        <w:rPr>
+          <w:lang w:val="en-US"/>
+        </w:rPr>
+        <w:t xml:space="preserve"> A set of points with this property is said to be collinear </w:t>
+      </w:r>
+      <w:r>
+        <w:rPr>
+          <w:lang w:val="en-US"/>
+        </w:rPr>
+        <w:t>(sometimes spelled as colinear</w:t>
+      </w:r>
+      <w:r>
+        <w:rPr>
+          <w:lang w:val="en-US"/>
+        </w:rPr>
+        <w:t>). In greater generality, the term has been used for aligned objects, that is, things being "in a line" or "in a row".</w:t>
+      </w:r>
+    </w:p>
+    <w:p>
+      <w:pPr>
+        <w:ind w:firstLine="708"/>
+        <w:jc w:val="both"/>
+        <w:rPr>
+          <w:lang w:val="en-US"/>
+        </w:rPr>
+      </w:pPr>
+      <w:r>
+        <w:rPr>
+          <w:lang w:val="en-US"/>
+        </w:rPr>
+        <w:t>Collinearity, in statistics, correlation between predictor variables (or independent variables), such that they express a linear relationship in a regression model. When predictor variables in the same regression model are correlated, they cannot independently predict the value of the dependent variable. In other words, they explain some of the same variance in the dependent variable, which in turn reduces their statistical significance.</w:t>
+      </w:r>
+    </w:p>
+    <w:p>
+      <w:pPr>
+        <w:rPr>
+          <w:lang w:val="en-US"/>
+        </w:rPr>
+      </w:pPr>
+      <w:r>
+        <w:rPr>
+          <w:lang w:val="en-US"/>
+        </w:rPr>
+        <w:t>orthogonalization</w:t>
+      </w:r>
     </w:p>
     <w:p>
       <w:pPr>
@@ -6040,25 +8085,39 @@
           <w:lang w:val="en-US"/>
         </w:rPr>
       </w:pPr>
+      <w:bookmarkStart w:id="39" w:name="_Toc21854618"/>
       <w:r>
         <w:rPr>
           <w:lang w:val="en-US"/>
         </w:rPr>
         <w:t>Deploy custom algorithm using SageMaker</w:t>
       </w:r>
-    </w:p>
-    <w:p>
-      <w:pPr>
-        <w:rPr>
-          <w:lang w:val="en-US"/>
-        </w:rPr>
-      </w:pPr>
-      <w:bookmarkStart w:id="38" w:name="_GoBack"/>
-      <w:bookmarkEnd w:id="38"/>
+      <w:bookmarkEnd w:id="39"/>
+    </w:p>
+    <w:p>
+      <w:pPr>
+        <w:pStyle w:val="2Nadpis"/>
+        <w:rPr>
+          <w:lang w:val="en-US"/>
+        </w:rPr>
+      </w:pPr>
+      <w:r>
+        <w:rPr>
+          <w:lang w:val="en-US"/>
+        </w:rPr>
+        <w:t>Bias-Variance Tradeoff</w:t>
+      </w:r>
+    </w:p>
+    <w:p>
+      <w:pPr>
+        <w:rPr>
+          <w:lang w:val="en-US"/>
+        </w:rPr>
+      </w:pPr>
     </w:p>
     <w:sectPr>
-      <w:headerReference w:type="default" r:id="rId22"/>
-      <w:footerReference w:type="default" r:id="rId23"/>
+      <w:headerReference w:type="default" r:id="rId38"/>
+      <w:footerReference w:type="default" r:id="rId39"/>
       <w:pgSz w:w="11906" w:h="16838"/>
       <w:pgMar w:top="1418" w:right="1418" w:bottom="1418" w:left="1701" w:header="709" w:footer="709" w:gutter="0"/>
       <w:cols w:space="708"/>
@@ -6103,7 +8162,6 @@
         <w:docPartUnique/>
       </w:docPartObj>
     </w:sdtPr>
-    <w:sdtEndPr/>
     <w:sdtContent>
       <w:p>
         <w:pPr>
@@ -6194,7 +8252,7 @@
           <w:rPr>
             <w:noProof/>
           </w:rPr>
-          <w:t>16</w:t>
+          <w:t>10</w:t>
         </w:r>
         <w:r>
           <w:fldChar w:fldCharType="end"/>
@@ -14009,7 +16067,7 @@
 </file>
 
 <file path=customXml/itemProps1.xml><?xml version="1.0" encoding="utf-8"?>
-<ds:datastoreItem xmlns:ds="http://schemas.openxmlformats.org/officeDocument/2006/customXml" ds:itemID="{3D6C9943-454F-4A45-867B-6E9E799176AC}">
+<ds:datastoreItem xmlns:ds="http://schemas.openxmlformats.org/officeDocument/2006/customXml" ds:itemID="{9C443A5D-EA68-4AFB-B25C-CA5BE4E2B247}">
   <ds:schemaRefs>
     <ds:schemaRef ds:uri="http://schemas.openxmlformats.org/officeDocument/2006/bibliography"/>
   </ds:schemaRefs>

</xml_diff>